<commit_message>
Onderzoek JS - Layout
</commit_message>
<xml_diff>
--- a/Onderzoek/Joris & Stan/OnderzoeksDocument.docx
+++ b/Onderzoek/Joris & Stan/OnderzoeksDocument.docx
@@ -2,23 +2,2313 @@
 <file path=word/document.xml><?xml version="1.0" encoding="utf-8"?>
 <w:document xmlns:wpc="http://schemas.microsoft.com/office/word/2010/wordprocessingCanvas" xmlns:mo="http://schemas.microsoft.com/office/mac/office/2008/main" xmlns:mc="http://schemas.openxmlformats.org/markup-compatibility/2006" xmlns:mv="urn:schemas-microsoft-com:mac:vml" xmlns:o="urn:schemas-microsoft-com:office:office" xmlns:r="http://schemas.openxmlformats.org/officeDocument/2006/relationships" xmlns:m="http://schemas.openxmlformats.org/officeDocument/2006/math" xmlns:v="urn:schemas-microsoft-com:vml" xmlns:wp14="http://schemas.microsoft.com/office/word/2010/wordprocessingDrawing" xmlns:wp="http://schemas.openxmlformats.org/drawingml/2006/wordprocessingDrawing" xmlns:w10="urn:schemas-microsoft-com:office:word" xmlns:w="http://schemas.openxmlformats.org/wordprocessingml/2006/main" xmlns:w14="http://schemas.microsoft.com/office/word/2010/wordml" xmlns:w15="http://schemas.microsoft.com/office/word/2012/wordml" xmlns:wpg="http://schemas.microsoft.com/office/word/2010/wordprocessingGroup" xmlns:wpi="http://schemas.microsoft.com/office/word/2010/wordprocessingInk" xmlns:wne="http://schemas.microsoft.com/office/word/2006/wordml" xmlns:wps="http://schemas.microsoft.com/office/word/2010/wordprocessingShape" mc:Ignorable="w14 w15 wp14">
   <w:body>
-    <w:p>
-      <w:pPr>
-        <w:pStyle w:val="Title"/>
-      </w:pPr>
-      <w:r>
-        <w:t>Onderzoek – Onderwijskundige</w:t>
-      </w:r>
-    </w:p>
-    <w:p>
-      <w:pPr>
-        <w:pStyle w:val="Subtitle"/>
-      </w:pPr>
-      <w:r>
-        <w:t>Joris van de Wijgert &amp; Stan Wulms</w:t>
-      </w:r>
-    </w:p>
+    <w:sdt>
+      <w:sdtPr>
+        <w:id w:val="1055581647"/>
+        <w:docPartObj>
+          <w:docPartGallery w:val="Cover Pages"/>
+          <w:docPartUnique/>
+        </w:docPartObj>
+      </w:sdtPr>
+      <w:sdtContent>
+        <w:p/>
+        <w:p>
+          <w:r>
+            <w:rPr>
+              <w:noProof/>
+            </w:rPr>
+            <mc:AlternateContent>
+              <mc:Choice Requires="wpg">
+                <w:drawing>
+                  <wp:anchor distT="0" distB="0" distL="114300" distR="114300" simplePos="0" relativeHeight="251659264" behindDoc="1" locked="0" layoutInCell="1" allowOverlap="1" wp14:anchorId="4BDA70CA" wp14:editId="1625CDA7">
+                    <wp:simplePos x="0" y="0"/>
+                    <wp:positionH relativeFrom="margin">
+                      <wp:align>center</wp:align>
+                    </wp:positionH>
+                    <mc:AlternateContent>
+                      <mc:Choice Requires="wp14">
+                        <wp:positionV relativeFrom="page">
+                          <wp14:pctPosVOffset>4500</wp14:pctPosVOffset>
+                        </wp:positionV>
+                      </mc:Choice>
+                      <mc:Fallback>
+                        <wp:positionV relativeFrom="page">
+                          <wp:posOffset>480695</wp:posOffset>
+                        </wp:positionV>
+                      </mc:Fallback>
+                    </mc:AlternateContent>
+                    <wp:extent cx="6858000" cy="7068185"/>
+                    <wp:effectExtent l="0" t="0" r="0" b="0"/>
+                    <wp:wrapNone/>
+                    <wp:docPr id="125" name="Group 125"/>
+                    <wp:cNvGraphicFramePr>
+                      <a:graphicFrameLocks xmlns:a="http://schemas.openxmlformats.org/drawingml/2006/main" noChangeAspect="1"/>
+                    </wp:cNvGraphicFramePr>
+                    <a:graphic xmlns:a="http://schemas.openxmlformats.org/drawingml/2006/main">
+                      <a:graphicData uri="http://schemas.microsoft.com/office/word/2010/wordprocessingGroup">
+                        <wpg:wgp>
+                          <wpg:cNvGrpSpPr>
+                            <a:grpSpLocks noChangeAspect="1"/>
+                          </wpg:cNvGrpSpPr>
+                          <wpg:grpSpPr>
+                            <a:xfrm>
+                              <a:off x="0" y="0"/>
+                              <a:ext cx="6858000" cy="7068312"/>
+                              <a:chOff x="0" y="0"/>
+                              <a:chExt cx="5561330" cy="5404485"/>
+                            </a:xfrm>
+                          </wpg:grpSpPr>
+                          <wps:wsp>
+                            <wps:cNvPr id="126" name="Freeform 10"/>
+                            <wps:cNvSpPr>
+                              <a:spLocks/>
+                            </wps:cNvSpPr>
+                            <wps:spPr bwMode="auto">
+                              <a:xfrm>
+                                <a:off x="0" y="0"/>
+                                <a:ext cx="5557520" cy="5404485"/>
+                              </a:xfrm>
+                              <a:custGeom>
+                                <a:avLst/>
+                                <a:gdLst>
+                                  <a:gd name="T0" fmla="*/ 0 w 720"/>
+                                  <a:gd name="T1" fmla="*/ 0 h 700"/>
+                                  <a:gd name="T2" fmla="*/ 0 w 720"/>
+                                  <a:gd name="T3" fmla="*/ 644 h 700"/>
+                                  <a:gd name="T4" fmla="*/ 113 w 720"/>
+                                  <a:gd name="T5" fmla="*/ 665 h 700"/>
+                                  <a:gd name="T6" fmla="*/ 720 w 720"/>
+                                  <a:gd name="T7" fmla="*/ 644 h 700"/>
+                                  <a:gd name="T8" fmla="*/ 720 w 720"/>
+                                  <a:gd name="T9" fmla="*/ 617 h 700"/>
+                                  <a:gd name="T10" fmla="*/ 720 w 720"/>
+                                  <a:gd name="T11" fmla="*/ 0 h 700"/>
+                                  <a:gd name="T12" fmla="*/ 0 w 720"/>
+                                  <a:gd name="T13" fmla="*/ 0 h 700"/>
+                                </a:gdLst>
+                                <a:ahLst/>
+                                <a:cxnLst>
+                                  <a:cxn ang="0">
+                                    <a:pos x="T0" y="T1"/>
+                                  </a:cxn>
+                                  <a:cxn ang="0">
+                                    <a:pos x="T2" y="T3"/>
+                                  </a:cxn>
+                                  <a:cxn ang="0">
+                                    <a:pos x="T4" y="T5"/>
+                                  </a:cxn>
+                                  <a:cxn ang="0">
+                                    <a:pos x="T6" y="T7"/>
+                                  </a:cxn>
+                                  <a:cxn ang="0">
+                                    <a:pos x="T8" y="T9"/>
+                                  </a:cxn>
+                                  <a:cxn ang="0">
+                                    <a:pos x="T10" y="T11"/>
+                                  </a:cxn>
+                                  <a:cxn ang="0">
+                                    <a:pos x="T12" y="T13"/>
+                                  </a:cxn>
+                                </a:cxnLst>
+                                <a:rect l="0" t="0" r="r" b="b"/>
+                                <a:pathLst>
+                                  <a:path w="720" h="700">
+                                    <a:moveTo>
+                                      <a:pt x="0" y="0"/>
+                                    </a:moveTo>
+                                    <a:cubicBezTo>
+                                      <a:pt x="0" y="644"/>
+                                      <a:pt x="0" y="644"/>
+                                      <a:pt x="0" y="644"/>
+                                    </a:cubicBezTo>
+                                    <a:cubicBezTo>
+                                      <a:pt x="23" y="650"/>
+                                      <a:pt x="62" y="658"/>
+                                      <a:pt x="113" y="665"/>
+                                    </a:cubicBezTo>
+                                    <a:cubicBezTo>
+                                      <a:pt x="250" y="685"/>
+                                      <a:pt x="476" y="700"/>
+                                      <a:pt x="720" y="644"/>
+                                    </a:cubicBezTo>
+                                    <a:cubicBezTo>
+                                      <a:pt x="720" y="617"/>
+                                      <a:pt x="720" y="617"/>
+                                      <a:pt x="720" y="617"/>
+                                    </a:cubicBezTo>
+                                    <a:cubicBezTo>
+                                      <a:pt x="720" y="0"/>
+                                      <a:pt x="720" y="0"/>
+                                      <a:pt x="720" y="0"/>
+                                    </a:cubicBezTo>
+                                    <a:cubicBezTo>
+                                      <a:pt x="0" y="0"/>
+                                      <a:pt x="0" y="0"/>
+                                      <a:pt x="0" y="0"/>
+                                    </a:cubicBezTo>
+                                  </a:path>
+                                </a:pathLst>
+                              </a:custGeom>
+                              <a:ln>
+                                <a:noFill/>
+                              </a:ln>
+                            </wps:spPr>
+                            <wps:style>
+                              <a:lnRef idx="0">
+                                <a:scrgbClr r="0" g="0" b="0"/>
+                              </a:lnRef>
+                              <a:fillRef idx="1003">
+                                <a:schemeClr val="dk2"/>
+                              </a:fillRef>
+                              <a:effectRef idx="0">
+                                <a:scrgbClr r="0" g="0" b="0"/>
+                              </a:effectRef>
+                              <a:fontRef idx="major"/>
+                            </wps:style>
+                            <wps:txbx>
+                              <w:txbxContent>
+                                <w:p>
+                                  <w:pPr>
+                                    <w:rPr>
+                                      <w:color w:val="FFFFFF" w:themeColor="background1"/>
+                                      <w:sz w:val="72"/>
+                                      <w:szCs w:val="72"/>
+                                    </w:rPr>
+                                  </w:pPr>
+                                  <w:sdt>
+                                    <w:sdtPr>
+                                      <w:rPr>
+                                        <w:color w:val="FFFFFF" w:themeColor="background1"/>
+                                        <w:sz w:val="72"/>
+                                        <w:szCs w:val="72"/>
+                                      </w:rPr>
+                                      <w:alias w:val="Title"/>
+                                      <w:tag w:val=""/>
+                                      <w:id w:val="-554696155"/>
+                                      <w:dataBinding w:prefixMappings="xmlns:ns0='http://purl.org/dc/elements/1.1/' xmlns:ns1='http://schemas.openxmlformats.org/package/2006/metadata/core-properties' " w:xpath="/ns1:coreProperties[1]/ns0:title[1]" w:storeItemID="{6C3C8BC8-F283-45AE-878A-BAB7291924A1}"/>
+                                      <w:text/>
+                                    </w:sdtPr>
+                                    <w:sdtContent>
+                                      <w:r>
+                                        <w:rPr>
+                                          <w:color w:val="FFFFFF" w:themeColor="background1"/>
+                                          <w:sz w:val="72"/>
+                                          <w:szCs w:val="72"/>
+                                        </w:rPr>
+                                        <w:t>Onderzoek - Onderwijskundige</w:t>
+                                      </w:r>
+                                    </w:sdtContent>
+                                  </w:sdt>
+                                </w:p>
+                              </w:txbxContent>
+                            </wps:txbx>
+                            <wps:bodyPr rot="0" vert="horz" wrap="square" lIns="914400" tIns="1097280" rIns="1097280" bIns="1097280" anchor="b" anchorCtr="0" upright="1">
+                              <a:noAutofit/>
+                            </wps:bodyPr>
+                          </wps:wsp>
+                          <wps:wsp>
+                            <wps:cNvPr id="127" name="Freeform 11"/>
+                            <wps:cNvSpPr>
+                              <a:spLocks/>
+                            </wps:cNvSpPr>
+                            <wps:spPr bwMode="auto">
+                              <a:xfrm>
+                                <a:off x="876300" y="4769783"/>
+                                <a:ext cx="4685030" cy="509905"/>
+                              </a:xfrm>
+                              <a:custGeom>
+                                <a:avLst/>
+                                <a:gdLst>
+                                  <a:gd name="T0" fmla="*/ 607 w 607"/>
+                                  <a:gd name="T1" fmla="*/ 0 h 66"/>
+                                  <a:gd name="T2" fmla="*/ 176 w 607"/>
+                                  <a:gd name="T3" fmla="*/ 57 h 66"/>
+                                  <a:gd name="T4" fmla="*/ 0 w 607"/>
+                                  <a:gd name="T5" fmla="*/ 48 h 66"/>
+                                  <a:gd name="T6" fmla="*/ 251 w 607"/>
+                                  <a:gd name="T7" fmla="*/ 66 h 66"/>
+                                  <a:gd name="T8" fmla="*/ 607 w 607"/>
+                                  <a:gd name="T9" fmla="*/ 27 h 66"/>
+                                  <a:gd name="T10" fmla="*/ 607 w 607"/>
+                                  <a:gd name="T11" fmla="*/ 0 h 66"/>
+                                </a:gdLst>
+                                <a:ahLst/>
+                                <a:cxnLst>
+                                  <a:cxn ang="0">
+                                    <a:pos x="T0" y="T1"/>
+                                  </a:cxn>
+                                  <a:cxn ang="0">
+                                    <a:pos x="T2" y="T3"/>
+                                  </a:cxn>
+                                  <a:cxn ang="0">
+                                    <a:pos x="T4" y="T5"/>
+                                  </a:cxn>
+                                  <a:cxn ang="0">
+                                    <a:pos x="T6" y="T7"/>
+                                  </a:cxn>
+                                  <a:cxn ang="0">
+                                    <a:pos x="T8" y="T9"/>
+                                  </a:cxn>
+                                  <a:cxn ang="0">
+                                    <a:pos x="T10" y="T11"/>
+                                  </a:cxn>
+                                </a:cxnLst>
+                                <a:rect l="0" t="0" r="r" b="b"/>
+                                <a:pathLst>
+                                  <a:path w="607" h="66">
+                                    <a:moveTo>
+                                      <a:pt x="607" y="0"/>
+                                    </a:moveTo>
+                                    <a:cubicBezTo>
+                                      <a:pt x="450" y="44"/>
+                                      <a:pt x="300" y="57"/>
+                                      <a:pt x="176" y="57"/>
+                                    </a:cubicBezTo>
+                                    <a:cubicBezTo>
+                                      <a:pt x="109" y="57"/>
+                                      <a:pt x="49" y="53"/>
+                                      <a:pt x="0" y="48"/>
+                                    </a:cubicBezTo>
+                                    <a:cubicBezTo>
+                                      <a:pt x="66" y="58"/>
+                                      <a:pt x="152" y="66"/>
+                                      <a:pt x="251" y="66"/>
+                                    </a:cubicBezTo>
+                                    <a:cubicBezTo>
+                                      <a:pt x="358" y="66"/>
+                                      <a:pt x="480" y="56"/>
+                                      <a:pt x="607" y="27"/>
+                                    </a:cubicBezTo>
+                                    <a:cubicBezTo>
+                                      <a:pt x="607" y="0"/>
+                                      <a:pt x="607" y="0"/>
+                                      <a:pt x="607" y="0"/>
+                                    </a:cubicBezTo>
+                                  </a:path>
+                                </a:pathLst>
+                              </a:custGeom>
+                              <a:solidFill>
+                                <a:schemeClr val="bg1">
+                                  <a:alpha val="30000"/>
+                                </a:schemeClr>
+                              </a:solidFill>
+                              <a:ln>
+                                <a:noFill/>
+                              </a:ln>
+                              <a:extLst>
+                                <a:ext uri="{91240B29-F687-4F45-9708-019B960494DF}">
+                                  <a14:hiddenLine xmlns:a14="http://schemas.microsoft.com/office/drawing/2010/main" w="9525">
+                                    <a:solidFill>
+                                      <a:srgbClr val="000000"/>
+                                    </a:solidFill>
+                                    <a:round/>
+                                    <a:headEnd/>
+                                    <a:tailEnd/>
+                                  </a14:hiddenLine>
+                                </a:ext>
+                              </a:extLst>
+                            </wps:spPr>
+                            <wps:bodyPr rot="0" vert="horz" wrap="square" lIns="91440" tIns="45720" rIns="91440" bIns="45720" anchor="b" anchorCtr="0" upright="1">
+                              <a:noAutofit/>
+                            </wps:bodyPr>
+                          </wps:wsp>
+                        </wpg:wgp>
+                      </a:graphicData>
+                    </a:graphic>
+                    <wp14:sizeRelH relativeFrom="margin">
+                      <wp14:pctWidth>115400</wp14:pctWidth>
+                    </wp14:sizeRelH>
+                    <wp14:sizeRelV relativeFrom="page">
+                      <wp14:pctHeight>67000</wp14:pctHeight>
+                    </wp14:sizeRelV>
+                  </wp:anchor>
+                </w:drawing>
+              </mc:Choice>
+              <mc:Fallback>
+                <w:pict>
+                  <v:group w14:anchorId="4BDA70CA" id="Group_x0020_125" o:spid="_x0000_s1026" style="position:absolute;margin-left:0;margin-top:0;width:540pt;height:556.55pt;z-index:-251657216;mso-width-percent:1154;mso-height-percent:670;mso-top-percent:45;mso-position-horizontal:center;mso-position-horizontal-relative:margin;mso-position-vertical-relative:page;mso-width-percent:1154;mso-height-percent:670;mso-top-percent:45;mso-width-relative:margin" coordsize="5561330,5404485" o:gfxdata="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">
+                    <o:lock v:ext="edit" aspectratio="t"/>
+                    <v:shape id="Freeform_x0020_10" o:spid="_x0000_s1027" style="position:absolute;width:5557520;height:5404485;visibility:visible;mso-wrap-style:square;v-text-anchor:bottom" coordsize="720,700" o:spt="100" o:gfxdata="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" adj="-11796480,,5400" path="m0,0c0,644,,644,,644,23,650,62,658,113,665,250,685,476,700,720,644,720,617,720,617,720,617,720,,720,,720,,,,,,,0e" fillcolor="#4d5f78 [2994]" stroked="f">
+                      <v:fill color2="#2a3442 [2018]" rotate="t" colors="0 #5d6d85;.5 #485972;1 #334258" focus="100%" type="gradient">
+                        <o:fill v:ext="view" type="gradientUnscaled"/>
+                      </v:fill>
+                      <v:stroke joinstyle="miter"/>
+                      <v:formulas/>
+                      <v:path arrowok="t" o:connecttype="custom" o:connectlocs="0,0;0,4972126;872222,5134261;5557520,4972126;5557520,4763667;5557520,0;0,0" o:connectangles="0,0,0,0,0,0,0" textboxrect="0,0,720,700"/>
+                      <v:textbox inset="1in,86.4pt,86.4pt,86.4pt">
+                        <w:txbxContent>
+                          <w:p>
+                            <w:pPr>
+                              <w:rPr>
+                                <w:color w:val="FFFFFF" w:themeColor="background1"/>
+                                <w:sz w:val="72"/>
+                                <w:szCs w:val="72"/>
+                              </w:rPr>
+                            </w:pPr>
+                            <w:sdt>
+                              <w:sdtPr>
+                                <w:rPr>
+                                  <w:color w:val="FFFFFF" w:themeColor="background1"/>
+                                  <w:sz w:val="72"/>
+                                  <w:szCs w:val="72"/>
+                                </w:rPr>
+                                <w:alias w:val="Title"/>
+                                <w:tag w:val=""/>
+                                <w:id w:val="-554696155"/>
+                                <w:dataBinding w:prefixMappings="xmlns:ns0='http://purl.org/dc/elements/1.1/' xmlns:ns1='http://schemas.openxmlformats.org/package/2006/metadata/core-properties' " w:xpath="/ns1:coreProperties[1]/ns0:title[1]" w:storeItemID="{6C3C8BC8-F283-45AE-878A-BAB7291924A1}"/>
+                                <w:text/>
+                              </w:sdtPr>
+                              <w:sdtContent>
+                                <w:r>
+                                  <w:rPr>
+                                    <w:color w:val="FFFFFF" w:themeColor="background1"/>
+                                    <w:sz w:val="72"/>
+                                    <w:szCs w:val="72"/>
+                                  </w:rPr>
+                                  <w:t>Onderzoek - Onderwijskundige</w:t>
+                                </w:r>
+                              </w:sdtContent>
+                            </w:sdt>
+                          </w:p>
+                        </w:txbxContent>
+                      </v:textbox>
+                    </v:shape>
+                    <v:shape id="Freeform_x0020_11" o:spid="_x0000_s1028" style="position:absolute;left:876300;top:4769783;width:4685030;height:509905;visibility:visible;mso-wrap-style:square;v-text-anchor:bottom" coordsize="607,66" o:gfxdata="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" path="m607,0c450,44,300,57,176,57,109,57,49,53,,48,66,58,152,66,251,66,358,66,480,56,607,27,607,,607,,607,0e" fillcolor="white [3212]" stroked="f">
+                      <v:fill opacity="19789f"/>
+                      <v:path arrowok="t" o:connecttype="custom" o:connectlocs="4685030,0;1358427,440373;0,370840;1937302,509905;4685030,208598;4685030,0" o:connectangles="0,0,0,0,0,0"/>
+                    </v:shape>
+                    <w10:wrap anchorx="margin" anchory="page"/>
+                  </v:group>
+                </w:pict>
+              </mc:Fallback>
+            </mc:AlternateContent>
+          </w:r>
+          <w:r>
+            <w:rPr>
+              <w:noProof/>
+            </w:rPr>
+            <mc:AlternateContent>
+              <mc:Choice Requires="wps">
+                <w:drawing>
+                  <wp:anchor distT="0" distB="0" distL="114300" distR="114300" simplePos="0" relativeHeight="251662336" behindDoc="0" locked="0" layoutInCell="1" allowOverlap="1" wp14:anchorId="434F3218" wp14:editId="5041A5EC">
+                    <wp:simplePos x="0" y="0"/>
+                    <wp:positionH relativeFrom="page">
+                      <wp:align>center</wp:align>
+                    </wp:positionH>
+                    <wp:positionV relativeFrom="margin">
+                      <wp:align>bottom</wp:align>
+                    </wp:positionV>
+                    <wp:extent cx="6647815" cy="146050"/>
+                    <wp:effectExtent l="0" t="0" r="0" b="5715"/>
+                    <wp:wrapSquare wrapText="bothSides"/>
+                    <wp:docPr id="128" name="Text Box 128"/>
+                    <wp:cNvGraphicFramePr/>
+                    <a:graphic xmlns:a="http://schemas.openxmlformats.org/drawingml/2006/main">
+                      <a:graphicData uri="http://schemas.microsoft.com/office/word/2010/wordprocessingShape">
+                        <wps:wsp>
+                          <wps:cNvSpPr txBox="1"/>
+                          <wps:spPr>
+                            <a:xfrm>
+                              <a:off x="0" y="0"/>
+                              <a:ext cx="6647815" cy="146050"/>
+                            </a:xfrm>
+                            <a:prstGeom prst="rect">
+                              <a:avLst/>
+                            </a:prstGeom>
+                            <a:noFill/>
+                            <a:ln w="6350">
+                              <a:noFill/>
+                            </a:ln>
+                            <a:effectLst/>
+                          </wps:spPr>
+                          <wps:style>
+                            <a:lnRef idx="0">
+                              <a:schemeClr val="accent1"/>
+                            </a:lnRef>
+                            <a:fillRef idx="0">
+                              <a:schemeClr val="accent1"/>
+                            </a:fillRef>
+                            <a:effectRef idx="0">
+                              <a:schemeClr val="accent1"/>
+                            </a:effectRef>
+                            <a:fontRef idx="minor">
+                              <a:schemeClr val="dk1"/>
+                            </a:fontRef>
+                          </wps:style>
+                          <wps:txbx>
+                            <w:txbxContent>
+                              <w:p>
+                                <w:pPr>
+                                  <w:pStyle w:val="NoSpacing"/>
+                                  <w:rPr>
+                                    <w:color w:val="7F7F7F" w:themeColor="text1" w:themeTint="80"/>
+                                    <w:sz w:val="18"/>
+                                    <w:szCs w:val="18"/>
+                                  </w:rPr>
+                                </w:pPr>
+                                <w:sdt>
+                                  <w:sdtPr>
+                                    <w:rPr>
+                                      <w:caps/>
+                                      <w:color w:val="7F7F7F" w:themeColor="text1" w:themeTint="80"/>
+                                      <w:sz w:val="18"/>
+                                      <w:szCs w:val="18"/>
+                                    </w:rPr>
+                                    <w:alias w:val="Company"/>
+                                    <w:tag w:val=""/>
+                                    <w:id w:val="-1880927279"/>
+                                    <w:dataBinding w:prefixMappings="xmlns:ns0='http://schemas.openxmlformats.org/officeDocument/2006/extended-properties' " w:xpath="/ns0:Properties[1]/ns0:Company[1]" w:storeItemID="{6668398D-A668-4E3E-A5EB-62B293D839F1}"/>
+                                    <w:text/>
+                                  </w:sdtPr>
+                                  <w:sdtContent>
+                                    <w:r>
+                                      <w:rPr>
+                                        <w:caps/>
+                                        <w:color w:val="7F7F7F" w:themeColor="text1" w:themeTint="80"/>
+                                        <w:sz w:val="18"/>
+                                        <w:szCs w:val="18"/>
+                                      </w:rPr>
+                                      <w:t>Fontys eindhoven</w:t>
+                                    </w:r>
+                                  </w:sdtContent>
+                                </w:sdt>
+                                <w:r>
+                                  <w:rPr>
+                                    <w:caps/>
+                                    <w:color w:val="7F7F7F" w:themeColor="text1" w:themeTint="80"/>
+                                    <w:sz w:val="18"/>
+                                    <w:szCs w:val="18"/>
+                                  </w:rPr>
+                                  <w:t xml:space="preserve"> HBO-ICT Smart mobile ios</w:t>
+                                </w:r>
+                              </w:p>
+                            </w:txbxContent>
+                          </wps:txbx>
+                          <wps:bodyPr rot="0" spcFirstLastPara="0" vertOverflow="overflow" horzOverflow="overflow" vert="horz" wrap="square" lIns="914400" tIns="0" rIns="1097280" bIns="0" numCol="1" spcCol="0" rtlCol="0" fromWordArt="0" anchor="b" anchorCtr="0" forceAA="0" compatLnSpc="1">
+                            <a:prstTxWarp prst="textNoShape">
+                              <a:avLst/>
+                            </a:prstTxWarp>
+                            <a:spAutoFit/>
+                          </wps:bodyPr>
+                        </wps:wsp>
+                      </a:graphicData>
+                    </a:graphic>
+                    <wp14:sizeRelH relativeFrom="margin">
+                      <wp14:pctWidth>115400</wp14:pctWidth>
+                    </wp14:sizeRelH>
+                    <wp14:sizeRelV relativeFrom="margin">
+                      <wp14:pctHeight>0</wp14:pctHeight>
+                    </wp14:sizeRelV>
+                  </wp:anchor>
+                </w:drawing>
+              </mc:Choice>
+              <mc:Fallback>
+                <w:pict>
+                  <v:shapetype w14:anchorId="434F3218" id="_x0000_t202" coordsize="21600,21600" o:spt="202" path="m0,0l0,21600,21600,21600,21600,0xe">
+                    <v:stroke joinstyle="miter"/>
+                    <v:path gradientshapeok="t" o:connecttype="rect"/>
+                  </v:shapetype>
+                  <v:shape id="Text_x0020_Box_x0020_128" o:spid="_x0000_s1029" type="#_x0000_t202" style="position:absolute;margin-left:0;margin-top:0;width:523.45pt;height:11.5pt;z-index:251662336;visibility:visible;mso-wrap-style:square;mso-width-percent:1154;mso-height-percent:0;mso-wrap-distance-left:9pt;mso-wrap-distance-top:0;mso-wrap-distance-right:9pt;mso-wrap-distance-bottom:0;mso-position-horizontal:center;mso-position-horizontal-relative:page;mso-position-vertical:bottom;mso-position-vertical-relative:margin;mso-width-percent:1154;mso-height-percent:0;mso-width-relative:margin;mso-height-relative:margin;v-text-anchor:bottom" o:gfxdata="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" filled="f" stroked="f" strokeweight=".5pt">
+                    <v:textbox style="mso-fit-shape-to-text:t" inset="1in,0,86.4pt,0">
+                      <w:txbxContent>
+                        <w:p>
+                          <w:pPr>
+                            <w:pStyle w:val="NoSpacing"/>
+                            <w:rPr>
+                              <w:color w:val="7F7F7F" w:themeColor="text1" w:themeTint="80"/>
+                              <w:sz w:val="18"/>
+                              <w:szCs w:val="18"/>
+                            </w:rPr>
+                          </w:pPr>
+                          <w:sdt>
+                            <w:sdtPr>
+                              <w:rPr>
+                                <w:caps/>
+                                <w:color w:val="7F7F7F" w:themeColor="text1" w:themeTint="80"/>
+                                <w:sz w:val="18"/>
+                                <w:szCs w:val="18"/>
+                              </w:rPr>
+                              <w:alias w:val="Company"/>
+                              <w:tag w:val=""/>
+                              <w:id w:val="-1880927279"/>
+                              <w:dataBinding w:prefixMappings="xmlns:ns0='http://schemas.openxmlformats.org/officeDocument/2006/extended-properties' " w:xpath="/ns0:Properties[1]/ns0:Company[1]" w:storeItemID="{6668398D-A668-4E3E-A5EB-62B293D839F1}"/>
+                              <w:text/>
+                            </w:sdtPr>
+                            <w:sdtContent>
+                              <w:r>
+                                <w:rPr>
+                                  <w:caps/>
+                                  <w:color w:val="7F7F7F" w:themeColor="text1" w:themeTint="80"/>
+                                  <w:sz w:val="18"/>
+                                  <w:szCs w:val="18"/>
+                                </w:rPr>
+                                <w:t>Fontys eindhoven</w:t>
+                              </w:r>
+                            </w:sdtContent>
+                          </w:sdt>
+                          <w:r>
+                            <w:rPr>
+                              <w:caps/>
+                              <w:color w:val="7F7F7F" w:themeColor="text1" w:themeTint="80"/>
+                              <w:sz w:val="18"/>
+                              <w:szCs w:val="18"/>
+                            </w:rPr>
+                            <w:t xml:space="preserve"> HBO-ICT Smart mobile ios</w:t>
+                          </w:r>
+                        </w:p>
+                      </w:txbxContent>
+                    </v:textbox>
+                    <w10:wrap type="square" anchorx="page" anchory="margin"/>
+                  </v:shape>
+                </w:pict>
+              </mc:Fallback>
+            </mc:AlternateContent>
+          </w:r>
+          <w:r>
+            <w:rPr>
+              <w:noProof/>
+            </w:rPr>
+            <mc:AlternateContent>
+              <mc:Choice Requires="wps">
+                <w:drawing>
+                  <wp:anchor distT="0" distB="0" distL="114300" distR="114300" simplePos="0" relativeHeight="251661312" behindDoc="0" locked="0" layoutInCell="1" allowOverlap="1" wp14:anchorId="01873B76" wp14:editId="3C00C07C">
+                    <wp:simplePos x="0" y="0"/>
+                    <wp:positionH relativeFrom="page">
+                      <wp:align>center</wp:align>
+                    </wp:positionH>
+                    <mc:AlternateContent>
+                      <mc:Choice Requires="wp14">
+                        <wp:positionV relativeFrom="page">
+                          <wp14:pctPosVOffset>79000</wp14:pctPosVOffset>
+                        </wp:positionV>
+                      </mc:Choice>
+                      <mc:Fallback>
+                        <wp:positionV relativeFrom="page">
+                          <wp:posOffset>8446770</wp:posOffset>
+                        </wp:positionV>
+                      </mc:Fallback>
+                    </mc:AlternateContent>
+                    <wp:extent cx="6647815" cy="485775"/>
+                    <wp:effectExtent l="0" t="0" r="0" b="7620"/>
+                    <wp:wrapSquare wrapText="bothSides"/>
+                    <wp:docPr id="129" name="Text Box 129"/>
+                    <wp:cNvGraphicFramePr/>
+                    <a:graphic xmlns:a="http://schemas.openxmlformats.org/drawingml/2006/main">
+                      <a:graphicData uri="http://schemas.microsoft.com/office/word/2010/wordprocessingShape">
+                        <wps:wsp>
+                          <wps:cNvSpPr txBox="1"/>
+                          <wps:spPr>
+                            <a:xfrm>
+                              <a:off x="0" y="0"/>
+                              <a:ext cx="6647815" cy="485775"/>
+                            </a:xfrm>
+                            <a:prstGeom prst="rect">
+                              <a:avLst/>
+                            </a:prstGeom>
+                            <a:noFill/>
+                            <a:ln w="6350">
+                              <a:noFill/>
+                            </a:ln>
+                            <a:effectLst/>
+                          </wps:spPr>
+                          <wps:style>
+                            <a:lnRef idx="0">
+                              <a:schemeClr val="accent1"/>
+                            </a:lnRef>
+                            <a:fillRef idx="0">
+                              <a:schemeClr val="accent1"/>
+                            </a:fillRef>
+                            <a:effectRef idx="0">
+                              <a:schemeClr val="accent1"/>
+                            </a:effectRef>
+                            <a:fontRef idx="minor">
+                              <a:schemeClr val="dk1"/>
+                            </a:fontRef>
+                          </wps:style>
+                          <wps:txbx>
+                            <w:txbxContent>
+                              <w:sdt>
+                                <w:sdtPr>
+                                  <w:rPr>
+                                    <w:caps/>
+                                    <w:color w:val="5B9BD5" w:themeColor="accent1"/>
+                                    <w:sz w:val="28"/>
+                                    <w:szCs w:val="28"/>
+                                  </w:rPr>
+                                  <w:alias w:val="Subtitle"/>
+                                  <w:tag w:val=""/>
+                                  <w:id w:val="-1452929454"/>
+                                  <w:dataBinding w:prefixMappings="xmlns:ns0='http://purl.org/dc/elements/1.1/' xmlns:ns1='http://schemas.openxmlformats.org/package/2006/metadata/core-properties' " w:xpath="/ns1:coreProperties[1]/ns0:subject[1]" w:storeItemID="{6C3C8BC8-F283-45AE-878A-BAB7291924A1}"/>
+                                  <w:text/>
+                                </w:sdtPr>
+                                <w:sdtContent>
+                                  <w:p>
+                                    <w:pPr>
+                                      <w:pStyle w:val="NoSpacing"/>
+                                      <w:spacing w:before="40" w:after="40"/>
+                                      <w:rPr>
+                                        <w:caps/>
+                                        <w:color w:val="5B9BD5" w:themeColor="accent1"/>
+                                        <w:sz w:val="28"/>
+                                        <w:szCs w:val="28"/>
+                                      </w:rPr>
+                                    </w:pPr>
+                                    <w:r>
+                                      <w:rPr>
+                                        <w:caps/>
+                                        <w:color w:val="5B9BD5" w:themeColor="accent1"/>
+                                        <w:sz w:val="28"/>
+                                        <w:szCs w:val="28"/>
+                                      </w:rPr>
+                                      <w:t>Wat is de beste manier van woorden leren</w:t>
+                                    </w:r>
+                                  </w:p>
+                                </w:sdtContent>
+                              </w:sdt>
+                              <w:sdt>
+                                <w:sdtPr>
+                                  <w:rPr>
+                                    <w:caps/>
+                                    <w:color w:val="4472C4" w:themeColor="accent5"/>
+                                    <w:szCs w:val="24"/>
+                                  </w:rPr>
+                                  <w:alias w:val="Author"/>
+                                  <w:tag w:val=""/>
+                                  <w:id w:val="-954487662"/>
+                                  <w:dataBinding w:prefixMappings="xmlns:ns0='http://purl.org/dc/elements/1.1/' xmlns:ns1='http://schemas.openxmlformats.org/package/2006/metadata/core-properties' " w:xpath="/ns1:coreProperties[1]/ns0:creator[1]" w:storeItemID="{6C3C8BC8-F283-45AE-878A-BAB7291924A1}"/>
+                                  <w:text/>
+                                </w:sdtPr>
+                                <w:sdtContent>
+                                  <w:p>
+                                    <w:pPr>
+                                      <w:pStyle w:val="NoSpacing"/>
+                                      <w:spacing w:before="40" w:after="40"/>
+                                      <w:rPr>
+                                        <w:caps/>
+                                        <w:color w:val="4472C4" w:themeColor="accent5"/>
+                                        <w:szCs w:val="24"/>
+                                      </w:rPr>
+                                    </w:pPr>
+                                    <w:r>
+                                      <w:rPr>
+                                        <w:caps/>
+                                        <w:color w:val="4472C4" w:themeColor="accent5"/>
+                                        <w:szCs w:val="24"/>
+                                      </w:rPr>
+                                      <w:t>Joris van de Wijgert, stan wulms</w:t>
+                                    </w:r>
+                                  </w:p>
+                                </w:sdtContent>
+                              </w:sdt>
+                            </w:txbxContent>
+                          </wps:txbx>
+                          <wps:bodyPr rot="0" spcFirstLastPara="0" vertOverflow="overflow" horzOverflow="overflow" vert="horz" wrap="square" lIns="914400" tIns="0" rIns="1097280" bIns="0" numCol="1" spcCol="0" rtlCol="0" fromWordArt="0" anchor="t" anchorCtr="0" forceAA="0" compatLnSpc="1">
+                            <a:prstTxWarp prst="textNoShape">
+                              <a:avLst/>
+                            </a:prstTxWarp>
+                            <a:spAutoFit/>
+                          </wps:bodyPr>
+                        </wps:wsp>
+                      </a:graphicData>
+                    </a:graphic>
+                    <wp14:sizeRelH relativeFrom="margin">
+                      <wp14:pctWidth>115400</wp14:pctWidth>
+                    </wp14:sizeRelH>
+                    <wp14:sizeRelV relativeFrom="margin">
+                      <wp14:pctHeight>0</wp14:pctHeight>
+                    </wp14:sizeRelV>
+                  </wp:anchor>
+                </w:drawing>
+              </mc:Choice>
+              <mc:Fallback>
+                <w:pict>
+                  <v:shape w14:anchorId="01873B76" id="Text_x0020_Box_x0020_129" o:spid="_x0000_s1030" type="#_x0000_t202" style="position:absolute;margin-left:0;margin-top:0;width:523.45pt;height:38.25pt;z-index:251661312;visibility:visible;mso-wrap-style:square;mso-width-percent:1154;mso-height-percent:0;mso-top-percent:790;mso-wrap-distance-left:9pt;mso-wrap-distance-top:0;mso-wrap-distance-right:9pt;mso-wrap-distance-bottom:0;mso-position-horizontal:center;mso-position-horizontal-relative:page;mso-position-vertical-relative:page;mso-width-percent:1154;mso-height-percent:0;mso-top-percent:790;mso-width-relative:margin;mso-height-relative:margin;v-text-anchor:top" o:gfxdata="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" filled="f" stroked="f" strokeweight=".5pt">
+                    <v:textbox style="mso-fit-shape-to-text:t" inset="1in,0,86.4pt,0">
+                      <w:txbxContent>
+                        <w:sdt>
+                          <w:sdtPr>
+                            <w:rPr>
+                              <w:caps/>
+                              <w:color w:val="5B9BD5" w:themeColor="accent1"/>
+                              <w:sz w:val="28"/>
+                              <w:szCs w:val="28"/>
+                            </w:rPr>
+                            <w:alias w:val="Subtitle"/>
+                            <w:tag w:val=""/>
+                            <w:id w:val="-1452929454"/>
+                            <w:dataBinding w:prefixMappings="xmlns:ns0='http://purl.org/dc/elements/1.1/' xmlns:ns1='http://schemas.openxmlformats.org/package/2006/metadata/core-properties' " w:xpath="/ns1:coreProperties[1]/ns0:subject[1]" w:storeItemID="{6C3C8BC8-F283-45AE-878A-BAB7291924A1}"/>
+                            <w:text/>
+                          </w:sdtPr>
+                          <w:sdtContent>
+                            <w:p>
+                              <w:pPr>
+                                <w:pStyle w:val="NoSpacing"/>
+                                <w:spacing w:before="40" w:after="40"/>
+                                <w:rPr>
+                                  <w:caps/>
+                                  <w:color w:val="5B9BD5" w:themeColor="accent1"/>
+                                  <w:sz w:val="28"/>
+                                  <w:szCs w:val="28"/>
+                                </w:rPr>
+                              </w:pPr>
+                              <w:r>
+                                <w:rPr>
+                                  <w:caps/>
+                                  <w:color w:val="5B9BD5" w:themeColor="accent1"/>
+                                  <w:sz w:val="28"/>
+                                  <w:szCs w:val="28"/>
+                                </w:rPr>
+                                <w:t>Wat is de beste manier van woorden leren</w:t>
+                              </w:r>
+                            </w:p>
+                          </w:sdtContent>
+                        </w:sdt>
+                        <w:sdt>
+                          <w:sdtPr>
+                            <w:rPr>
+                              <w:caps/>
+                              <w:color w:val="4472C4" w:themeColor="accent5"/>
+                              <w:szCs w:val="24"/>
+                            </w:rPr>
+                            <w:alias w:val="Author"/>
+                            <w:tag w:val=""/>
+                            <w:id w:val="-954487662"/>
+                            <w:dataBinding w:prefixMappings="xmlns:ns0='http://purl.org/dc/elements/1.1/' xmlns:ns1='http://schemas.openxmlformats.org/package/2006/metadata/core-properties' " w:xpath="/ns1:coreProperties[1]/ns0:creator[1]" w:storeItemID="{6C3C8BC8-F283-45AE-878A-BAB7291924A1}"/>
+                            <w:text/>
+                          </w:sdtPr>
+                          <w:sdtContent>
+                            <w:p>
+                              <w:pPr>
+                                <w:pStyle w:val="NoSpacing"/>
+                                <w:spacing w:before="40" w:after="40"/>
+                                <w:rPr>
+                                  <w:caps/>
+                                  <w:color w:val="4472C4" w:themeColor="accent5"/>
+                                  <w:szCs w:val="24"/>
+                                </w:rPr>
+                              </w:pPr>
+                              <w:r>
+                                <w:rPr>
+                                  <w:caps/>
+                                  <w:color w:val="4472C4" w:themeColor="accent5"/>
+                                  <w:szCs w:val="24"/>
+                                </w:rPr>
+                                <w:t>Joris van de Wijgert, stan wulms</w:t>
+                              </w:r>
+                            </w:p>
+                          </w:sdtContent>
+                        </w:sdt>
+                      </w:txbxContent>
+                    </v:textbox>
+                    <w10:wrap type="square" anchorx="page" anchory="page"/>
+                  </v:shape>
+                </w:pict>
+              </mc:Fallback>
+            </mc:AlternateContent>
+          </w:r>
+          <w:r>
+            <w:rPr>
+              <w:noProof/>
+            </w:rPr>
+            <mc:AlternateContent>
+              <mc:Choice Requires="wps">
+                <w:drawing>
+                  <wp:anchor distT="0" distB="0" distL="114300" distR="114300" simplePos="0" relativeHeight="251660288" behindDoc="0" locked="0" layoutInCell="1" allowOverlap="1" wp14:anchorId="03E52BBE" wp14:editId="09CBDD09">
+                    <wp:simplePos x="0" y="0"/>
+                    <wp:positionH relativeFrom="margin">
+                      <wp:align>right</wp:align>
+                    </wp:positionH>
+                    <mc:AlternateContent>
+                      <mc:Choice Requires="wp14">
+                        <wp:positionV relativeFrom="page">
+                          <wp14:pctPosVOffset>2300</wp14:pctPosVOffset>
+                        </wp:positionV>
+                      </mc:Choice>
+                      <mc:Fallback>
+                        <wp:positionV relativeFrom="page">
+                          <wp:posOffset>245745</wp:posOffset>
+                        </wp:positionV>
+                      </mc:Fallback>
+                    </mc:AlternateContent>
+                    <wp:extent cx="594360" cy="987552"/>
+                    <wp:effectExtent l="0" t="0" r="0" b="5080"/>
+                    <wp:wrapNone/>
+                    <wp:docPr id="130" name="Rectangle 130"/>
+                    <wp:cNvGraphicFramePr>
+                      <a:graphicFrameLocks xmlns:a="http://schemas.openxmlformats.org/drawingml/2006/main" noChangeAspect="1"/>
+                    </wp:cNvGraphicFramePr>
+                    <a:graphic xmlns:a="http://schemas.openxmlformats.org/drawingml/2006/main">
+                      <a:graphicData uri="http://schemas.microsoft.com/office/word/2010/wordprocessingShape">
+                        <wps:wsp>
+                          <wps:cNvSpPr>
+                            <a:spLocks noChangeAspect="1"/>
+                          </wps:cNvSpPr>
+                          <wps:spPr>
+                            <a:xfrm>
+                              <a:off x="0" y="0"/>
+                              <a:ext cx="594360" cy="987552"/>
+                            </a:xfrm>
+                            <a:prstGeom prst="rect">
+                              <a:avLst/>
+                            </a:prstGeom>
+                            <a:ln>
+                              <a:noFill/>
+                            </a:ln>
+                          </wps:spPr>
+                          <wps:style>
+                            <a:lnRef idx="2">
+                              <a:schemeClr val="accent1">
+                                <a:shade val="50000"/>
+                              </a:schemeClr>
+                            </a:lnRef>
+                            <a:fillRef idx="1">
+                              <a:schemeClr val="accent1"/>
+                            </a:fillRef>
+                            <a:effectRef idx="0">
+                              <a:schemeClr val="accent1"/>
+                            </a:effectRef>
+                            <a:fontRef idx="minor">
+                              <a:schemeClr val="lt1"/>
+                            </a:fontRef>
+                          </wps:style>
+                          <wps:txbx>
+                            <w:txbxContent>
+                              <w:sdt>
+                                <w:sdtPr>
+                                  <w:rPr>
+                                    <w:color w:val="FFFFFF" w:themeColor="background1"/>
+                                    <w:szCs w:val="24"/>
+                                  </w:rPr>
+                                  <w:alias w:val="Year"/>
+                                  <w:tag w:val=""/>
+                                  <w:id w:val="1595126926"/>
+                                  <w:dataBinding w:prefixMappings="xmlns:ns0='http://schemas.microsoft.com/office/2006/coverPageProps' " w:xpath="/ns0:CoverPageProperties[1]/ns0:PublishDate[1]" w:storeItemID="{55AF091B-3C7A-41E3-B477-F2FDAA23CFDA}"/>
+                                  <w:date w:fullDate="2016-01-01T00:00:00Z">
+                                    <w:dateFormat w:val="yyyy"/>
+                                    <w:lid w:val="en-US"/>
+                                    <w:storeMappedDataAs w:val="dateTime"/>
+                                    <w:calendar w:val="gregorian"/>
+                                  </w:date>
+                                </w:sdtPr>
+                                <w:sdtContent>
+                                  <w:p>
+                                    <w:pPr>
+                                      <w:pStyle w:val="NoSpacing"/>
+                                      <w:jc w:val="right"/>
+                                      <w:rPr>
+                                        <w:color w:val="FFFFFF" w:themeColor="background1"/>
+                                        <w:szCs w:val="24"/>
+                                      </w:rPr>
+                                    </w:pPr>
+                                    <w:r>
+                                      <w:rPr>
+                                        <w:color w:val="FFFFFF" w:themeColor="background1"/>
+                                        <w:szCs w:val="24"/>
+                                      </w:rPr>
+                                      <w:t>2016</w:t>
+                                    </w:r>
+                                  </w:p>
+                                </w:sdtContent>
+                              </w:sdt>
+                            </w:txbxContent>
+                          </wps:txbx>
+                          <wps:bodyPr rot="0" spcFirstLastPara="0" vertOverflow="overflow" horzOverflow="overflow" vert="horz" wrap="square" lIns="45720" tIns="45720" rIns="45720" bIns="45720" numCol="1" spcCol="0" rtlCol="0" fromWordArt="0" anchor="b" anchorCtr="0" forceAA="0" compatLnSpc="1">
+                            <a:prstTxWarp prst="textNoShape">
+                              <a:avLst/>
+                            </a:prstTxWarp>
+                            <a:noAutofit/>
+                          </wps:bodyPr>
+                        </wps:wsp>
+                      </a:graphicData>
+                    </a:graphic>
+                    <wp14:sizeRelH relativeFrom="page">
+                      <wp14:pctWidth>7600</wp14:pctWidth>
+                    </wp14:sizeRelH>
+                    <wp14:sizeRelV relativeFrom="page">
+                      <wp14:pctHeight>9800</wp14:pctHeight>
+                    </wp14:sizeRelV>
+                  </wp:anchor>
+                </w:drawing>
+              </mc:Choice>
+              <mc:Fallback>
+                <w:pict>
+                  <v:rect w14:anchorId="03E52BBE" id="Rectangle_x0020_130" o:spid="_x0000_s1031" style="position:absolute;margin-left:-4.4pt;margin-top:0;width:46.8pt;height:77.75pt;z-index:251660288;visibility:visible;mso-wrap-style:square;mso-width-percent:76;mso-height-percent:98;mso-top-percent:23;mso-wrap-distance-left:9pt;mso-wrap-distance-top:0;mso-wrap-distance-right:9pt;mso-wrap-distance-bottom:0;mso-position-horizontal:right;mso-position-horizontal-relative:margin;mso-position-vertical-relative:page;mso-width-percent:76;mso-height-percent:98;mso-top-percent:23;mso-width-relative:page;mso-height-relative:page;v-text-anchor:bottom" o:gfxdata="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" fillcolor="#5b9bd5 [3204]" stroked="f" strokeweight="1pt">
+                    <v:path arrowok="t"/>
+                    <o:lock v:ext="edit" aspectratio="t"/>
+                    <v:textbox inset="3.6pt,,3.6pt">
+                      <w:txbxContent>
+                        <w:sdt>
+                          <w:sdtPr>
+                            <w:rPr>
+                              <w:color w:val="FFFFFF" w:themeColor="background1"/>
+                              <w:szCs w:val="24"/>
+                            </w:rPr>
+                            <w:alias w:val="Year"/>
+                            <w:tag w:val=""/>
+                            <w:id w:val="1595126926"/>
+                            <w:dataBinding w:prefixMappings="xmlns:ns0='http://schemas.microsoft.com/office/2006/coverPageProps' " w:xpath="/ns0:CoverPageProperties[1]/ns0:PublishDate[1]" w:storeItemID="{55AF091B-3C7A-41E3-B477-F2FDAA23CFDA}"/>
+                            <w:date w:fullDate="2016-01-01T00:00:00Z">
+                              <w:dateFormat w:val="yyyy"/>
+                              <w:lid w:val="en-US"/>
+                              <w:storeMappedDataAs w:val="dateTime"/>
+                              <w:calendar w:val="gregorian"/>
+                            </w:date>
+                          </w:sdtPr>
+                          <w:sdtContent>
+                            <w:p>
+                              <w:pPr>
+                                <w:pStyle w:val="NoSpacing"/>
+                                <w:jc w:val="right"/>
+                                <w:rPr>
+                                  <w:color w:val="FFFFFF" w:themeColor="background1"/>
+                                  <w:szCs w:val="24"/>
+                                </w:rPr>
+                              </w:pPr>
+                              <w:r>
+                                <w:rPr>
+                                  <w:color w:val="FFFFFF" w:themeColor="background1"/>
+                                  <w:szCs w:val="24"/>
+                                </w:rPr>
+                                <w:t>2016</w:t>
+                              </w:r>
+                            </w:p>
+                          </w:sdtContent>
+                        </w:sdt>
+                      </w:txbxContent>
+                    </v:textbox>
+                    <w10:wrap anchorx="margin" anchory="page"/>
+                  </v:rect>
+                </w:pict>
+              </mc:Fallback>
+            </mc:AlternateContent>
+          </w:r>
+          <w:r>
+            <w:br w:type="page"/>
+          </w:r>
+        </w:p>
+      </w:sdtContent>
+    </w:sdt>
+    <w:sdt>
+      <w:sdtPr>
+        <w:id w:val="-935198686"/>
+        <w:docPartObj>
+          <w:docPartGallery w:val="Table of Contents"/>
+          <w:docPartUnique/>
+        </w:docPartObj>
+      </w:sdtPr>
+      <w:sdtEndPr>
+        <w:rPr>
+          <w:rFonts w:asciiTheme="minorHAnsi" w:eastAsiaTheme="minorHAnsi" w:hAnsiTheme="minorHAnsi" w:cstheme="minorBidi"/>
+          <w:noProof/>
+          <w:color w:val="auto"/>
+          <w:sz w:val="22"/>
+          <w:szCs w:val="22"/>
+          <w:lang w:val="nl-NL"/>
+        </w:rPr>
+      </w:sdtEndPr>
+      <w:sdtContent>
+        <w:p>
+          <w:pPr>
+            <w:pStyle w:val="TOCHeading"/>
+          </w:pPr>
+          <w:r>
+            <w:t>Table of Contents</w:t>
+          </w:r>
+        </w:p>
+        <w:p>
+          <w:pPr>
+            <w:pStyle w:val="TOC1"/>
+            <w:tabs>
+              <w:tab w:val="right" w:leader="dot" w:pos="9062"/>
+            </w:tabs>
+            <w:rPr>
+              <w:rFonts w:eastAsiaTheme="minorEastAsia"/>
+              <w:b w:val="0"/>
+              <w:bCs w:val="0"/>
+              <w:noProof/>
+              <w:lang w:val="en-US"/>
+            </w:rPr>
+          </w:pPr>
+          <w:r>
+            <w:rPr>
+              <w:b w:val="0"/>
+              <w:bCs w:val="0"/>
+            </w:rPr>
+            <w:fldChar w:fldCharType="begin"/>
+          </w:r>
+          <w:r>
+            <w:instrText xml:space="preserve"> TOC \o "1-3" \h \z \u </w:instrText>
+          </w:r>
+          <w:r>
+            <w:rPr>
+              <w:b w:val="0"/>
+              <w:bCs w:val="0"/>
+            </w:rPr>
+            <w:fldChar w:fldCharType="separate"/>
+          </w:r>
+          <w:hyperlink w:anchor="_Toc450834927" w:history="1">
+            <w:r>
+              <w:rPr>
+                <w:rStyle w:val="Hyperlink"/>
+                <w:noProof/>
+              </w:rPr>
+              <w:t>Inleiding</w:t>
+            </w:r>
+            <w:r>
+              <w:rPr>
+                <w:noProof/>
+                <w:webHidden/>
+              </w:rPr>
+              <w:tab/>
+            </w:r>
+            <w:r>
+              <w:rPr>
+                <w:noProof/>
+                <w:webHidden/>
+              </w:rPr>
+              <w:fldChar w:fldCharType="begin"/>
+            </w:r>
+            <w:r>
+              <w:rPr>
+                <w:noProof/>
+                <w:webHidden/>
+              </w:rPr>
+              <w:instrText xml:space="preserve"> PAGEREF _Toc450834927 \h </w:instrText>
+            </w:r>
+            <w:r>
+              <w:rPr>
+                <w:noProof/>
+                <w:webHidden/>
+              </w:rPr>
+            </w:r>
+            <w:r>
+              <w:rPr>
+                <w:noProof/>
+                <w:webHidden/>
+              </w:rPr>
+              <w:fldChar w:fldCharType="separate"/>
+            </w:r>
+            <w:r>
+              <w:rPr>
+                <w:noProof/>
+                <w:webHidden/>
+              </w:rPr>
+              <w:t>3</w:t>
+            </w:r>
+            <w:r>
+              <w:rPr>
+                <w:noProof/>
+                <w:webHidden/>
+              </w:rPr>
+              <w:fldChar w:fldCharType="end"/>
+            </w:r>
+          </w:hyperlink>
+        </w:p>
+        <w:p>
+          <w:pPr>
+            <w:pStyle w:val="TOC2"/>
+            <w:tabs>
+              <w:tab w:val="right" w:leader="dot" w:pos="9062"/>
+            </w:tabs>
+            <w:rPr>
+              <w:rFonts w:eastAsiaTheme="minorEastAsia"/>
+              <w:b w:val="0"/>
+              <w:bCs w:val="0"/>
+              <w:noProof/>
+              <w:sz w:val="24"/>
+              <w:szCs w:val="24"/>
+              <w:lang w:val="en-US"/>
+            </w:rPr>
+          </w:pPr>
+          <w:hyperlink w:anchor="_Toc450834928" w:history="1">
+            <w:r>
+              <w:rPr>
+                <w:rStyle w:val="Hyperlink"/>
+                <w:noProof/>
+              </w:rPr>
+              <w:t>Hoofdvraag</w:t>
+            </w:r>
+            <w:r>
+              <w:rPr>
+                <w:noProof/>
+                <w:webHidden/>
+              </w:rPr>
+              <w:tab/>
+            </w:r>
+            <w:r>
+              <w:rPr>
+                <w:noProof/>
+                <w:webHidden/>
+              </w:rPr>
+              <w:fldChar w:fldCharType="begin"/>
+            </w:r>
+            <w:r>
+              <w:rPr>
+                <w:noProof/>
+                <w:webHidden/>
+              </w:rPr>
+              <w:instrText xml:space="preserve"> PAGEREF _Toc450834928 \h </w:instrText>
+            </w:r>
+            <w:r>
+              <w:rPr>
+                <w:noProof/>
+                <w:webHidden/>
+              </w:rPr>
+            </w:r>
+            <w:r>
+              <w:rPr>
+                <w:noProof/>
+                <w:webHidden/>
+              </w:rPr>
+              <w:fldChar w:fldCharType="separate"/>
+            </w:r>
+            <w:r>
+              <w:rPr>
+                <w:noProof/>
+                <w:webHidden/>
+              </w:rPr>
+              <w:t>3</w:t>
+            </w:r>
+            <w:r>
+              <w:rPr>
+                <w:noProof/>
+                <w:webHidden/>
+              </w:rPr>
+              <w:fldChar w:fldCharType="end"/>
+            </w:r>
+          </w:hyperlink>
+        </w:p>
+        <w:p>
+          <w:pPr>
+            <w:pStyle w:val="TOC2"/>
+            <w:tabs>
+              <w:tab w:val="right" w:leader="dot" w:pos="9062"/>
+            </w:tabs>
+            <w:rPr>
+              <w:rFonts w:eastAsiaTheme="minorEastAsia"/>
+              <w:b w:val="0"/>
+              <w:bCs w:val="0"/>
+              <w:noProof/>
+              <w:sz w:val="24"/>
+              <w:szCs w:val="24"/>
+              <w:lang w:val="en-US"/>
+            </w:rPr>
+          </w:pPr>
+          <w:hyperlink w:anchor="_Toc450834929" w:history="1">
+            <w:r>
+              <w:rPr>
+                <w:rStyle w:val="Hyperlink"/>
+                <w:noProof/>
+              </w:rPr>
+              <w:t>Deelvragen</w:t>
+            </w:r>
+            <w:r>
+              <w:rPr>
+                <w:noProof/>
+                <w:webHidden/>
+              </w:rPr>
+              <w:tab/>
+            </w:r>
+            <w:r>
+              <w:rPr>
+                <w:noProof/>
+                <w:webHidden/>
+              </w:rPr>
+              <w:fldChar w:fldCharType="begin"/>
+            </w:r>
+            <w:r>
+              <w:rPr>
+                <w:noProof/>
+                <w:webHidden/>
+              </w:rPr>
+              <w:instrText xml:space="preserve"> PAGEREF _Toc450834929 \h </w:instrText>
+            </w:r>
+            <w:r>
+              <w:rPr>
+                <w:noProof/>
+                <w:webHidden/>
+              </w:rPr>
+            </w:r>
+            <w:r>
+              <w:rPr>
+                <w:noProof/>
+                <w:webHidden/>
+              </w:rPr>
+              <w:fldChar w:fldCharType="separate"/>
+            </w:r>
+            <w:r>
+              <w:rPr>
+                <w:noProof/>
+                <w:webHidden/>
+              </w:rPr>
+              <w:t>3</w:t>
+            </w:r>
+            <w:r>
+              <w:rPr>
+                <w:noProof/>
+                <w:webHidden/>
+              </w:rPr>
+              <w:fldChar w:fldCharType="end"/>
+            </w:r>
+          </w:hyperlink>
+        </w:p>
+        <w:p>
+          <w:pPr>
+            <w:pStyle w:val="TOC1"/>
+            <w:tabs>
+              <w:tab w:val="left" w:pos="440"/>
+              <w:tab w:val="right" w:leader="dot" w:pos="9062"/>
+            </w:tabs>
+            <w:rPr>
+              <w:rFonts w:eastAsiaTheme="minorEastAsia"/>
+              <w:b w:val="0"/>
+              <w:bCs w:val="0"/>
+              <w:noProof/>
+              <w:lang w:val="en-US"/>
+            </w:rPr>
+          </w:pPr>
+          <w:hyperlink w:anchor="_Toc450834930" w:history="1">
+            <w:r>
+              <w:rPr>
+                <w:rStyle w:val="Hyperlink"/>
+                <w:noProof/>
+              </w:rPr>
+              <w:t>1.</w:t>
+            </w:r>
+            <w:r>
+              <w:rPr>
+                <w:rFonts w:eastAsiaTheme="minorEastAsia"/>
+                <w:b w:val="0"/>
+                <w:bCs w:val="0"/>
+                <w:noProof/>
+                <w:lang w:val="en-US"/>
+              </w:rPr>
+              <w:tab/>
+            </w:r>
+            <w:r>
+              <w:rPr>
+                <w:rStyle w:val="Hyperlink"/>
+                <w:noProof/>
+              </w:rPr>
+              <w:t>Welke manieren zijn er om woorden te leren?</w:t>
+            </w:r>
+            <w:r>
+              <w:rPr>
+                <w:noProof/>
+                <w:webHidden/>
+              </w:rPr>
+              <w:tab/>
+            </w:r>
+            <w:r>
+              <w:rPr>
+                <w:noProof/>
+                <w:webHidden/>
+              </w:rPr>
+              <w:fldChar w:fldCharType="begin"/>
+            </w:r>
+            <w:r>
+              <w:rPr>
+                <w:noProof/>
+                <w:webHidden/>
+              </w:rPr>
+              <w:instrText xml:space="preserve"> PAGEREF _Toc450834930 \h </w:instrText>
+            </w:r>
+            <w:r>
+              <w:rPr>
+                <w:noProof/>
+                <w:webHidden/>
+              </w:rPr>
+            </w:r>
+            <w:r>
+              <w:rPr>
+                <w:noProof/>
+                <w:webHidden/>
+              </w:rPr>
+              <w:fldChar w:fldCharType="separate"/>
+            </w:r>
+            <w:r>
+              <w:rPr>
+                <w:noProof/>
+                <w:webHidden/>
+              </w:rPr>
+              <w:t>4</w:t>
+            </w:r>
+            <w:r>
+              <w:rPr>
+                <w:noProof/>
+                <w:webHidden/>
+              </w:rPr>
+              <w:fldChar w:fldCharType="end"/>
+            </w:r>
+          </w:hyperlink>
+        </w:p>
+        <w:p>
+          <w:pPr>
+            <w:pStyle w:val="TOC1"/>
+            <w:tabs>
+              <w:tab w:val="left" w:pos="440"/>
+              <w:tab w:val="right" w:leader="dot" w:pos="9062"/>
+            </w:tabs>
+            <w:rPr>
+              <w:rFonts w:eastAsiaTheme="minorEastAsia"/>
+              <w:b w:val="0"/>
+              <w:bCs w:val="0"/>
+              <w:noProof/>
+              <w:lang w:val="en-US"/>
+            </w:rPr>
+          </w:pPr>
+          <w:hyperlink w:anchor="_Toc450834931" w:history="1">
+            <w:r>
+              <w:rPr>
+                <w:rStyle w:val="Hyperlink"/>
+                <w:noProof/>
+              </w:rPr>
+              <w:t>2.</w:t>
+            </w:r>
+            <w:r>
+              <w:rPr>
+                <w:rFonts w:eastAsiaTheme="minorEastAsia"/>
+                <w:b w:val="0"/>
+                <w:bCs w:val="0"/>
+                <w:noProof/>
+                <w:lang w:val="en-US"/>
+              </w:rPr>
+              <w:tab/>
+            </w:r>
+            <w:r>
+              <w:rPr>
+                <w:rStyle w:val="Hyperlink"/>
+                <w:noProof/>
+              </w:rPr>
+              <w:t>Werkt het principe om elke keer een klein beetje te leren in plaats van in één keer alles.</w:t>
+            </w:r>
+            <w:r>
+              <w:rPr>
+                <w:noProof/>
+                <w:webHidden/>
+              </w:rPr>
+              <w:tab/>
+            </w:r>
+            <w:r>
+              <w:rPr>
+                <w:noProof/>
+                <w:webHidden/>
+              </w:rPr>
+              <w:fldChar w:fldCharType="begin"/>
+            </w:r>
+            <w:r>
+              <w:rPr>
+                <w:noProof/>
+                <w:webHidden/>
+              </w:rPr>
+              <w:instrText xml:space="preserve"> PAGEREF _Toc450834931 \h </w:instrText>
+            </w:r>
+            <w:r>
+              <w:rPr>
+                <w:noProof/>
+                <w:webHidden/>
+              </w:rPr>
+            </w:r>
+            <w:r>
+              <w:rPr>
+                <w:noProof/>
+                <w:webHidden/>
+              </w:rPr>
+              <w:fldChar w:fldCharType="separate"/>
+            </w:r>
+            <w:r>
+              <w:rPr>
+                <w:noProof/>
+                <w:webHidden/>
+              </w:rPr>
+              <w:t>5</w:t>
+            </w:r>
+            <w:r>
+              <w:rPr>
+                <w:noProof/>
+                <w:webHidden/>
+              </w:rPr>
+              <w:fldChar w:fldCharType="end"/>
+            </w:r>
+          </w:hyperlink>
+        </w:p>
+        <w:p>
+          <w:pPr>
+            <w:pStyle w:val="TOC1"/>
+            <w:tabs>
+              <w:tab w:val="left" w:pos="440"/>
+              <w:tab w:val="right" w:leader="dot" w:pos="9062"/>
+            </w:tabs>
+            <w:rPr>
+              <w:rFonts w:eastAsiaTheme="minorEastAsia"/>
+              <w:b w:val="0"/>
+              <w:bCs w:val="0"/>
+              <w:noProof/>
+              <w:lang w:val="en-US"/>
+            </w:rPr>
+          </w:pPr>
+          <w:hyperlink w:anchor="_Toc450834932" w:history="1">
+            <w:r>
+              <w:rPr>
+                <w:rStyle w:val="Hyperlink"/>
+                <w:noProof/>
+              </w:rPr>
+              <w:t>3.</w:t>
+            </w:r>
+            <w:r>
+              <w:rPr>
+                <w:rFonts w:eastAsiaTheme="minorEastAsia"/>
+                <w:b w:val="0"/>
+                <w:bCs w:val="0"/>
+                <w:noProof/>
+                <w:lang w:val="en-US"/>
+              </w:rPr>
+              <w:tab/>
+            </w:r>
+            <w:r>
+              <w:rPr>
+                <w:rStyle w:val="Hyperlink"/>
+                <w:noProof/>
+              </w:rPr>
+              <w:t>Het leren van zes woorden per keer is beter dan het in één keer alle woorden leren</w:t>
+            </w:r>
+            <w:r>
+              <w:rPr>
+                <w:noProof/>
+                <w:webHidden/>
+              </w:rPr>
+              <w:tab/>
+            </w:r>
+            <w:r>
+              <w:rPr>
+                <w:noProof/>
+                <w:webHidden/>
+              </w:rPr>
+              <w:fldChar w:fldCharType="begin"/>
+            </w:r>
+            <w:r>
+              <w:rPr>
+                <w:noProof/>
+                <w:webHidden/>
+              </w:rPr>
+              <w:instrText xml:space="preserve"> PAGEREF _Toc450834932 \h </w:instrText>
+            </w:r>
+            <w:r>
+              <w:rPr>
+                <w:noProof/>
+                <w:webHidden/>
+              </w:rPr>
+            </w:r>
+            <w:r>
+              <w:rPr>
+                <w:noProof/>
+                <w:webHidden/>
+              </w:rPr>
+              <w:fldChar w:fldCharType="separate"/>
+            </w:r>
+            <w:r>
+              <w:rPr>
+                <w:noProof/>
+                <w:webHidden/>
+              </w:rPr>
+              <w:t>6</w:t>
+            </w:r>
+            <w:r>
+              <w:rPr>
+                <w:noProof/>
+                <w:webHidden/>
+              </w:rPr>
+              <w:fldChar w:fldCharType="end"/>
+            </w:r>
+          </w:hyperlink>
+        </w:p>
+        <w:p>
+          <w:pPr>
+            <w:pStyle w:val="TOC1"/>
+            <w:tabs>
+              <w:tab w:val="right" w:leader="dot" w:pos="9062"/>
+            </w:tabs>
+            <w:rPr>
+              <w:rFonts w:eastAsiaTheme="minorEastAsia"/>
+              <w:b w:val="0"/>
+              <w:bCs w:val="0"/>
+              <w:noProof/>
+              <w:lang w:val="en-US"/>
+            </w:rPr>
+          </w:pPr>
+          <w:hyperlink w:anchor="_Toc450834933" w:history="1">
+            <w:r>
+              <w:rPr>
+                <w:rStyle w:val="Hyperlink"/>
+                <w:noProof/>
+              </w:rPr>
+              <w:t>Wat is de beste manier om woorden te leren?</w:t>
+            </w:r>
+            <w:r>
+              <w:rPr>
+                <w:noProof/>
+                <w:webHidden/>
+              </w:rPr>
+              <w:tab/>
+            </w:r>
+            <w:r>
+              <w:rPr>
+                <w:noProof/>
+                <w:webHidden/>
+              </w:rPr>
+              <w:fldChar w:fldCharType="begin"/>
+            </w:r>
+            <w:r>
+              <w:rPr>
+                <w:noProof/>
+                <w:webHidden/>
+              </w:rPr>
+              <w:instrText xml:space="preserve"> PAGEREF _Toc450834933 \h </w:instrText>
+            </w:r>
+            <w:r>
+              <w:rPr>
+                <w:noProof/>
+                <w:webHidden/>
+              </w:rPr>
+            </w:r>
+            <w:r>
+              <w:rPr>
+                <w:noProof/>
+                <w:webHidden/>
+              </w:rPr>
+              <w:fldChar w:fldCharType="separate"/>
+            </w:r>
+            <w:r>
+              <w:rPr>
+                <w:noProof/>
+                <w:webHidden/>
+              </w:rPr>
+              <w:t>7</w:t>
+            </w:r>
+            <w:r>
+              <w:rPr>
+                <w:noProof/>
+                <w:webHidden/>
+              </w:rPr>
+              <w:fldChar w:fldCharType="end"/>
+            </w:r>
+          </w:hyperlink>
+        </w:p>
+        <w:p>
+          <w:pPr>
+            <w:pStyle w:val="TOC1"/>
+            <w:tabs>
+              <w:tab w:val="right" w:leader="dot" w:pos="9062"/>
+            </w:tabs>
+            <w:rPr>
+              <w:rFonts w:eastAsiaTheme="minorEastAsia"/>
+              <w:b w:val="0"/>
+              <w:bCs w:val="0"/>
+              <w:noProof/>
+              <w:lang w:val="en-US"/>
+            </w:rPr>
+          </w:pPr>
+          <w:hyperlink w:anchor="_Toc450834934" w:history="1">
+            <w:r>
+              <w:rPr>
+                <w:rStyle w:val="Hyperlink"/>
+                <w:noProof/>
+              </w:rPr>
+              <w:t>Bijlage</w:t>
+            </w:r>
+            <w:r>
+              <w:rPr>
+                <w:noProof/>
+                <w:webHidden/>
+              </w:rPr>
+              <w:tab/>
+            </w:r>
+            <w:r>
+              <w:rPr>
+                <w:noProof/>
+                <w:webHidden/>
+              </w:rPr>
+              <w:fldChar w:fldCharType="begin"/>
+            </w:r>
+            <w:r>
+              <w:rPr>
+                <w:noProof/>
+                <w:webHidden/>
+              </w:rPr>
+              <w:instrText xml:space="preserve"> PAGEREF _Toc450834934 \h </w:instrText>
+            </w:r>
+            <w:r>
+              <w:rPr>
+                <w:noProof/>
+                <w:webHidden/>
+              </w:rPr>
+            </w:r>
+            <w:r>
+              <w:rPr>
+                <w:noProof/>
+                <w:webHidden/>
+              </w:rPr>
+              <w:fldChar w:fldCharType="separate"/>
+            </w:r>
+            <w:r>
+              <w:rPr>
+                <w:noProof/>
+                <w:webHidden/>
+              </w:rPr>
+              <w:t>8</w:t>
+            </w:r>
+            <w:r>
+              <w:rPr>
+                <w:noProof/>
+                <w:webHidden/>
+              </w:rPr>
+              <w:fldChar w:fldCharType="end"/>
+            </w:r>
+          </w:hyperlink>
+        </w:p>
+        <w:p>
+          <w:pPr>
+            <w:pStyle w:val="TOC2"/>
+            <w:tabs>
+              <w:tab w:val="right" w:leader="dot" w:pos="9062"/>
+            </w:tabs>
+            <w:rPr>
+              <w:rFonts w:eastAsiaTheme="minorEastAsia"/>
+              <w:b w:val="0"/>
+              <w:bCs w:val="0"/>
+              <w:noProof/>
+              <w:sz w:val="24"/>
+              <w:szCs w:val="24"/>
+              <w:lang w:val="en-US"/>
+            </w:rPr>
+          </w:pPr>
+          <w:hyperlink w:anchor="_Toc450834935" w:history="1">
+            <w:r>
+              <w:rPr>
+                <w:rStyle w:val="Hyperlink"/>
+                <w:noProof/>
+              </w:rPr>
+              <w:t>Bronnen</w:t>
+            </w:r>
+            <w:r>
+              <w:rPr>
+                <w:noProof/>
+                <w:webHidden/>
+              </w:rPr>
+              <w:tab/>
+            </w:r>
+            <w:r>
+              <w:rPr>
+                <w:noProof/>
+                <w:webHidden/>
+              </w:rPr>
+              <w:fldChar w:fldCharType="begin"/>
+            </w:r>
+            <w:r>
+              <w:rPr>
+                <w:noProof/>
+                <w:webHidden/>
+              </w:rPr>
+              <w:instrText xml:space="preserve"> PAGEREF _Toc450834935 \h </w:instrText>
+            </w:r>
+            <w:r>
+              <w:rPr>
+                <w:noProof/>
+                <w:webHidden/>
+              </w:rPr>
+            </w:r>
+            <w:r>
+              <w:rPr>
+                <w:noProof/>
+                <w:webHidden/>
+              </w:rPr>
+              <w:fldChar w:fldCharType="separate"/>
+            </w:r>
+            <w:r>
+              <w:rPr>
+                <w:noProof/>
+                <w:webHidden/>
+              </w:rPr>
+              <w:t>8</w:t>
+            </w:r>
+            <w:r>
+              <w:rPr>
+                <w:noProof/>
+                <w:webHidden/>
+              </w:rPr>
+              <w:fldChar w:fldCharType="end"/>
+            </w:r>
+          </w:hyperlink>
+        </w:p>
+        <w:p>
+          <w:pPr>
+            <w:pStyle w:val="TOC2"/>
+            <w:tabs>
+              <w:tab w:val="right" w:leader="dot" w:pos="9062"/>
+            </w:tabs>
+            <w:rPr>
+              <w:rFonts w:eastAsiaTheme="minorEastAsia"/>
+              <w:b w:val="0"/>
+              <w:bCs w:val="0"/>
+              <w:noProof/>
+              <w:sz w:val="24"/>
+              <w:szCs w:val="24"/>
+              <w:lang w:val="en-US"/>
+            </w:rPr>
+          </w:pPr>
+          <w:hyperlink w:anchor="_Toc450834936" w:history="1">
+            <w:r>
+              <w:rPr>
+                <w:rStyle w:val="Hyperlink"/>
+                <w:noProof/>
+              </w:rPr>
+              <w:t>Onderzoeksconcept</w:t>
+            </w:r>
+            <w:r>
+              <w:rPr>
+                <w:noProof/>
+                <w:webHidden/>
+              </w:rPr>
+              <w:tab/>
+            </w:r>
+            <w:r>
+              <w:rPr>
+                <w:noProof/>
+                <w:webHidden/>
+              </w:rPr>
+              <w:fldChar w:fldCharType="begin"/>
+            </w:r>
+            <w:r>
+              <w:rPr>
+                <w:noProof/>
+                <w:webHidden/>
+              </w:rPr>
+              <w:instrText xml:space="preserve"> PAGEREF _Toc450834936 \h </w:instrText>
+            </w:r>
+            <w:r>
+              <w:rPr>
+                <w:noProof/>
+                <w:webHidden/>
+              </w:rPr>
+            </w:r>
+            <w:r>
+              <w:rPr>
+                <w:noProof/>
+                <w:webHidden/>
+              </w:rPr>
+              <w:fldChar w:fldCharType="separate"/>
+            </w:r>
+            <w:r>
+              <w:rPr>
+                <w:noProof/>
+                <w:webHidden/>
+              </w:rPr>
+              <w:t>9</w:t>
+            </w:r>
+            <w:r>
+              <w:rPr>
+                <w:noProof/>
+                <w:webHidden/>
+              </w:rPr>
+              <w:fldChar w:fldCharType="end"/>
+            </w:r>
+          </w:hyperlink>
+        </w:p>
+        <w:p>
+          <w:pPr>
+            <w:pStyle w:val="TOC3"/>
+            <w:tabs>
+              <w:tab w:val="right" w:leader="dot" w:pos="9062"/>
+            </w:tabs>
+            <w:rPr>
+              <w:rFonts w:eastAsiaTheme="minorEastAsia"/>
+              <w:noProof/>
+              <w:sz w:val="24"/>
+              <w:szCs w:val="24"/>
+              <w:lang w:val="en-US"/>
+            </w:rPr>
+          </w:pPr>
+          <w:hyperlink w:anchor="_Toc450834937" w:history="1">
+            <w:r>
+              <w:rPr>
+                <w:rStyle w:val="Hyperlink"/>
+                <w:noProof/>
+              </w:rPr>
+              <w:t>Aanleiding</w:t>
+            </w:r>
+            <w:r>
+              <w:rPr>
+                <w:noProof/>
+                <w:webHidden/>
+              </w:rPr>
+              <w:tab/>
+            </w:r>
+            <w:r>
+              <w:rPr>
+                <w:noProof/>
+                <w:webHidden/>
+              </w:rPr>
+              <w:fldChar w:fldCharType="begin"/>
+            </w:r>
+            <w:r>
+              <w:rPr>
+                <w:noProof/>
+                <w:webHidden/>
+              </w:rPr>
+              <w:instrText xml:space="preserve"> PAGEREF _Toc450834937 \h </w:instrText>
+            </w:r>
+            <w:r>
+              <w:rPr>
+                <w:noProof/>
+                <w:webHidden/>
+              </w:rPr>
+            </w:r>
+            <w:r>
+              <w:rPr>
+                <w:noProof/>
+                <w:webHidden/>
+              </w:rPr>
+              <w:fldChar w:fldCharType="separate"/>
+            </w:r>
+            <w:r>
+              <w:rPr>
+                <w:noProof/>
+                <w:webHidden/>
+              </w:rPr>
+              <w:t>9</w:t>
+            </w:r>
+            <w:r>
+              <w:rPr>
+                <w:noProof/>
+                <w:webHidden/>
+              </w:rPr>
+              <w:fldChar w:fldCharType="end"/>
+            </w:r>
+          </w:hyperlink>
+        </w:p>
+        <w:p>
+          <w:pPr>
+            <w:pStyle w:val="TOC3"/>
+            <w:tabs>
+              <w:tab w:val="right" w:leader="dot" w:pos="9062"/>
+            </w:tabs>
+            <w:rPr>
+              <w:rFonts w:eastAsiaTheme="minorEastAsia"/>
+              <w:noProof/>
+              <w:sz w:val="24"/>
+              <w:szCs w:val="24"/>
+              <w:lang w:val="en-US"/>
+            </w:rPr>
+          </w:pPr>
+          <w:hyperlink w:anchor="_Toc450834938" w:history="1">
+            <w:r>
+              <w:rPr>
+                <w:rStyle w:val="Hyperlink"/>
+                <w:noProof/>
+              </w:rPr>
+              <w:t>Context</w:t>
+            </w:r>
+            <w:r>
+              <w:rPr>
+                <w:noProof/>
+                <w:webHidden/>
+              </w:rPr>
+              <w:tab/>
+            </w:r>
+            <w:r>
+              <w:rPr>
+                <w:noProof/>
+                <w:webHidden/>
+              </w:rPr>
+              <w:fldChar w:fldCharType="begin"/>
+            </w:r>
+            <w:r>
+              <w:rPr>
+                <w:noProof/>
+                <w:webHidden/>
+              </w:rPr>
+              <w:instrText xml:space="preserve"> PAGEREF _Toc450834938 \h </w:instrText>
+            </w:r>
+            <w:r>
+              <w:rPr>
+                <w:noProof/>
+                <w:webHidden/>
+              </w:rPr>
+            </w:r>
+            <w:r>
+              <w:rPr>
+                <w:noProof/>
+                <w:webHidden/>
+              </w:rPr>
+              <w:fldChar w:fldCharType="separate"/>
+            </w:r>
+            <w:r>
+              <w:rPr>
+                <w:noProof/>
+                <w:webHidden/>
+              </w:rPr>
+              <w:t>9</w:t>
+            </w:r>
+            <w:r>
+              <w:rPr>
+                <w:noProof/>
+                <w:webHidden/>
+              </w:rPr>
+              <w:fldChar w:fldCharType="end"/>
+            </w:r>
+          </w:hyperlink>
+        </w:p>
+        <w:p>
+          <w:pPr>
+            <w:pStyle w:val="TOC3"/>
+            <w:tabs>
+              <w:tab w:val="right" w:leader="dot" w:pos="9062"/>
+            </w:tabs>
+            <w:rPr>
+              <w:rFonts w:eastAsiaTheme="minorEastAsia"/>
+              <w:noProof/>
+              <w:sz w:val="24"/>
+              <w:szCs w:val="24"/>
+              <w:lang w:val="en-US"/>
+            </w:rPr>
+          </w:pPr>
+          <w:hyperlink w:anchor="_Toc450834939" w:history="1">
+            <w:r>
+              <w:rPr>
+                <w:rStyle w:val="Hyperlink"/>
+                <w:noProof/>
+              </w:rPr>
+              <w:t>Vragen</w:t>
+            </w:r>
+            <w:r>
+              <w:rPr>
+                <w:noProof/>
+                <w:webHidden/>
+              </w:rPr>
+              <w:tab/>
+            </w:r>
+            <w:r>
+              <w:rPr>
+                <w:noProof/>
+                <w:webHidden/>
+              </w:rPr>
+              <w:fldChar w:fldCharType="begin"/>
+            </w:r>
+            <w:r>
+              <w:rPr>
+                <w:noProof/>
+                <w:webHidden/>
+              </w:rPr>
+              <w:instrText xml:space="preserve"> PAGEREF _Toc450834939 \h </w:instrText>
+            </w:r>
+            <w:r>
+              <w:rPr>
+                <w:noProof/>
+                <w:webHidden/>
+              </w:rPr>
+            </w:r>
+            <w:r>
+              <w:rPr>
+                <w:noProof/>
+                <w:webHidden/>
+              </w:rPr>
+              <w:fldChar w:fldCharType="separate"/>
+            </w:r>
+            <w:r>
+              <w:rPr>
+                <w:noProof/>
+                <w:webHidden/>
+              </w:rPr>
+              <w:t>9</w:t>
+            </w:r>
+            <w:r>
+              <w:rPr>
+                <w:noProof/>
+                <w:webHidden/>
+              </w:rPr>
+              <w:fldChar w:fldCharType="end"/>
+            </w:r>
+          </w:hyperlink>
+        </w:p>
+        <w:p>
+          <w:pPr>
+            <w:pStyle w:val="TOC3"/>
+            <w:tabs>
+              <w:tab w:val="right" w:leader="dot" w:pos="9062"/>
+            </w:tabs>
+            <w:rPr>
+              <w:rFonts w:eastAsiaTheme="minorEastAsia"/>
+              <w:noProof/>
+              <w:sz w:val="24"/>
+              <w:szCs w:val="24"/>
+              <w:lang w:val="en-US"/>
+            </w:rPr>
+          </w:pPr>
+          <w:hyperlink w:anchor="_Toc450834940" w:history="1">
+            <w:r>
+              <w:rPr>
+                <w:rStyle w:val="Hyperlink"/>
+                <w:noProof/>
+              </w:rPr>
+              <w:t>Strategie</w:t>
+            </w:r>
+            <w:r>
+              <w:rPr>
+                <w:noProof/>
+                <w:webHidden/>
+              </w:rPr>
+              <w:tab/>
+            </w:r>
+            <w:r>
+              <w:rPr>
+                <w:noProof/>
+                <w:webHidden/>
+              </w:rPr>
+              <w:fldChar w:fldCharType="begin"/>
+            </w:r>
+            <w:r>
+              <w:rPr>
+                <w:noProof/>
+                <w:webHidden/>
+              </w:rPr>
+              <w:instrText xml:space="preserve"> PAGEREF _Toc450834940 \h </w:instrText>
+            </w:r>
+            <w:r>
+              <w:rPr>
+                <w:noProof/>
+                <w:webHidden/>
+              </w:rPr>
+            </w:r>
+            <w:r>
+              <w:rPr>
+                <w:noProof/>
+                <w:webHidden/>
+              </w:rPr>
+              <w:fldChar w:fldCharType="separate"/>
+            </w:r>
+            <w:r>
+              <w:rPr>
+                <w:noProof/>
+                <w:webHidden/>
+              </w:rPr>
+              <w:t>9</w:t>
+            </w:r>
+            <w:r>
+              <w:rPr>
+                <w:noProof/>
+                <w:webHidden/>
+              </w:rPr>
+              <w:fldChar w:fldCharType="end"/>
+            </w:r>
+          </w:hyperlink>
+        </w:p>
+        <w:p>
+          <w:pPr>
+            <w:pStyle w:val="TOC3"/>
+            <w:tabs>
+              <w:tab w:val="right" w:leader="dot" w:pos="9062"/>
+            </w:tabs>
+            <w:rPr>
+              <w:rFonts w:eastAsiaTheme="minorEastAsia"/>
+              <w:noProof/>
+              <w:sz w:val="24"/>
+              <w:szCs w:val="24"/>
+              <w:lang w:val="en-US"/>
+            </w:rPr>
+          </w:pPr>
+          <w:hyperlink w:anchor="_Toc450834941" w:history="1">
+            <w:r>
+              <w:rPr>
+                <w:rStyle w:val="Hyperlink"/>
+                <w:noProof/>
+              </w:rPr>
+              <w:t>Hypothese</w:t>
+            </w:r>
+            <w:r>
+              <w:rPr>
+                <w:noProof/>
+                <w:webHidden/>
+              </w:rPr>
+              <w:tab/>
+            </w:r>
+            <w:r>
+              <w:rPr>
+                <w:noProof/>
+                <w:webHidden/>
+              </w:rPr>
+              <w:fldChar w:fldCharType="begin"/>
+            </w:r>
+            <w:r>
+              <w:rPr>
+                <w:noProof/>
+                <w:webHidden/>
+              </w:rPr>
+              <w:instrText xml:space="preserve"> PAGEREF _Toc450834941 \h </w:instrText>
+            </w:r>
+            <w:r>
+              <w:rPr>
+                <w:noProof/>
+                <w:webHidden/>
+              </w:rPr>
+            </w:r>
+            <w:r>
+              <w:rPr>
+                <w:noProof/>
+                <w:webHidden/>
+              </w:rPr>
+              <w:fldChar w:fldCharType="separate"/>
+            </w:r>
+            <w:r>
+              <w:rPr>
+                <w:noProof/>
+                <w:webHidden/>
+              </w:rPr>
+              <w:t>10</w:t>
+            </w:r>
+            <w:r>
+              <w:rPr>
+                <w:noProof/>
+                <w:webHidden/>
+              </w:rPr>
+              <w:fldChar w:fldCharType="end"/>
+            </w:r>
+          </w:hyperlink>
+        </w:p>
+        <w:p>
+          <w:r>
+            <w:rPr>
+              <w:b/>
+              <w:bCs/>
+              <w:noProof/>
+            </w:rPr>
+            <w:fldChar w:fldCharType="end"/>
+          </w:r>
+        </w:p>
+      </w:sdtContent>
+    </w:sdt>
     <w:p/>
+    <w:p>
+      <w:pPr>
+        <w:rPr>
+          <w:rFonts w:asciiTheme="majorHAnsi" w:eastAsiaTheme="majorEastAsia" w:hAnsiTheme="majorHAnsi" w:cstheme="majorBidi"/>
+          <w:color w:val="2E74B5" w:themeColor="accent1" w:themeShade="BF"/>
+          <w:sz w:val="32"/>
+          <w:szCs w:val="32"/>
+        </w:rPr>
+      </w:pPr>
+      <w:r>
+        <w:br w:type="page"/>
+      </w:r>
+    </w:p>
+    <w:p>
+      <w:pPr>
+        <w:pStyle w:val="Heading1"/>
+      </w:pPr>
+      <w:bookmarkStart w:id="0" w:name="_Toc450834927"/>
+      <w:r>
+        <w:lastRenderedPageBreak/>
+        <w:t>Inleiding</w:t>
+      </w:r>
+      <w:bookmarkEnd w:id="0"/>
+    </w:p>
+    <w:p>
+      <w:r>
+        <w:t>Dit onderzoek wordt gedaan om te weten te komen wat de voor- en nadelen zijn van het geven van een klein aantal woorden aan studenten om te leren. Voor dit onderzoek zijn er experts geïnterviewd om vanuit een professionele hoek te kijken naar het probleem. Als bijlage bij dit document is ook de onderzoeksopzet meegenomen</w:t>
+      </w:r>
+      <w:r>
+        <w:t>, waarin onder anderen een uitleg over het concept staat</w:t>
+      </w:r>
+      <w:r>
+        <w:t xml:space="preserve">. Voor dit onderzoek </w:t>
+      </w:r>
+      <w:r>
+        <w:t>zijn</w:t>
+      </w:r>
+      <w:r>
+        <w:t xml:space="preserve"> er een hoofdvraag en drie deelvragen opgesteld namelijk:</w:t>
+      </w:r>
+    </w:p>
+    <w:p>
+      <w:pPr>
+        <w:pStyle w:val="Heading2"/>
+      </w:pPr>
+      <w:bookmarkStart w:id="1" w:name="_Toc450834928"/>
+      <w:r>
+        <w:t>Hoofdvraag</w:t>
+      </w:r>
+      <w:bookmarkEnd w:id="1"/>
+    </w:p>
+    <w:p>
+      <w:r>
+        <w:t>Wat is de beste manier om woorden te leren?</w:t>
+      </w:r>
+    </w:p>
+    <w:p>
+      <w:pPr>
+        <w:pStyle w:val="Heading2"/>
+      </w:pPr>
+      <w:bookmarkStart w:id="2" w:name="_Toc450834929"/>
+      <w:r>
+        <w:t>Deelvragen</w:t>
+      </w:r>
+      <w:bookmarkEnd w:id="2"/>
+    </w:p>
+    <w:p>
+      <w:pPr>
+        <w:pStyle w:val="ListParagraph"/>
+        <w:numPr>
+          <w:ilvl w:val="0"/>
+          <w:numId w:val="3"/>
+        </w:numPr>
+        <w:spacing w:after="0" w:line="240" w:lineRule="auto"/>
+      </w:pPr>
+      <w:r>
+        <w:t>Welke manieren zijn er om woorden te leren?</w:t>
+      </w:r>
+    </w:p>
+    <w:p>
+      <w:pPr>
+        <w:pStyle w:val="ListParagraph"/>
+        <w:numPr>
+          <w:ilvl w:val="0"/>
+          <w:numId w:val="3"/>
+        </w:numPr>
+        <w:spacing w:after="0" w:line="240" w:lineRule="auto"/>
+      </w:pPr>
+      <w:r>
+        <w:t>Werkt het principe om elke keer een klein beetje te leren in plaats van in één keer alles.</w:t>
+      </w:r>
+    </w:p>
+    <w:p>
+      <w:pPr>
+        <w:pStyle w:val="ListParagraph"/>
+        <w:numPr>
+          <w:ilvl w:val="0"/>
+          <w:numId w:val="3"/>
+        </w:numPr>
+        <w:spacing w:after="0" w:line="240" w:lineRule="auto"/>
+      </w:pPr>
+      <w:r>
+        <w:t>Hoeveel woorden willen mensen leren voor een bepaalde beloning?</w:t>
+      </w:r>
+    </w:p>
+    <w:p/>
+    <w:p>
+      <w:r>
+        <w:t>Na het beantwo</w:t>
+      </w:r>
+      <w:r>
+        <w:t xml:space="preserve">orden van de deelvragen zal er aandacht besteed worden aan </w:t>
+      </w:r>
+      <w:bookmarkStart w:id="3" w:name="_GoBack"/>
+      <w:bookmarkEnd w:id="3"/>
+      <w:r>
+        <w:t>de hoofdvraag.</w:t>
+      </w:r>
+      <w:r>
+        <w:br w:type="page"/>
+      </w:r>
+    </w:p>
     <w:p>
       <w:pPr>
         <w:pStyle w:val="Heading1"/>
@@ -27,7 +2317,9 @@
           <w:numId w:val="4"/>
         </w:numPr>
       </w:pPr>
-      <w:r>
+      <w:bookmarkStart w:id="4" w:name="_Toc450834930"/>
+      <w:r>
+        <w:lastRenderedPageBreak/>
         <w:t>We</w:t>
       </w:r>
       <w:r>
@@ -39,6 +2331,7 @@
       <w:r>
         <w:t>?</w:t>
       </w:r>
+      <w:bookmarkEnd w:id="4"/>
     </w:p>
     <w:p>
       <w:r>
@@ -95,13 +2388,15 @@
       <w:r>
         <w:t xml:space="preserve">Maak gebruik van een overhoorprogramma (bv. </w:t>
       </w:r>
-      <w:hyperlink r:id="rId6" w:history="1">
+      <w:hyperlink r:id="rId7" w:history="1">
+        <w:proofErr w:type="spellStart"/>
         <w:r>
           <w:rPr>
             <w:rStyle w:val="Hyperlink"/>
           </w:rPr>
           <w:t>Wrts</w:t>
         </w:r>
+        <w:proofErr w:type="spellEnd"/>
       </w:hyperlink>
       <w:r>
         <w:t>).</w:t>
@@ -154,7 +2449,7 @@
       <w:r>
         <w:t xml:space="preserve">Maak gebruik van ezelsbruggetjes (zie bv. </w:t>
       </w:r>
-      <w:hyperlink r:id="rId7" w:history="1">
+      <w:hyperlink r:id="rId8" w:history="1">
         <w:r>
           <w:rPr>
             <w:rStyle w:val="Hyperlink"/>
@@ -195,7 +2490,15 @@
         <w:t>Tijd (’</w:t>
       </w:r>
       <w:r>
-        <w:t>s Ochtends/’</w:t>
+        <w:t xml:space="preserve">s </w:t>
+      </w:r>
+      <w:proofErr w:type="spellStart"/>
+      <w:r>
+        <w:t>Ochtends</w:t>
+      </w:r>
+      <w:proofErr w:type="spellEnd"/>
+      <w:r>
+        <w:t>/’</w:t>
       </w:r>
       <w:r>
         <w:t>s Avonds)</w:t>
@@ -297,8 +2600,13 @@
       </w:pPr>
       <w:r>
         <w:lastRenderedPageBreak/>
-        <w:t xml:space="preserve"> Werkt het principe om elke keer een klein beetje te leren in plaats van in één keer alles.</w:t>
-      </w:r>
+        <w:t xml:space="preserve"> </w:t>
+      </w:r>
+      <w:bookmarkStart w:id="5" w:name="_Toc450834931"/>
+      <w:r>
+        <w:t>Werkt het principe om elke keer een klein beetje te leren in plaats van in één keer alles.</w:t>
+      </w:r>
+      <w:bookmarkEnd w:id="5"/>
     </w:p>
     <w:p/>
     <w:p>
@@ -329,7 +2637,15 @@
         <w:t xml:space="preserve"> </w:t>
       </w:r>
       <w:r>
-        <w:t>geraadpleegd. Deze experts zijn Britt Dingens en Robin Agterberg</w:t>
+        <w:t xml:space="preserve">geraadpleegd. Deze experts zijn Britt </w:t>
+      </w:r>
+      <w:proofErr w:type="spellStart"/>
+      <w:r>
+        <w:t>Dingens</w:t>
+      </w:r>
+      <w:proofErr w:type="spellEnd"/>
+      <w:r>
+        <w:t xml:space="preserve"> en Robin Agterberg</w:t>
       </w:r>
       <w:r>
         <w:t>.</w:t>
@@ -338,7 +2654,15 @@
         <w:t xml:space="preserve"> </w:t>
       </w:r>
       <w:r>
-        <w:t>Zij zijn beide onderwijskundigen bij Fontys. Wij hebben hun vragen gesteld die ze beantwoord hebben.</w:t>
+        <w:t xml:space="preserve">Zij zijn beide onderwijskundigen bij </w:t>
+      </w:r>
+      <w:proofErr w:type="spellStart"/>
+      <w:r>
+        <w:t>Fontys</w:t>
+      </w:r>
+      <w:proofErr w:type="spellEnd"/>
+      <w:r>
+        <w:t>. Wij hebben hun vragen gesteld die ze beantwoord hebben.</w:t>
       </w:r>
     </w:p>
     <w:p>
@@ -360,6 +2684,7 @@
           <w:numId w:val="4"/>
         </w:numPr>
       </w:pPr>
+      <w:bookmarkStart w:id="6" w:name="_Toc450834932"/>
       <w:r>
         <w:lastRenderedPageBreak/>
         <w:t xml:space="preserve">Het leren van zes woorden per keer is beter dan het in </w:t>
@@ -367,6 +2692,7 @@
       <w:r>
         <w:t>één keer alle woorden leren</w:t>
       </w:r>
+      <w:bookmarkEnd w:id="6"/>
     </w:p>
     <w:p/>
     <w:p/>
@@ -375,7 +2701,15 @@
         <w:t>In de middag zijn wij</w:t>
       </w:r>
       <w:r>
-        <w:t xml:space="preserve"> in het centrum van Boxmeer scholieren gaan vragen wat ze vinden van de stelling. We kwamen scholieren tegen van Elzendaalcollege en Metameer.</w:t>
+        <w:t xml:space="preserve"> in het centrum van Boxmeer scholieren gaan vragen wat ze vinden van de stelling. We kwamen scholieren tegen van </w:t>
+      </w:r>
+      <w:proofErr w:type="spellStart"/>
+      <w:r>
+        <w:t>Elzendaalcollege</w:t>
+      </w:r>
+      <w:proofErr w:type="spellEnd"/>
+      <w:r>
+        <w:t xml:space="preserve"> en Metameer.</w:t>
       </w:r>
     </w:p>
     <w:p>
@@ -496,15 +2830,47 @@
       <w:pPr>
         <w:pStyle w:val="Heading1"/>
       </w:pPr>
+      <w:bookmarkStart w:id="7" w:name="_Toc450834933"/>
       <w:r>
         <w:lastRenderedPageBreak/>
+        <w:t>Wat is de beste manier om woorden te leren?</w:t>
+      </w:r>
+      <w:bookmarkEnd w:id="7"/>
+    </w:p>
+    <w:p>
+      <w:proofErr w:type="gramStart"/>
+      <w:r>
+        <w:t>x</w:t>
+      </w:r>
+      <w:proofErr w:type="gramEnd"/>
+    </w:p>
+    <w:p>
+      <w:r>
+        <w:br w:type="page"/>
+      </w:r>
+    </w:p>
+    <w:p>
+      <w:pPr>
+        <w:pStyle w:val="Heading1"/>
+      </w:pPr>
+      <w:bookmarkStart w:id="8" w:name="_Toc450834934"/>
+      <w:r>
+        <w:lastRenderedPageBreak/>
+        <w:t>Bijlage</w:t>
+      </w:r>
+      <w:bookmarkEnd w:id="8"/>
+    </w:p>
+    <w:p>
+      <w:pPr>
+        <w:pStyle w:val="Heading2"/>
+      </w:pPr>
+      <w:bookmarkStart w:id="9" w:name="_Toc450834935"/>
+      <w:r>
         <w:t>Bronnen</w:t>
       </w:r>
-    </w:p>
-    <w:p>
-      <w:bookmarkStart w:id="0" w:name="_GoBack"/>
-      <w:bookmarkEnd w:id="0"/>
-    </w:p>
+      <w:bookmarkEnd w:id="9"/>
+    </w:p>
+    <w:p/>
     <w:tbl>
       <w:tblPr>
         <w:tblStyle w:val="TableGrid"/>
@@ -544,11 +2910,89 @@
                 <w:lang w:val="en-GB"/>
               </w:rPr>
             </w:pPr>
-            <w:r>
-              <w:rPr>
-                <w:lang w:val="en-GB"/>
-              </w:rPr>
-              <w:t>Digischool (geraadpleegd op: 8-5-2015). Woorden beter leren onthouden. Van:</w:t>
+            <w:proofErr w:type="spellStart"/>
+            <w:r>
+              <w:rPr>
+                <w:lang w:val="en-GB"/>
+              </w:rPr>
+              <w:t>Digischool</w:t>
+            </w:r>
+            <w:proofErr w:type="spellEnd"/>
+            <w:r>
+              <w:rPr>
+                <w:lang w:val="en-GB"/>
+              </w:rPr>
+              <w:t xml:space="preserve"> (</w:t>
+            </w:r>
+            <w:proofErr w:type="spellStart"/>
+            <w:r>
+              <w:rPr>
+                <w:lang w:val="en-GB"/>
+              </w:rPr>
+              <w:t>geraadpleegd</w:t>
+            </w:r>
+            <w:proofErr w:type="spellEnd"/>
+            <w:r>
+              <w:rPr>
+                <w:lang w:val="en-GB"/>
+              </w:rPr>
+              <w:t xml:space="preserve"> op: 8-5-2015). </w:t>
+            </w:r>
+            <w:proofErr w:type="spellStart"/>
+            <w:r>
+              <w:rPr>
+                <w:lang w:val="en-GB"/>
+              </w:rPr>
+              <w:t>Woorden</w:t>
+            </w:r>
+            <w:proofErr w:type="spellEnd"/>
+            <w:r>
+              <w:rPr>
+                <w:lang w:val="en-GB"/>
+              </w:rPr>
+              <w:t xml:space="preserve"> </w:t>
+            </w:r>
+            <w:proofErr w:type="spellStart"/>
+            <w:r>
+              <w:rPr>
+                <w:lang w:val="en-GB"/>
+              </w:rPr>
+              <w:t>beter</w:t>
+            </w:r>
+            <w:proofErr w:type="spellEnd"/>
+            <w:r>
+              <w:rPr>
+                <w:lang w:val="en-GB"/>
+              </w:rPr>
+              <w:t xml:space="preserve"> </w:t>
+            </w:r>
+            <w:proofErr w:type="spellStart"/>
+            <w:r>
+              <w:rPr>
+                <w:lang w:val="en-GB"/>
+              </w:rPr>
+              <w:t>leren</w:t>
+            </w:r>
+            <w:proofErr w:type="spellEnd"/>
+            <w:r>
+              <w:rPr>
+                <w:lang w:val="en-GB"/>
+              </w:rPr>
+              <w:t xml:space="preserve"> </w:t>
+            </w:r>
+            <w:proofErr w:type="spellStart"/>
+            <w:r>
+              <w:rPr>
+                <w:lang w:val="en-GB"/>
+              </w:rPr>
+              <w:t>onthouden</w:t>
+            </w:r>
+            <w:proofErr w:type="spellEnd"/>
+            <w:r>
+              <w:rPr>
+                <w:lang w:val="en-GB"/>
+              </w:rPr>
+              <w:t>. Van:</w:t>
             </w:r>
           </w:p>
           <w:p>
@@ -557,7 +3001,7 @@
                 <w:lang w:val="en-GB"/>
               </w:rPr>
             </w:pPr>
-            <w:hyperlink r:id="rId8" w:history="1">
+            <w:hyperlink r:id="rId9" w:history="1">
               <w:r>
                 <w:rPr>
                   <w:rStyle w:val="Hyperlink"/>
@@ -598,11 +3042,61 @@
                 <w:lang w:val="en-GB"/>
               </w:rPr>
             </w:pPr>
-            <w:r>
-              <w:rPr>
-                <w:lang w:val="en-GB"/>
-              </w:rPr>
-              <w:t xml:space="preserve">Sneleentaalleren (geraadpleegd op: 9-5-2015). 7 ongewone experimenten. Van: </w:t>
+            <w:proofErr w:type="spellStart"/>
+            <w:r>
+              <w:rPr>
+                <w:lang w:val="en-GB"/>
+              </w:rPr>
+              <w:t>Sneleentaalleren</w:t>
+            </w:r>
+            <w:proofErr w:type="spellEnd"/>
+            <w:r>
+              <w:rPr>
+                <w:lang w:val="en-GB"/>
+              </w:rPr>
+              <w:t xml:space="preserve"> (</w:t>
+            </w:r>
+            <w:proofErr w:type="spellStart"/>
+            <w:r>
+              <w:rPr>
+                <w:lang w:val="en-GB"/>
+              </w:rPr>
+              <w:t>geraadpleegd</w:t>
+            </w:r>
+            <w:proofErr w:type="spellEnd"/>
+            <w:r>
+              <w:rPr>
+                <w:lang w:val="en-GB"/>
+              </w:rPr>
+              <w:t xml:space="preserve"> op: 9-5-2015). 7 </w:t>
+            </w:r>
+            <w:proofErr w:type="spellStart"/>
+            <w:r>
+              <w:rPr>
+                <w:lang w:val="en-GB"/>
+              </w:rPr>
+              <w:t>ongewone</w:t>
+            </w:r>
+            <w:proofErr w:type="spellEnd"/>
+            <w:r>
+              <w:rPr>
+                <w:lang w:val="en-GB"/>
+              </w:rPr>
+              <w:t xml:space="preserve"> </w:t>
+            </w:r>
+            <w:proofErr w:type="spellStart"/>
+            <w:r>
+              <w:rPr>
+                <w:lang w:val="en-GB"/>
+              </w:rPr>
+              <w:t>experimenten</w:t>
+            </w:r>
+            <w:proofErr w:type="spellEnd"/>
+            <w:r>
+              <w:rPr>
+                <w:lang w:val="en-GB"/>
+              </w:rPr>
+              <w:t xml:space="preserve">. Van: </w:t>
             </w:r>
           </w:p>
           <w:p>
@@ -611,7 +3105,7 @@
                 <w:lang w:val="en-GB"/>
               </w:rPr>
             </w:pPr>
-            <w:hyperlink r:id="rId9" w:history="1">
+            <w:hyperlink r:id="rId10" w:history="1">
               <w:r>
                 <w:rPr>
                   <w:rStyle w:val="Hyperlink"/>
@@ -657,7 +3151,77 @@
               <w:rPr>
                 <w:lang w:val="en-GB"/>
               </w:rPr>
-              <w:t>Britt Dingens – Expert Fontys Hogenschool Onderwijskundige. Geïnterviewed op 12-5-2016.</w:t>
+              <w:t xml:space="preserve">Britt </w:t>
+            </w:r>
+            <w:proofErr w:type="spellStart"/>
+            <w:r>
+              <w:rPr>
+                <w:lang w:val="en-GB"/>
+              </w:rPr>
+              <w:t>Dingens</w:t>
+            </w:r>
+            <w:proofErr w:type="spellEnd"/>
+            <w:r>
+              <w:rPr>
+                <w:lang w:val="en-GB"/>
+              </w:rPr>
+              <w:t xml:space="preserve"> – Expert </w:t>
+            </w:r>
+            <w:proofErr w:type="spellStart"/>
+            <w:r>
+              <w:rPr>
+                <w:lang w:val="en-GB"/>
+              </w:rPr>
+              <w:t>Fontys</w:t>
+            </w:r>
+            <w:proofErr w:type="spellEnd"/>
+            <w:r>
+              <w:rPr>
+                <w:lang w:val="en-GB"/>
+              </w:rPr>
+              <w:t xml:space="preserve"> </w:t>
+            </w:r>
+            <w:proofErr w:type="spellStart"/>
+            <w:r>
+              <w:rPr>
+                <w:lang w:val="en-GB"/>
+              </w:rPr>
+              <w:t>Hogenschool</w:t>
+            </w:r>
+            <w:proofErr w:type="spellEnd"/>
+            <w:r>
+              <w:rPr>
+                <w:lang w:val="en-GB"/>
+              </w:rPr>
+              <w:t xml:space="preserve"> </w:t>
+            </w:r>
+            <w:proofErr w:type="spellStart"/>
+            <w:r>
+              <w:rPr>
+                <w:lang w:val="en-GB"/>
+              </w:rPr>
+              <w:t>Onderwijskundige</w:t>
+            </w:r>
+            <w:proofErr w:type="spellEnd"/>
+            <w:r>
+              <w:rPr>
+                <w:lang w:val="en-GB"/>
+              </w:rPr>
+              <w:t xml:space="preserve">. </w:t>
+            </w:r>
+            <w:proofErr w:type="spellStart"/>
+            <w:r>
+              <w:rPr>
+                <w:lang w:val="en-GB"/>
+              </w:rPr>
+              <w:t>Geïnterviewed</w:t>
+            </w:r>
+            <w:proofErr w:type="spellEnd"/>
+            <w:r>
+              <w:rPr>
+                <w:lang w:val="en-GB"/>
+              </w:rPr>
+              <w:t xml:space="preserve"> op 12-5-2016.</w:t>
             </w:r>
           </w:p>
         </w:tc>
@@ -696,13 +3260,77 @@
               <w:rPr>
                 <w:lang w:val="en-GB"/>
               </w:rPr>
-              <w:t>Robin Agterberg</w:t>
-            </w:r>
-            <w:r>
-              <w:rPr>
-                <w:lang w:val="en-GB"/>
-              </w:rPr>
-              <w:t xml:space="preserve"> – Expert Fontys Hogenschool Onderwijskundige. Geïnterviewed op 12-5-2016.</w:t>
+              <w:t xml:space="preserve">Robin </w:t>
+            </w:r>
+            <w:proofErr w:type="spellStart"/>
+            <w:r>
+              <w:rPr>
+                <w:lang w:val="en-GB"/>
+              </w:rPr>
+              <w:t>Agterberg</w:t>
+            </w:r>
+            <w:proofErr w:type="spellEnd"/>
+            <w:r>
+              <w:rPr>
+                <w:lang w:val="en-GB"/>
+              </w:rPr>
+              <w:t xml:space="preserve"> – Expert </w:t>
+            </w:r>
+            <w:proofErr w:type="spellStart"/>
+            <w:r>
+              <w:rPr>
+                <w:lang w:val="en-GB"/>
+              </w:rPr>
+              <w:t>Fontys</w:t>
+            </w:r>
+            <w:proofErr w:type="spellEnd"/>
+            <w:r>
+              <w:rPr>
+                <w:lang w:val="en-GB"/>
+              </w:rPr>
+              <w:t xml:space="preserve"> </w:t>
+            </w:r>
+            <w:proofErr w:type="spellStart"/>
+            <w:r>
+              <w:rPr>
+                <w:lang w:val="en-GB"/>
+              </w:rPr>
+              <w:t>Hogenschool</w:t>
+            </w:r>
+            <w:proofErr w:type="spellEnd"/>
+            <w:r>
+              <w:rPr>
+                <w:lang w:val="en-GB"/>
+              </w:rPr>
+              <w:t xml:space="preserve"> </w:t>
+            </w:r>
+            <w:proofErr w:type="spellStart"/>
+            <w:r>
+              <w:rPr>
+                <w:lang w:val="en-GB"/>
+              </w:rPr>
+              <w:t>Onderwijskundige</w:t>
+            </w:r>
+            <w:proofErr w:type="spellEnd"/>
+            <w:r>
+              <w:rPr>
+                <w:lang w:val="en-GB"/>
+              </w:rPr>
+              <w:t xml:space="preserve">. </w:t>
+            </w:r>
+            <w:proofErr w:type="spellStart"/>
+            <w:r>
+              <w:rPr>
+                <w:lang w:val="en-GB"/>
+              </w:rPr>
+              <w:t>Geïnterviewed</w:t>
+            </w:r>
+            <w:proofErr w:type="spellEnd"/>
+            <w:r>
+              <w:rPr>
+                <w:lang w:val="en-GB"/>
+              </w:rPr>
+              <w:t xml:space="preserve"> op 12-5-2016.</w:t>
             </w:r>
           </w:p>
         </w:tc>
@@ -740,17 +3368,376 @@
               <w:rPr>
                 <w:lang w:val="en-GB"/>
               </w:rPr>
-              <w:t>Diverse scholieren in Boxmeer van het Elzendaalcollege en Metameer. Bevraagd op: 20-4-2016</w:t>
+              <w:t xml:space="preserve">Diverse </w:t>
+            </w:r>
+            <w:proofErr w:type="spellStart"/>
+            <w:r>
+              <w:rPr>
+                <w:lang w:val="en-GB"/>
+              </w:rPr>
+              <w:t>scholieren</w:t>
+            </w:r>
+            <w:proofErr w:type="spellEnd"/>
+            <w:r>
+              <w:rPr>
+                <w:lang w:val="en-GB"/>
+              </w:rPr>
+              <w:t xml:space="preserve"> in </w:t>
+            </w:r>
+            <w:proofErr w:type="spellStart"/>
+            <w:r>
+              <w:rPr>
+                <w:lang w:val="en-GB"/>
+              </w:rPr>
+              <w:t>Boxmeer</w:t>
+            </w:r>
+            <w:proofErr w:type="spellEnd"/>
+            <w:r>
+              <w:rPr>
+                <w:lang w:val="en-GB"/>
+              </w:rPr>
+              <w:t xml:space="preserve"> van het </w:t>
+            </w:r>
+            <w:proofErr w:type="spellStart"/>
+            <w:r>
+              <w:rPr>
+                <w:lang w:val="en-GB"/>
+              </w:rPr>
+              <w:t>Elzendaalcollege</w:t>
+            </w:r>
+            <w:proofErr w:type="spellEnd"/>
+            <w:r>
+              <w:rPr>
+                <w:lang w:val="en-GB"/>
+              </w:rPr>
+              <w:t xml:space="preserve"> en </w:t>
+            </w:r>
+            <w:proofErr w:type="spellStart"/>
+            <w:r>
+              <w:rPr>
+                <w:lang w:val="en-GB"/>
+              </w:rPr>
+              <w:t>Metameer</w:t>
+            </w:r>
+            <w:proofErr w:type="spellEnd"/>
+            <w:r>
+              <w:rPr>
+                <w:lang w:val="en-GB"/>
+              </w:rPr>
+              <w:t xml:space="preserve">. </w:t>
+            </w:r>
+            <w:proofErr w:type="spellStart"/>
+            <w:r>
+              <w:rPr>
+                <w:lang w:val="en-GB"/>
+              </w:rPr>
+              <w:t>Bevraagd</w:t>
+            </w:r>
+            <w:proofErr w:type="spellEnd"/>
+            <w:r>
+              <w:rPr>
+                <w:lang w:val="en-GB"/>
+              </w:rPr>
+              <w:t xml:space="preserve"> op: 20-4-2016</w:t>
             </w:r>
           </w:p>
         </w:tc>
       </w:tr>
     </w:tbl>
     <w:p/>
+    <w:p>
+      <w:r>
+        <w:br w:type="page"/>
+      </w:r>
+    </w:p>
+    <w:p>
+      <w:pPr>
+        <w:pStyle w:val="Heading2"/>
+      </w:pPr>
+      <w:bookmarkStart w:id="10" w:name="_Toc450834936"/>
+      <w:proofErr w:type="spellStart"/>
+      <w:r>
+        <w:lastRenderedPageBreak/>
+        <w:t>Onderzoeksconcept</w:t>
+      </w:r>
+      <w:bookmarkEnd w:id="10"/>
+      <w:proofErr w:type="spellEnd"/>
+    </w:p>
+    <w:p>
+      <w:pPr>
+        <w:pStyle w:val="Title"/>
+      </w:pPr>
+      <w:r>
+        <w:t>Onderzoek</w:t>
+      </w:r>
+    </w:p>
+    <w:p>
+      <w:pPr>
+        <w:pStyle w:val="Subtitle"/>
+      </w:pPr>
+      <w:r>
+        <w:t xml:space="preserve">Joris van de </w:t>
+      </w:r>
+      <w:proofErr w:type="spellStart"/>
+      <w:r>
+        <w:t>Wijgert</w:t>
+      </w:r>
+      <w:proofErr w:type="spellEnd"/>
+      <w:r>
+        <w:t xml:space="preserve"> &amp; Stan Wulms</w:t>
+      </w:r>
+    </w:p>
+    <w:p>
+      <w:pPr>
+        <w:pStyle w:val="Heading3"/>
+      </w:pPr>
+      <w:bookmarkStart w:id="11" w:name="_Toc450834937"/>
+      <w:r>
+        <w:t>Aanleiding</w:t>
+      </w:r>
+      <w:bookmarkEnd w:id="11"/>
+    </w:p>
+    <w:p>
+      <w:r>
+        <w:t xml:space="preserve">Wij zijn met de proftaak bezig met een project gerelateerd aan middelbare scholen. In onze applicatie is het mogelijk om woorden te leren bij talen van de middelbare school. Dit als een soort vervanging van het huiswerk. Hierbij wordt </w:t>
+      </w:r>
+      <w:proofErr w:type="spellStart"/>
+      <w:r>
+        <w:t>Quantified</w:t>
+      </w:r>
+      <w:proofErr w:type="spellEnd"/>
+      <w:r>
+        <w:t xml:space="preserve"> student betrokken.</w:t>
+      </w:r>
+    </w:p>
+    <w:p/>
+    <w:p>
+      <w:pPr>
+        <w:pStyle w:val="Heading3"/>
+      </w:pPr>
+      <w:bookmarkStart w:id="12" w:name="_Toc450834938"/>
+      <w:r>
+        <w:t>Context</w:t>
+      </w:r>
+      <w:bookmarkEnd w:id="12"/>
+    </w:p>
+    <w:p>
+      <w:r>
+        <w:t xml:space="preserve">Wij willen onderzoeken wat de beste manier voor scholieren is om taalvakken te leren en deze methode te implementeren in onze proftaak. Door het implementeren van deze methode willen wij ervoor zorgen dat veel scholieren de </w:t>
+      </w:r>
+      <w:proofErr w:type="spellStart"/>
+      <w:r>
+        <w:t>app</w:t>
+      </w:r>
+      <w:proofErr w:type="spellEnd"/>
+      <w:r>
+        <w:t xml:space="preserve"> zullen gaan gebruiken.</w:t>
+      </w:r>
+    </w:p>
+    <w:p/>
+    <w:p>
+      <w:pPr>
+        <w:pStyle w:val="Heading3"/>
+      </w:pPr>
+      <w:bookmarkStart w:id="13" w:name="_Toc450834939"/>
+      <w:r>
+        <w:t>Vragen</w:t>
+      </w:r>
+      <w:bookmarkEnd w:id="13"/>
+    </w:p>
+    <w:p>
+      <w:pPr>
+        <w:pStyle w:val="Heading4"/>
+      </w:pPr>
+      <w:r>
+        <w:t>Hoofdvraag</w:t>
+      </w:r>
+    </w:p>
+    <w:p>
+      <w:r>
+        <w:t>Wat is de beste manier om woorden te leren?</w:t>
+      </w:r>
+    </w:p>
+    <w:p>
+      <w:pPr>
+        <w:pStyle w:val="Heading2"/>
+      </w:pPr>
+    </w:p>
+    <w:p>
+      <w:pPr>
+        <w:pStyle w:val="Heading4"/>
+      </w:pPr>
+      <w:r>
+        <w:t>Deelvragen</w:t>
+      </w:r>
+    </w:p>
+    <w:p/>
+    <w:p>
+      <w:pPr>
+        <w:pStyle w:val="ListParagraph"/>
+        <w:numPr>
+          <w:ilvl w:val="0"/>
+          <w:numId w:val="9"/>
+        </w:numPr>
+        <w:spacing w:after="0" w:line="240" w:lineRule="auto"/>
+      </w:pPr>
+      <w:r>
+        <w:t>Welke manieren zijn er om woorden te leren?</w:t>
+      </w:r>
+    </w:p>
+    <w:p>
+      <w:pPr>
+        <w:pStyle w:val="ListParagraph"/>
+        <w:numPr>
+          <w:ilvl w:val="0"/>
+          <w:numId w:val="9"/>
+        </w:numPr>
+        <w:spacing w:after="0" w:line="240" w:lineRule="auto"/>
+      </w:pPr>
+      <w:r>
+        <w:t>Werkt het principe om elke keer een klein beetje te leren in plaats van in één keer alles.</w:t>
+      </w:r>
+    </w:p>
+    <w:p>
+      <w:pPr>
+        <w:pStyle w:val="ListParagraph"/>
+        <w:numPr>
+          <w:ilvl w:val="0"/>
+          <w:numId w:val="9"/>
+        </w:numPr>
+        <w:spacing w:after="0" w:line="240" w:lineRule="auto"/>
+      </w:pPr>
+      <w:r>
+        <w:t>Hoeveel woorden willen mensen leren voor een bepaalde beloning?</w:t>
+      </w:r>
+    </w:p>
+    <w:p>
+      <w:pPr>
+        <w:pStyle w:val="Heading3"/>
+      </w:pPr>
+      <w:bookmarkStart w:id="14" w:name="_Toc450834940"/>
+      <w:r>
+        <w:t>Strategie</w:t>
+      </w:r>
+      <w:bookmarkEnd w:id="14"/>
+    </w:p>
+    <w:p>
+      <w:pPr>
+        <w:rPr>
+          <w:b/>
+        </w:rPr>
+      </w:pPr>
+      <w:r>
+        <w:rPr>
+          <w:b/>
+        </w:rPr>
+        <w:t>Bieb</w:t>
+      </w:r>
+    </w:p>
+    <w:p>
+      <w:r>
+        <w:t>Hierbij gaan onderzoeken welke manieren er zijn om woorden te leren.</w:t>
+      </w:r>
+    </w:p>
+    <w:p>
+      <w:r>
+        <w:t>Wij kennen enkele manieren om woorden te leren, echter kennen wij niet alle manieren en misschien zijn er hele goede manieren waar wij geen kennis van hebben. Hierom gaan wij onderzoeken welke manieren er zijn.</w:t>
+      </w:r>
+    </w:p>
+    <w:p>
+      <w:pPr>
+        <w:rPr>
+          <w:b/>
+        </w:rPr>
+      </w:pPr>
+    </w:p>
+    <w:p>
+      <w:r>
+        <w:rPr>
+          <w:b/>
+        </w:rPr>
+        <w:t>Veld</w:t>
+      </w:r>
+    </w:p>
+    <w:p>
+      <w:r>
+        <w:t xml:space="preserve">Hierbij zullen wij een expert interviewen (een onderwijskundige) op </w:t>
+      </w:r>
+      <w:proofErr w:type="spellStart"/>
+      <w:r>
+        <w:t>Fontys</w:t>
+      </w:r>
+      <w:proofErr w:type="spellEnd"/>
+      <w:r>
+        <w:t>.</w:t>
+      </w:r>
+    </w:p>
+    <w:p>
+      <w:r>
+        <w:t>Wij zijn zelf geen experts op het gebied van onderwijskunde daarom gaan wij een expert interviewen. Wij willen vragen of er manieren zijn waar wij niet aan gedacht hebben om woorden te studeren. Ook zouden wij nog willen weten of hetgeen wij denken, dat het beter is om meerdere keren een aantal woorden te leren, dan in een keer veel woorden leren, klopt.</w:t>
+      </w:r>
+    </w:p>
+    <w:p>
+      <w:pPr>
+        <w:rPr>
+          <w:b/>
+        </w:rPr>
+      </w:pPr>
+    </w:p>
+    <w:p>
+      <w:pPr>
+        <w:rPr>
+          <w:b/>
+        </w:rPr>
+      </w:pPr>
+      <w:r>
+        <w:rPr>
+          <w:b/>
+        </w:rPr>
+        <w:br w:type="page"/>
+      </w:r>
+      <w:r>
+        <w:rPr>
+          <w:b/>
+        </w:rPr>
+        <w:lastRenderedPageBreak/>
+        <w:t>Showroom</w:t>
+      </w:r>
+    </w:p>
+    <w:p>
+      <w:r>
+        <w:t>Voor showroom gaan wij een presentatie geven van de verkregen resultaten of feedback vragen op het gemaakte product. Hierin kunnen wij benoemen wat eruit gekomen is en waar we nog achter gekomen zijn.</w:t>
+      </w:r>
+    </w:p>
+    <w:p>
+      <w:pPr>
+        <w:pStyle w:val="Heading3"/>
+      </w:pPr>
+      <w:bookmarkStart w:id="15" w:name="_Toc450834941"/>
+      <w:r>
+        <w:t>Hypothese</w:t>
+      </w:r>
+      <w:bookmarkEnd w:id="15"/>
+    </w:p>
+    <w:p>
+      <w:r>
+        <w:t xml:space="preserve">Onze hypothese is het maken van een applicatie voor middelbare scholieren om talen te leren. Wij verwachten dat het beter is om enkele vragen regelmatig te oefenen in plaats van in één keer heel veel. Door het gebruik van de </w:t>
+      </w:r>
+      <w:proofErr w:type="spellStart"/>
+      <w:r>
+        <w:t>app</w:t>
+      </w:r>
+      <w:proofErr w:type="spellEnd"/>
+      <w:r>
+        <w:t xml:space="preserve"> hopen wij dat scholieren beter gaan presteren op school.</w:t>
+      </w:r>
+    </w:p>
+    <w:p/>
     <w:sectPr>
       <w:pgSz w:w="11906" w:h="16838"/>
       <w:pgMar w:top="1417" w:right="1417" w:bottom="1417" w:left="1417" w:header="708" w:footer="708" w:gutter="0"/>
       <w:cols w:space="708"/>
+      <w:titlePg/>
       <w:docGrid w:linePitch="360"/>
     </w:sectPr>
   </w:body>
@@ -1205,6 +4192,95 @@
     </w:lvl>
   </w:abstractNum>
   <w:abstractNum w:abstractNumId="5">
+    <w:nsid w:val="67D53392"/>
+    <w:multiLevelType w:val="hybridMultilevel"/>
+    <w:tmpl w:val="F90E3B12"/>
+    <w:lvl w:ilvl="0" w:tplc="0409000F">
+      <w:start w:val="1"/>
+      <w:numFmt w:val="decimal"/>
+      <w:lvlText w:val="%1."/>
+      <w:lvlJc w:val="left"/>
+      <w:pPr>
+        <w:ind w:left="720" w:hanging="360"/>
+      </w:pPr>
+      <w:rPr>
+        <w:rFonts w:hint="default"/>
+      </w:rPr>
+    </w:lvl>
+    <w:lvl w:ilvl="1" w:tplc="04090019">
+      <w:start w:val="1"/>
+      <w:numFmt w:val="lowerLetter"/>
+      <w:lvlText w:val="%2."/>
+      <w:lvlJc w:val="left"/>
+      <w:pPr>
+        <w:ind w:left="1440" w:hanging="360"/>
+      </w:pPr>
+    </w:lvl>
+    <w:lvl w:ilvl="2" w:tplc="0409001B" w:tentative="1">
+      <w:start w:val="1"/>
+      <w:numFmt w:val="lowerRoman"/>
+      <w:lvlText w:val="%3."/>
+      <w:lvlJc w:val="right"/>
+      <w:pPr>
+        <w:ind w:left="2160" w:hanging="180"/>
+      </w:pPr>
+    </w:lvl>
+    <w:lvl w:ilvl="3" w:tplc="0409000F" w:tentative="1">
+      <w:start w:val="1"/>
+      <w:numFmt w:val="decimal"/>
+      <w:lvlText w:val="%4."/>
+      <w:lvlJc w:val="left"/>
+      <w:pPr>
+        <w:ind w:left="2880" w:hanging="360"/>
+      </w:pPr>
+    </w:lvl>
+    <w:lvl w:ilvl="4" w:tplc="04090019" w:tentative="1">
+      <w:start w:val="1"/>
+      <w:numFmt w:val="lowerLetter"/>
+      <w:lvlText w:val="%5."/>
+      <w:lvlJc w:val="left"/>
+      <w:pPr>
+        <w:ind w:left="3600" w:hanging="360"/>
+      </w:pPr>
+    </w:lvl>
+    <w:lvl w:ilvl="5" w:tplc="0409001B" w:tentative="1">
+      <w:start w:val="1"/>
+      <w:numFmt w:val="lowerRoman"/>
+      <w:lvlText w:val="%6."/>
+      <w:lvlJc w:val="right"/>
+      <w:pPr>
+        <w:ind w:left="4320" w:hanging="180"/>
+      </w:pPr>
+    </w:lvl>
+    <w:lvl w:ilvl="6" w:tplc="0409000F" w:tentative="1">
+      <w:start w:val="1"/>
+      <w:numFmt w:val="decimal"/>
+      <w:lvlText w:val="%7."/>
+      <w:lvlJc w:val="left"/>
+      <w:pPr>
+        <w:ind w:left="5040" w:hanging="360"/>
+      </w:pPr>
+    </w:lvl>
+    <w:lvl w:ilvl="7" w:tplc="04090019" w:tentative="1">
+      <w:start w:val="1"/>
+      <w:numFmt w:val="lowerLetter"/>
+      <w:lvlText w:val="%8."/>
+      <w:lvlJc w:val="left"/>
+      <w:pPr>
+        <w:ind w:left="5760" w:hanging="360"/>
+      </w:pPr>
+    </w:lvl>
+    <w:lvl w:ilvl="8" w:tplc="0409001B" w:tentative="1">
+      <w:start w:val="1"/>
+      <w:numFmt w:val="lowerRoman"/>
+      <w:lvlText w:val="%9."/>
+      <w:lvlJc w:val="right"/>
+      <w:pPr>
+        <w:ind w:left="6480" w:hanging="180"/>
+      </w:pPr>
+    </w:lvl>
+  </w:abstractNum>
+  <w:abstractNum w:abstractNumId="6">
     <w:nsid w:val="68CB0337"/>
     <w:multiLevelType w:val="hybridMultilevel"/>
     <w:tmpl w:val="8D9AE4F2"/>
@@ -1317,7 +4393,7 @@
       </w:rPr>
     </w:lvl>
   </w:abstractNum>
-  <w:abstractNum w:abstractNumId="6">
+  <w:abstractNum w:abstractNumId="7">
     <w:nsid w:val="69275953"/>
     <w:multiLevelType w:val="hybridMultilevel"/>
     <w:tmpl w:val="0E9495B4"/>
@@ -1407,7 +4483,7 @@
       </w:pPr>
     </w:lvl>
   </w:abstractNum>
-  <w:abstractNum w:abstractNumId="7">
+  <w:abstractNum w:abstractNumId="8">
     <w:nsid w:val="7E345532"/>
     <w:multiLevelType w:val="hybridMultilevel"/>
     <w:tmpl w:val="D86C3C8E"/>
@@ -1497,7 +4573,7 @@
     </w:lvl>
   </w:abstractNum>
   <w:num w:numId="1">
-    <w:abstractNumId w:val="7"/>
+    <w:abstractNumId w:val="8"/>
   </w:num>
   <w:num w:numId="2">
     <w:abstractNumId w:val="2"/>
@@ -1509,7 +4585,7 @@
     <w:abstractNumId w:val="3"/>
   </w:num>
   <w:num w:numId="5">
-    <w:abstractNumId w:val="6"/>
+    <w:abstractNumId w:val="7"/>
   </w:num>
   <w:num w:numId="6">
     <w:abstractNumId w:val="0"/>
@@ -1518,6 +4594,9 @@
     <w:abstractNumId w:val="1"/>
   </w:num>
   <w:num w:numId="8">
+    <w:abstractNumId w:val="6"/>
+  </w:num>
+  <w:num w:numId="9">
     <w:abstractNumId w:val="5"/>
   </w:num>
 </w:numbering>
@@ -1960,6 +5039,50 @@
       <w:szCs w:val="26"/>
     </w:rPr>
   </w:style>
+  <w:style w:type="paragraph" w:styleId="Heading3">
+    <w:name w:val="heading 3"/>
+    <w:basedOn w:val="Normal"/>
+    <w:next w:val="Normal"/>
+    <w:link w:val="Heading3Char"/>
+    <w:uiPriority w:val="9"/>
+    <w:unhideWhenUsed/>
+    <w:qFormat/>
+    <w:rsid w:val="003D7DA9"/>
+    <w:pPr>
+      <w:keepNext/>
+      <w:keepLines/>
+      <w:spacing w:before="40" w:after="0"/>
+      <w:outlineLvl w:val="2"/>
+    </w:pPr>
+    <w:rPr>
+      <w:rFonts w:asciiTheme="majorHAnsi" w:eastAsiaTheme="majorEastAsia" w:hAnsiTheme="majorHAnsi" w:cstheme="majorBidi"/>
+      <w:color w:val="1F4D78" w:themeColor="accent1" w:themeShade="7F"/>
+      <w:sz w:val="24"/>
+      <w:szCs w:val="24"/>
+    </w:rPr>
+  </w:style>
+  <w:style w:type="paragraph" w:styleId="Heading4">
+    <w:name w:val="heading 4"/>
+    <w:basedOn w:val="Normal"/>
+    <w:next w:val="Normal"/>
+    <w:link w:val="Heading4Char"/>
+    <w:uiPriority w:val="9"/>
+    <w:unhideWhenUsed/>
+    <w:qFormat/>
+    <w:rsid w:val="003D7DA9"/>
+    <w:pPr>
+      <w:keepNext/>
+      <w:keepLines/>
+      <w:spacing w:before="40" w:after="0"/>
+      <w:outlineLvl w:val="3"/>
+    </w:pPr>
+    <w:rPr>
+      <w:rFonts w:asciiTheme="majorHAnsi" w:eastAsiaTheme="majorEastAsia" w:hAnsiTheme="majorHAnsi" w:cstheme="majorBidi"/>
+      <w:i/>
+      <w:iCs/>
+      <w:color w:val="2E74B5" w:themeColor="accent1" w:themeShade="BF"/>
+    </w:rPr>
+  </w:style>
   <w:style w:type="character" w:default="1" w:styleId="DefaultParagraphFont">
     <w:name w:val="Default Paragraph Font"/>
     <w:uiPriority w:val="1"/>
@@ -2102,6 +5225,7 @@
   </w:style>
   <w:style w:type="paragraph" w:styleId="NoSpacing">
     <w:name w:val="No Spacing"/>
+    <w:link w:val="NoSpacingChar"/>
     <w:uiPriority w:val="1"/>
     <w:qFormat/>
     <w:rsid w:val="004F7594"/>
@@ -2155,6 +5279,220 @@
     <w:rPr>
       <w:color w:val="954F72" w:themeColor="followedHyperlink"/>
       <w:u w:val="single"/>
+    </w:rPr>
+  </w:style>
+  <w:style w:type="character" w:customStyle="1" w:styleId="NoSpacingChar">
+    <w:name w:val="No Spacing Char"/>
+    <w:basedOn w:val="DefaultParagraphFont"/>
+    <w:link w:val="NoSpacing"/>
+    <w:uiPriority w:val="1"/>
+    <w:rsid w:val="00962DD8"/>
+    <w:rPr>
+      <w:sz w:val="24"/>
+      <w:szCs w:val="20"/>
+      <w:lang w:val="en-US"/>
+    </w:rPr>
+  </w:style>
+  <w:style w:type="paragraph" w:styleId="TOCHeading">
+    <w:name w:val="TOC Heading"/>
+    <w:basedOn w:val="Heading1"/>
+    <w:next w:val="Normal"/>
+    <w:uiPriority w:val="39"/>
+    <w:unhideWhenUsed/>
+    <w:qFormat/>
+    <w:rsid w:val="00962DD8"/>
+    <w:pPr>
+      <w:spacing w:before="480" w:line="276" w:lineRule="auto"/>
+      <w:outlineLvl w:val="9"/>
+    </w:pPr>
+    <w:rPr>
+      <w:b/>
+      <w:bCs/>
+      <w:sz w:val="28"/>
+      <w:szCs w:val="28"/>
+      <w:lang w:val="en-US"/>
+    </w:rPr>
+  </w:style>
+  <w:style w:type="paragraph" w:styleId="TOC1">
+    <w:name w:val="toc 1"/>
+    <w:basedOn w:val="Normal"/>
+    <w:next w:val="Normal"/>
+    <w:autoRedefine/>
+    <w:uiPriority w:val="39"/>
+    <w:unhideWhenUsed/>
+    <w:rsid w:val="00962DD8"/>
+    <w:pPr>
+      <w:spacing w:before="120" w:after="0"/>
+    </w:pPr>
+    <w:rPr>
+      <w:b/>
+      <w:bCs/>
+      <w:sz w:val="24"/>
+      <w:szCs w:val="24"/>
+    </w:rPr>
+  </w:style>
+  <w:style w:type="paragraph" w:styleId="TOC2">
+    <w:name w:val="toc 2"/>
+    <w:basedOn w:val="Normal"/>
+    <w:next w:val="Normal"/>
+    <w:autoRedefine/>
+    <w:uiPriority w:val="39"/>
+    <w:unhideWhenUsed/>
+    <w:rsid w:val="00962DD8"/>
+    <w:pPr>
+      <w:spacing w:after="0"/>
+      <w:ind w:left="220"/>
+    </w:pPr>
+    <w:rPr>
+      <w:b/>
+      <w:bCs/>
+    </w:rPr>
+  </w:style>
+  <w:style w:type="paragraph" w:styleId="TOC3">
+    <w:name w:val="toc 3"/>
+    <w:basedOn w:val="Normal"/>
+    <w:next w:val="Normal"/>
+    <w:autoRedefine/>
+    <w:uiPriority w:val="39"/>
+    <w:unhideWhenUsed/>
+    <w:rsid w:val="00962DD8"/>
+    <w:pPr>
+      <w:spacing w:after="0"/>
+      <w:ind w:left="440"/>
+    </w:pPr>
+  </w:style>
+  <w:style w:type="paragraph" w:styleId="TOC4">
+    <w:name w:val="toc 4"/>
+    <w:basedOn w:val="Normal"/>
+    <w:next w:val="Normal"/>
+    <w:autoRedefine/>
+    <w:uiPriority w:val="39"/>
+    <w:semiHidden/>
+    <w:unhideWhenUsed/>
+    <w:rsid w:val="00962DD8"/>
+    <w:pPr>
+      <w:spacing w:after="0"/>
+      <w:ind w:left="660"/>
+    </w:pPr>
+    <w:rPr>
+      <w:sz w:val="20"/>
+      <w:szCs w:val="20"/>
+    </w:rPr>
+  </w:style>
+  <w:style w:type="paragraph" w:styleId="TOC5">
+    <w:name w:val="toc 5"/>
+    <w:basedOn w:val="Normal"/>
+    <w:next w:val="Normal"/>
+    <w:autoRedefine/>
+    <w:uiPriority w:val="39"/>
+    <w:semiHidden/>
+    <w:unhideWhenUsed/>
+    <w:rsid w:val="00962DD8"/>
+    <w:pPr>
+      <w:spacing w:after="0"/>
+      <w:ind w:left="880"/>
+    </w:pPr>
+    <w:rPr>
+      <w:sz w:val="20"/>
+      <w:szCs w:val="20"/>
+    </w:rPr>
+  </w:style>
+  <w:style w:type="paragraph" w:styleId="TOC6">
+    <w:name w:val="toc 6"/>
+    <w:basedOn w:val="Normal"/>
+    <w:next w:val="Normal"/>
+    <w:autoRedefine/>
+    <w:uiPriority w:val="39"/>
+    <w:semiHidden/>
+    <w:unhideWhenUsed/>
+    <w:rsid w:val="00962DD8"/>
+    <w:pPr>
+      <w:spacing w:after="0"/>
+      <w:ind w:left="1100"/>
+    </w:pPr>
+    <w:rPr>
+      <w:sz w:val="20"/>
+      <w:szCs w:val="20"/>
+    </w:rPr>
+  </w:style>
+  <w:style w:type="paragraph" w:styleId="TOC7">
+    <w:name w:val="toc 7"/>
+    <w:basedOn w:val="Normal"/>
+    <w:next w:val="Normal"/>
+    <w:autoRedefine/>
+    <w:uiPriority w:val="39"/>
+    <w:semiHidden/>
+    <w:unhideWhenUsed/>
+    <w:rsid w:val="00962DD8"/>
+    <w:pPr>
+      <w:spacing w:after="0"/>
+      <w:ind w:left="1320"/>
+    </w:pPr>
+    <w:rPr>
+      <w:sz w:val="20"/>
+      <w:szCs w:val="20"/>
+    </w:rPr>
+  </w:style>
+  <w:style w:type="paragraph" w:styleId="TOC8">
+    <w:name w:val="toc 8"/>
+    <w:basedOn w:val="Normal"/>
+    <w:next w:val="Normal"/>
+    <w:autoRedefine/>
+    <w:uiPriority w:val="39"/>
+    <w:semiHidden/>
+    <w:unhideWhenUsed/>
+    <w:rsid w:val="00962DD8"/>
+    <w:pPr>
+      <w:spacing w:after="0"/>
+      <w:ind w:left="1540"/>
+    </w:pPr>
+    <w:rPr>
+      <w:sz w:val="20"/>
+      <w:szCs w:val="20"/>
+    </w:rPr>
+  </w:style>
+  <w:style w:type="paragraph" w:styleId="TOC9">
+    <w:name w:val="toc 9"/>
+    <w:basedOn w:val="Normal"/>
+    <w:next w:val="Normal"/>
+    <w:autoRedefine/>
+    <w:uiPriority w:val="39"/>
+    <w:semiHidden/>
+    <w:unhideWhenUsed/>
+    <w:rsid w:val="00962DD8"/>
+    <w:pPr>
+      <w:spacing w:after="0"/>
+      <w:ind w:left="1760"/>
+    </w:pPr>
+    <w:rPr>
+      <w:sz w:val="20"/>
+      <w:szCs w:val="20"/>
+    </w:rPr>
+  </w:style>
+  <w:style w:type="character" w:customStyle="1" w:styleId="Heading3Char">
+    <w:name w:val="Heading 3 Char"/>
+    <w:basedOn w:val="DefaultParagraphFont"/>
+    <w:link w:val="Heading3"/>
+    <w:uiPriority w:val="9"/>
+    <w:rsid w:val="003D7DA9"/>
+    <w:rPr>
+      <w:rFonts w:asciiTheme="majorHAnsi" w:eastAsiaTheme="majorEastAsia" w:hAnsiTheme="majorHAnsi" w:cstheme="majorBidi"/>
+      <w:color w:val="1F4D78" w:themeColor="accent1" w:themeShade="7F"/>
+      <w:sz w:val="24"/>
+      <w:szCs w:val="24"/>
+    </w:rPr>
+  </w:style>
+  <w:style w:type="character" w:customStyle="1" w:styleId="Heading4Char">
+    <w:name w:val="Heading 4 Char"/>
+    <w:basedOn w:val="DefaultParagraphFont"/>
+    <w:link w:val="Heading4"/>
+    <w:uiPriority w:val="9"/>
+    <w:rsid w:val="003D7DA9"/>
+    <w:rPr>
+      <w:rFonts w:asciiTheme="majorHAnsi" w:eastAsiaTheme="majorEastAsia" w:hAnsiTheme="majorHAnsi" w:cstheme="majorBidi"/>
+      <w:i/>
+      <w:iCs/>
+      <w:color w:val="2E74B5" w:themeColor="accent1" w:themeShade="BF"/>
     </w:rPr>
   </w:style>
 </w:styles>
@@ -2422,11 +5760,30 @@
 </file>
 
 <file path=customXml/item1.xml><?xml version="1.0" encoding="utf-8"?>
+<CoverPageProperties xmlns="http://schemas.microsoft.com/office/2006/coverPageProps">
+  <PublishDate>2016</PublishDate>
+  <Abstract/>
+  <CompanyAddress/>
+  <CompanyPhone/>
+  <CompanyFax/>
+  <CompanyEmail/>
+</CoverPageProperties>
+</file>
+
+<file path=customXml/item2.xml><?xml version="1.0" encoding="utf-8"?>
 <b:Sources xmlns:b="http://schemas.openxmlformats.org/officeDocument/2006/bibliography" xmlns="http://schemas.openxmlformats.org/officeDocument/2006/bibliography" SelectedStyle="/APASixthEditionOfficeOnline.xsl" StyleName="APA"/>
 </file>
 
 <file path=customXml/itemProps1.xml><?xml version="1.0" encoding="utf-8"?>
-<ds:datastoreItem xmlns:ds="http://schemas.openxmlformats.org/officeDocument/2006/customXml" ds:itemID="{832C5B1E-267C-B347-B785-5FD877F2E7C8}">
+<ds:datastoreItem xmlns:ds="http://schemas.openxmlformats.org/officeDocument/2006/customXml" ds:itemID="{55AF091B-3C7A-41E3-B477-F2FDAA23CFDA}">
+  <ds:schemaRefs>
+    <ds:schemaRef ds:uri="http://schemas.microsoft.com/office/2006/coverPageProps"/>
+  </ds:schemaRefs>
+</ds:datastoreItem>
+</file>
+
+<file path=customXml/itemProps2.xml><?xml version="1.0" encoding="utf-8"?>
+<ds:datastoreItem xmlns:ds="http://schemas.openxmlformats.org/officeDocument/2006/customXml" ds:itemID="{47252919-249D-3F46-B91D-783FBC52A393}">
   <ds:schemaRefs>
     <ds:schemaRef ds:uri="http://schemas.openxmlformats.org/officeDocument/2006/bibliography"/>
   </ds:schemaRefs>

</xml_diff>

<commit_message>
Onderzoek JS - layout - typos fixed
</commit_message>
<xml_diff>
--- a/Onderzoek/Joris & Stan/OnderzoeksDocument.docx
+++ b/Onderzoek/Joris & Stan/OnderzoeksDocument.docx
@@ -986,6 +986,8 @@
             <w:br w:type="page"/>
           </w:r>
         </w:p>
+        <w:bookmarkStart w:id="0" w:name="_GoBack" w:displacedByCustomXml="next"/>
+        <w:bookmarkEnd w:id="0" w:displacedByCustomXml="next"/>
       </w:sdtContent>
     </w:sdt>
     <w:sdt>
@@ -1010,9 +1012,15 @@
         <w:p>
           <w:pPr>
             <w:pStyle w:val="TOCHeading"/>
+            <w:rPr>
+              <w:lang w:val="nl-NL"/>
+            </w:rPr>
           </w:pPr>
           <w:r>
-            <w:t>Table of Contents</w:t>
+            <w:rPr>
+              <w:lang w:val="nl-NL"/>
+            </w:rPr>
+            <w:t>Inhoudsopgave</w:t>
           </w:r>
         </w:p>
         <w:p>
@@ -1046,7 +1054,7 @@
             </w:rPr>
             <w:fldChar w:fldCharType="separate"/>
           </w:r>
-          <w:hyperlink w:anchor="_Toc450834927" w:history="1">
+          <w:hyperlink w:anchor="_Toc450837569" w:history="1">
             <w:r>
               <w:rPr>
                 <w:rStyle w:val="Hyperlink"/>
@@ -1073,7 +1081,7 @@
                 <w:noProof/>
                 <w:webHidden/>
               </w:rPr>
-              <w:instrText xml:space="preserve"> PAGEREF _Toc450834927 \h </w:instrText>
+              <w:instrText xml:space="preserve"> PAGEREF _Toc450837569 \h </w:instrText>
             </w:r>
             <w:r>
               <w:rPr>
@@ -1120,7 +1128,7 @@
               <w:lang w:val="en-US"/>
             </w:rPr>
           </w:pPr>
-          <w:hyperlink w:anchor="_Toc450834928" w:history="1">
+          <w:hyperlink w:anchor="_Toc450837570" w:history="1">
             <w:r>
               <w:rPr>
                 <w:rStyle w:val="Hyperlink"/>
@@ -1147,7 +1155,7 @@
                 <w:noProof/>
                 <w:webHidden/>
               </w:rPr>
-              <w:instrText xml:space="preserve"> PAGEREF _Toc450834928 \h </w:instrText>
+              <w:instrText xml:space="preserve"> PAGEREF _Toc450837570 \h </w:instrText>
             </w:r>
             <w:r>
               <w:rPr>
@@ -1194,7 +1202,7 @@
               <w:lang w:val="en-US"/>
             </w:rPr>
           </w:pPr>
-          <w:hyperlink w:anchor="_Toc450834929" w:history="1">
+          <w:hyperlink w:anchor="_Toc450837571" w:history="1">
             <w:r>
               <w:rPr>
                 <w:rStyle w:val="Hyperlink"/>
@@ -1221,7 +1229,7 @@
                 <w:noProof/>
                 <w:webHidden/>
               </w:rPr>
-              <w:instrText xml:space="preserve"> PAGEREF _Toc450834929 \h </w:instrText>
+              <w:instrText xml:space="preserve"> PAGEREF _Toc450837571 \h </w:instrText>
             </w:r>
             <w:r>
               <w:rPr>
@@ -1267,7 +1275,7 @@
               <w:lang w:val="en-US"/>
             </w:rPr>
           </w:pPr>
-          <w:hyperlink w:anchor="_Toc450834930" w:history="1">
+          <w:hyperlink w:anchor="_Toc450837572" w:history="1">
             <w:r>
               <w:rPr>
                 <w:rStyle w:val="Hyperlink"/>
@@ -1311,7 +1319,7 @@
                 <w:noProof/>
                 <w:webHidden/>
               </w:rPr>
-              <w:instrText xml:space="preserve"> PAGEREF _Toc450834930 \h </w:instrText>
+              <w:instrText xml:space="preserve"> PAGEREF _Toc450837572 \h </w:instrText>
             </w:r>
             <w:r>
               <w:rPr>
@@ -1357,7 +1365,7 @@
               <w:lang w:val="en-US"/>
             </w:rPr>
           </w:pPr>
-          <w:hyperlink w:anchor="_Toc450834931" w:history="1">
+          <w:hyperlink w:anchor="_Toc450837573" w:history="1">
             <w:r>
               <w:rPr>
                 <w:rStyle w:val="Hyperlink"/>
@@ -1401,7 +1409,7 @@
                 <w:noProof/>
                 <w:webHidden/>
               </w:rPr>
-              <w:instrText xml:space="preserve"> PAGEREF _Toc450834931 \h </w:instrText>
+              <w:instrText xml:space="preserve"> PAGEREF _Toc450837573 \h </w:instrText>
             </w:r>
             <w:r>
               <w:rPr>
@@ -1447,7 +1455,7 @@
               <w:lang w:val="en-US"/>
             </w:rPr>
           </w:pPr>
-          <w:hyperlink w:anchor="_Toc450834932" w:history="1">
+          <w:hyperlink w:anchor="_Toc450837574" w:history="1">
             <w:r>
               <w:rPr>
                 <w:rStyle w:val="Hyperlink"/>
@@ -1491,7 +1499,7 @@
                 <w:noProof/>
                 <w:webHidden/>
               </w:rPr>
-              <w:instrText xml:space="preserve"> PAGEREF _Toc450834932 \h </w:instrText>
+              <w:instrText xml:space="preserve"> PAGEREF _Toc450837574 \h </w:instrText>
             </w:r>
             <w:r>
               <w:rPr>
@@ -1536,7 +1544,7 @@
               <w:lang w:val="en-US"/>
             </w:rPr>
           </w:pPr>
-          <w:hyperlink w:anchor="_Toc450834933" w:history="1">
+          <w:hyperlink w:anchor="_Toc450837575" w:history="1">
             <w:r>
               <w:rPr>
                 <w:rStyle w:val="Hyperlink"/>
@@ -1563,7 +1571,7 @@
                 <w:noProof/>
                 <w:webHidden/>
               </w:rPr>
-              <w:instrText xml:space="preserve"> PAGEREF _Toc450834933 \h </w:instrText>
+              <w:instrText xml:space="preserve"> PAGEREF _Toc450837575 \h </w:instrText>
             </w:r>
             <w:r>
               <w:rPr>
@@ -1608,7 +1616,7 @@
               <w:lang w:val="en-US"/>
             </w:rPr>
           </w:pPr>
-          <w:hyperlink w:anchor="_Toc450834934" w:history="1">
+          <w:hyperlink w:anchor="_Toc450837576" w:history="1">
             <w:r>
               <w:rPr>
                 <w:rStyle w:val="Hyperlink"/>
@@ -1635,7 +1643,7 @@
                 <w:noProof/>
                 <w:webHidden/>
               </w:rPr>
-              <w:instrText xml:space="preserve"> PAGEREF _Toc450834934 \h </w:instrText>
+              <w:instrText xml:space="preserve"> PAGEREF _Toc450837576 \h </w:instrText>
             </w:r>
             <w:r>
               <w:rPr>
@@ -1682,7 +1690,7 @@
               <w:lang w:val="en-US"/>
             </w:rPr>
           </w:pPr>
-          <w:hyperlink w:anchor="_Toc450834935" w:history="1">
+          <w:hyperlink w:anchor="_Toc450837577" w:history="1">
             <w:r>
               <w:rPr>
                 <w:rStyle w:val="Hyperlink"/>
@@ -1709,7 +1717,7 @@
                 <w:noProof/>
                 <w:webHidden/>
               </w:rPr>
-              <w:instrText xml:space="preserve"> PAGEREF _Toc450834935 \h </w:instrText>
+              <w:instrText xml:space="preserve"> PAGEREF _Toc450837577 \h </w:instrText>
             </w:r>
             <w:r>
               <w:rPr>
@@ -1756,7 +1764,7 @@
               <w:lang w:val="en-US"/>
             </w:rPr>
           </w:pPr>
-          <w:hyperlink w:anchor="_Toc450834936" w:history="1">
+          <w:hyperlink w:anchor="_Toc450837578" w:history="1">
             <w:r>
               <w:rPr>
                 <w:rStyle w:val="Hyperlink"/>
@@ -1783,7 +1791,7 @@
                 <w:noProof/>
                 <w:webHidden/>
               </w:rPr>
-              <w:instrText xml:space="preserve"> PAGEREF _Toc450834936 \h </w:instrText>
+              <w:instrText xml:space="preserve"> PAGEREF _Toc450837578 \h </w:instrText>
             </w:r>
             <w:r>
               <w:rPr>
@@ -1828,7 +1836,7 @@
               <w:lang w:val="en-US"/>
             </w:rPr>
           </w:pPr>
-          <w:hyperlink w:anchor="_Toc450834937" w:history="1">
+          <w:hyperlink w:anchor="_Toc450837579" w:history="1">
             <w:r>
               <w:rPr>
                 <w:rStyle w:val="Hyperlink"/>
@@ -1855,7 +1863,7 @@
                 <w:noProof/>
                 <w:webHidden/>
               </w:rPr>
-              <w:instrText xml:space="preserve"> PAGEREF _Toc450834937 \h </w:instrText>
+              <w:instrText xml:space="preserve"> PAGEREF _Toc450837579 \h </w:instrText>
             </w:r>
             <w:r>
               <w:rPr>
@@ -1900,7 +1908,7 @@
               <w:lang w:val="en-US"/>
             </w:rPr>
           </w:pPr>
-          <w:hyperlink w:anchor="_Toc450834938" w:history="1">
+          <w:hyperlink w:anchor="_Toc450837580" w:history="1">
             <w:r>
               <w:rPr>
                 <w:rStyle w:val="Hyperlink"/>
@@ -1927,7 +1935,7 @@
                 <w:noProof/>
                 <w:webHidden/>
               </w:rPr>
-              <w:instrText xml:space="preserve"> PAGEREF _Toc450834938 \h </w:instrText>
+              <w:instrText xml:space="preserve"> PAGEREF _Toc450837580 \h </w:instrText>
             </w:r>
             <w:r>
               <w:rPr>
@@ -1972,7 +1980,7 @@
               <w:lang w:val="en-US"/>
             </w:rPr>
           </w:pPr>
-          <w:hyperlink w:anchor="_Toc450834939" w:history="1">
+          <w:hyperlink w:anchor="_Toc450837581" w:history="1">
             <w:r>
               <w:rPr>
                 <w:rStyle w:val="Hyperlink"/>
@@ -1999,7 +2007,7 @@
                 <w:noProof/>
                 <w:webHidden/>
               </w:rPr>
-              <w:instrText xml:space="preserve"> PAGEREF _Toc450834939 \h </w:instrText>
+              <w:instrText xml:space="preserve"> PAGEREF _Toc450837581 \h </w:instrText>
             </w:r>
             <w:r>
               <w:rPr>
@@ -2044,7 +2052,7 @@
               <w:lang w:val="en-US"/>
             </w:rPr>
           </w:pPr>
-          <w:hyperlink w:anchor="_Toc450834940" w:history="1">
+          <w:hyperlink w:anchor="_Toc450837582" w:history="1">
             <w:r>
               <w:rPr>
                 <w:rStyle w:val="Hyperlink"/>
@@ -2071,7 +2079,7 @@
                 <w:noProof/>
                 <w:webHidden/>
               </w:rPr>
-              <w:instrText xml:space="preserve"> PAGEREF _Toc450834940 \h </w:instrText>
+              <w:instrText xml:space="preserve"> PAGEREF _Toc450837582 \h </w:instrText>
             </w:r>
             <w:r>
               <w:rPr>
@@ -2116,7 +2124,7 @@
               <w:lang w:val="en-US"/>
             </w:rPr>
           </w:pPr>
-          <w:hyperlink w:anchor="_Toc450834941" w:history="1">
+          <w:hyperlink w:anchor="_Toc450837583" w:history="1">
             <w:r>
               <w:rPr>
                 <w:rStyle w:val="Hyperlink"/>
@@ -2143,7 +2151,7 @@
                 <w:noProof/>
                 <w:webHidden/>
               </w:rPr>
-              <w:instrText xml:space="preserve"> PAGEREF _Toc450834941 \h </w:instrText>
+              <w:instrText xml:space="preserve"> PAGEREF _Toc450837583 \h </w:instrText>
             </w:r>
             <w:r>
               <w:rPr>
@@ -2204,12 +2212,12 @@
       <w:pPr>
         <w:pStyle w:val="Heading1"/>
       </w:pPr>
-      <w:bookmarkStart w:id="0" w:name="_Toc450834927"/>
+      <w:bookmarkStart w:id="1" w:name="_Toc450837569"/>
       <w:r>
         <w:lastRenderedPageBreak/>
         <w:t>Inleiding</w:t>
       </w:r>
-      <w:bookmarkEnd w:id="0"/>
+      <w:bookmarkEnd w:id="1"/>
     </w:p>
     <w:p>
       <w:r>
@@ -2232,11 +2240,11 @@
       <w:pPr>
         <w:pStyle w:val="Heading2"/>
       </w:pPr>
-      <w:bookmarkStart w:id="1" w:name="_Toc450834928"/>
+      <w:bookmarkStart w:id="2" w:name="_Toc450837570"/>
       <w:r>
         <w:t>Hoofdvraag</w:t>
       </w:r>
-      <w:bookmarkEnd w:id="1"/>
+      <w:bookmarkEnd w:id="2"/>
     </w:p>
     <w:p>
       <w:r>
@@ -2247,11 +2255,11 @@
       <w:pPr>
         <w:pStyle w:val="Heading2"/>
       </w:pPr>
-      <w:bookmarkStart w:id="2" w:name="_Toc450834929"/>
+      <w:bookmarkStart w:id="3" w:name="_Toc450837571"/>
       <w:r>
         <w:t>Deelvragen</w:t>
       </w:r>
-      <w:bookmarkEnd w:id="2"/>
+      <w:bookmarkEnd w:id="3"/>
     </w:p>
     <w:p>
       <w:pPr>
@@ -2298,12 +2306,7 @@
         <w:t>Na het beantwo</w:t>
       </w:r>
       <w:r>
-        <w:t xml:space="preserve">orden van de deelvragen zal er aandacht besteed worden aan </w:t>
-      </w:r>
-      <w:bookmarkStart w:id="3" w:name="_GoBack"/>
-      <w:bookmarkEnd w:id="3"/>
-      <w:r>
-        <w:t>de hoofdvraag.</w:t>
+        <w:t>orden van de deelvragen zal er aandacht besteed worden aan de hoofdvraag.</w:t>
       </w:r>
       <w:r>
         <w:br w:type="page"/>
@@ -2317,7 +2320,7 @@
           <w:numId w:val="4"/>
         </w:numPr>
       </w:pPr>
-      <w:bookmarkStart w:id="4" w:name="_Toc450834930"/>
+      <w:bookmarkStart w:id="4" w:name="_Toc450837572"/>
       <w:r>
         <w:lastRenderedPageBreak/>
         <w:t>We</w:t>
@@ -2602,7 +2605,7 @@
         <w:lastRenderedPageBreak/>
         <w:t xml:space="preserve"> </w:t>
       </w:r>
-      <w:bookmarkStart w:id="5" w:name="_Toc450834931"/>
+      <w:bookmarkStart w:id="5" w:name="_Toc450837573"/>
       <w:r>
         <w:t>Werkt het principe om elke keer een klein beetje te leren in plaats van in één keer alles.</w:t>
       </w:r>
@@ -2684,7 +2687,7 @@
           <w:numId w:val="4"/>
         </w:numPr>
       </w:pPr>
-      <w:bookmarkStart w:id="6" w:name="_Toc450834932"/>
+      <w:bookmarkStart w:id="6" w:name="_Toc450837574"/>
       <w:r>
         <w:lastRenderedPageBreak/>
         <w:t xml:space="preserve">Het leren van zes woorden per keer is beter dan het in </w:t>
@@ -2830,7 +2833,7 @@
       <w:pPr>
         <w:pStyle w:val="Heading1"/>
       </w:pPr>
-      <w:bookmarkStart w:id="7" w:name="_Toc450834933"/>
+      <w:bookmarkStart w:id="7" w:name="_Toc450837575"/>
       <w:r>
         <w:lastRenderedPageBreak/>
         <w:t>Wat is de beste manier om woorden te leren?</w:t>
@@ -2838,11 +2841,28 @@
       <w:bookmarkEnd w:id="7"/>
     </w:p>
     <w:p>
-      <w:proofErr w:type="gramStart"/>
-      <w:r>
-        <w:t>x</w:t>
-      </w:r>
-      <w:proofErr w:type="gramEnd"/>
+      <w:r>
+        <w:t>Bij de deelvragen zijn er voor- en tegenargumenten genoemd waarom je voor een bepaalde manier van he</w:t>
+      </w:r>
+      <w:r>
+        <w:t>t leren van woorden zou kiezen.</w:t>
+      </w:r>
+    </w:p>
+    <w:p>
+      <w:r>
+        <w:t>Voorsta</w:t>
+      </w:r>
+      <w:r>
+        <w:t>nders zeggen dat het makkelijk is om even woorden te leren en dat je het snel tussendoor zou kunnen doen? Het is namelijk ook zo dat de concentratiecurve van mensen niet lang is, ongeveer 20-25 minuten. Hierdoor is het beter om meerdere kleine sessies te plannen in plaats van een hele grote.</w:t>
+      </w:r>
+    </w:p>
+    <w:p>
+      <w:r>
+        <w:t>Tegenstanders zeggen daarbij het extra tijd kost om steeds weer opnieuw op te starten om aan het leren te beginnen. Zij vinden het juist fijn om veel te leren in een keer omdat ze dan in een ‘flow’ raken.</w:t>
+      </w:r>
+      <w:r>
+        <w:t xml:space="preserve"> Men vindt het ook fijn dat je door alles te doen, ieder woord even vaak leert. Hierdoor herhaal je gewoon alles in plaats van een aantal woorden vaker.</w:t>
+      </w:r>
     </w:p>
     <w:p>
       <w:r>
@@ -2853,7 +2873,7 @@
       <w:pPr>
         <w:pStyle w:val="Heading1"/>
       </w:pPr>
-      <w:bookmarkStart w:id="8" w:name="_Toc450834934"/>
+      <w:bookmarkStart w:id="8" w:name="_Toc450837576"/>
       <w:r>
         <w:lastRenderedPageBreak/>
         <w:t>Bijlage</w:t>
@@ -2864,7 +2884,7 @@
       <w:pPr>
         <w:pStyle w:val="Heading2"/>
       </w:pPr>
-      <w:bookmarkStart w:id="9" w:name="_Toc450834935"/>
+      <w:bookmarkStart w:id="9" w:name="_Toc450837577"/>
       <w:r>
         <w:t>Bronnen</w:t>
       </w:r>
@@ -2889,12 +2909,12 @@
           <w:p>
             <w:pPr>
               <w:rPr>
-                <w:lang w:val="en-GB"/>
+                <w:lang w:val="nl-NL"/>
               </w:rPr>
             </w:pPr>
             <w:r>
               <w:rPr>
-                <w:lang w:val="en-GB"/>
+                <w:lang w:val="nl-NL"/>
               </w:rPr>
               <w:t>BR_1.1</w:t>
             </w:r>
@@ -2907,105 +2927,35 @@
           <w:p>
             <w:pPr>
               <w:rPr>
-                <w:lang w:val="en-GB"/>
+                <w:lang w:val="nl-NL"/>
               </w:rPr>
             </w:pPr>
             <w:proofErr w:type="spellStart"/>
             <w:r>
               <w:rPr>
-                <w:lang w:val="en-GB"/>
+                <w:lang w:val="nl-NL"/>
               </w:rPr>
               <w:t>Digischool</w:t>
             </w:r>
             <w:proofErr w:type="spellEnd"/>
             <w:r>
               <w:rPr>
-                <w:lang w:val="en-GB"/>
-              </w:rPr>
-              <w:t xml:space="preserve"> (</w:t>
-            </w:r>
-            <w:proofErr w:type="spellStart"/>
-            <w:r>
-              <w:rPr>
-                <w:lang w:val="en-GB"/>
-              </w:rPr>
-              <w:t>geraadpleegd</w:t>
-            </w:r>
-            <w:proofErr w:type="spellEnd"/>
-            <w:r>
-              <w:rPr>
-                <w:lang w:val="en-GB"/>
-              </w:rPr>
-              <w:t xml:space="preserve"> op: 8-5-2015). </w:t>
-            </w:r>
-            <w:proofErr w:type="spellStart"/>
-            <w:r>
-              <w:rPr>
-                <w:lang w:val="en-GB"/>
-              </w:rPr>
-              <w:t>Woorden</w:t>
-            </w:r>
-            <w:proofErr w:type="spellEnd"/>
-            <w:r>
-              <w:rPr>
-                <w:lang w:val="en-GB"/>
-              </w:rPr>
-              <w:t xml:space="preserve"> </w:t>
-            </w:r>
-            <w:proofErr w:type="spellStart"/>
-            <w:r>
-              <w:rPr>
-                <w:lang w:val="en-GB"/>
-              </w:rPr>
-              <w:t>beter</w:t>
-            </w:r>
-            <w:proofErr w:type="spellEnd"/>
-            <w:r>
-              <w:rPr>
-                <w:lang w:val="en-GB"/>
-              </w:rPr>
-              <w:t xml:space="preserve"> </w:t>
-            </w:r>
-            <w:proofErr w:type="spellStart"/>
-            <w:r>
-              <w:rPr>
-                <w:lang w:val="en-GB"/>
-              </w:rPr>
-              <w:t>leren</w:t>
-            </w:r>
-            <w:proofErr w:type="spellEnd"/>
-            <w:r>
-              <w:rPr>
-                <w:lang w:val="en-GB"/>
-              </w:rPr>
-              <w:t xml:space="preserve"> </w:t>
-            </w:r>
-            <w:proofErr w:type="spellStart"/>
-            <w:r>
-              <w:rPr>
-                <w:lang w:val="en-GB"/>
-              </w:rPr>
-              <w:t>onthouden</w:t>
-            </w:r>
-            <w:proofErr w:type="spellEnd"/>
-            <w:r>
-              <w:rPr>
-                <w:lang w:val="en-GB"/>
-              </w:rPr>
-              <w:t>. Van:</w:t>
+                <w:lang w:val="nl-NL"/>
+              </w:rPr>
+              <w:t xml:space="preserve"> (geraadpleegd op: 8-5-2015). Woorden beter leren onthouden. Van:</w:t>
             </w:r>
           </w:p>
           <w:p>
             <w:pPr>
               <w:rPr>
-                <w:lang w:val="en-GB"/>
+                <w:lang w:val="nl-NL"/>
               </w:rPr>
             </w:pPr>
             <w:hyperlink r:id="rId9" w:history="1">
               <w:r>
                 <w:rPr>
                   <w:rStyle w:val="Hyperlink"/>
-                  <w:lang w:val="en-GB"/>
+                  <w:lang w:val="nl-NL"/>
                 </w:rPr>
                 <w:t>http://wp.digischool.nl/engels/oefenen/woordenschat/woorden-beter-leren-onthouden-tips/</w:t>
               </w:r>
@@ -3021,12 +2971,12 @@
           <w:p>
             <w:pPr>
               <w:rPr>
-                <w:lang w:val="en-GB"/>
+                <w:lang w:val="nl-NL"/>
               </w:rPr>
             </w:pPr>
             <w:r>
               <w:rPr>
-                <w:lang w:val="en-GB"/>
+                <w:lang w:val="nl-NL"/>
               </w:rPr>
               <w:t>BR_1.2</w:t>
             </w:r>
@@ -3039,77 +2989,35 @@
           <w:p>
             <w:pPr>
               <w:rPr>
-                <w:lang w:val="en-GB"/>
+                <w:lang w:val="nl-NL"/>
               </w:rPr>
             </w:pPr>
             <w:proofErr w:type="spellStart"/>
             <w:r>
               <w:rPr>
-                <w:lang w:val="en-GB"/>
+                <w:lang w:val="nl-NL"/>
               </w:rPr>
               <w:t>Sneleentaalleren</w:t>
             </w:r>
             <w:proofErr w:type="spellEnd"/>
             <w:r>
               <w:rPr>
-                <w:lang w:val="en-GB"/>
-              </w:rPr>
-              <w:t xml:space="preserve"> (</w:t>
-            </w:r>
-            <w:proofErr w:type="spellStart"/>
-            <w:r>
-              <w:rPr>
-                <w:lang w:val="en-GB"/>
-              </w:rPr>
-              <w:t>geraadpleegd</w:t>
-            </w:r>
-            <w:proofErr w:type="spellEnd"/>
-            <w:r>
-              <w:rPr>
-                <w:lang w:val="en-GB"/>
-              </w:rPr>
-              <w:t xml:space="preserve"> op: 9-5-2015). 7 </w:t>
-            </w:r>
-            <w:proofErr w:type="spellStart"/>
-            <w:r>
-              <w:rPr>
-                <w:lang w:val="en-GB"/>
-              </w:rPr>
-              <w:t>ongewone</w:t>
-            </w:r>
-            <w:proofErr w:type="spellEnd"/>
-            <w:r>
-              <w:rPr>
-                <w:lang w:val="en-GB"/>
-              </w:rPr>
-              <w:t xml:space="preserve"> </w:t>
-            </w:r>
-            <w:proofErr w:type="spellStart"/>
-            <w:r>
-              <w:rPr>
-                <w:lang w:val="en-GB"/>
-              </w:rPr>
-              <w:t>experimenten</w:t>
-            </w:r>
-            <w:proofErr w:type="spellEnd"/>
-            <w:r>
-              <w:rPr>
-                <w:lang w:val="en-GB"/>
-              </w:rPr>
-              <w:t xml:space="preserve">. Van: </w:t>
+                <w:lang w:val="nl-NL"/>
+              </w:rPr>
+              <w:t xml:space="preserve"> (geraadpleegd op: 9-5-2015). 7 ongewone experimenten. Van: </w:t>
             </w:r>
           </w:p>
           <w:p>
             <w:pPr>
               <w:rPr>
-                <w:lang w:val="en-GB"/>
+                <w:lang w:val="nl-NL"/>
               </w:rPr>
             </w:pPr>
             <w:hyperlink r:id="rId10" w:history="1">
               <w:r>
                 <w:rPr>
                   <w:rStyle w:val="Hyperlink"/>
-                  <w:lang w:val="en-GB"/>
+                  <w:lang w:val="nl-NL"/>
                 </w:rPr>
                 <w:t>http://www.sneleentaalleren.nl/technieken/woordjes-leren-ongewone-experimenten/</w:t>
               </w:r>
@@ -3125,12 +3033,12 @@
           <w:p>
             <w:pPr>
               <w:rPr>
-                <w:lang w:val="en-GB"/>
+                <w:lang w:val="nl-NL"/>
               </w:rPr>
             </w:pPr>
             <w:r>
               <w:rPr>
-                <w:lang w:val="en-GB"/>
+                <w:lang w:val="nl-NL"/>
               </w:rPr>
               <w:t>BR_2.1</w:t>
             </w:r>
@@ -3144,84 +3052,54 @@
             <w:pPr>
               <w:pStyle w:val="NoSpacing"/>
               <w:rPr>
-                <w:lang w:val="en-GB"/>
+                <w:lang w:val="nl-NL"/>
               </w:rPr>
             </w:pPr>
             <w:r>
               <w:rPr>
-                <w:lang w:val="en-GB"/>
+                <w:lang w:val="nl-NL"/>
               </w:rPr>
               <w:t xml:space="preserve">Britt </w:t>
             </w:r>
             <w:proofErr w:type="spellStart"/>
             <w:r>
               <w:rPr>
-                <w:lang w:val="en-GB"/>
+                <w:lang w:val="nl-NL"/>
               </w:rPr>
               <w:t>Dingens</w:t>
             </w:r>
             <w:proofErr w:type="spellEnd"/>
             <w:r>
               <w:rPr>
-                <w:lang w:val="en-GB"/>
+                <w:lang w:val="nl-NL"/>
               </w:rPr>
               <w:t xml:space="preserve"> – Expert </w:t>
             </w:r>
             <w:proofErr w:type="spellStart"/>
             <w:r>
               <w:rPr>
-                <w:lang w:val="en-GB"/>
+                <w:lang w:val="nl-NL"/>
               </w:rPr>
               <w:t>Fontys</w:t>
             </w:r>
             <w:proofErr w:type="spellEnd"/>
             <w:r>
               <w:rPr>
-                <w:lang w:val="en-GB"/>
-              </w:rPr>
-              <w:t xml:space="preserve"> </w:t>
-            </w:r>
-            <w:proofErr w:type="spellStart"/>
-            <w:r>
-              <w:rPr>
-                <w:lang w:val="en-GB"/>
-              </w:rPr>
-              <w:t>Hogenschool</w:t>
-            </w:r>
-            <w:proofErr w:type="spellEnd"/>
-            <w:r>
-              <w:rPr>
-                <w:lang w:val="en-GB"/>
-              </w:rPr>
-              <w:t xml:space="preserve"> </w:t>
-            </w:r>
-            <w:proofErr w:type="spellStart"/>
-            <w:r>
-              <w:rPr>
-                <w:lang w:val="en-GB"/>
-              </w:rPr>
-              <w:t>Onderwijskundige</w:t>
-            </w:r>
-            <w:proofErr w:type="spellEnd"/>
-            <w:r>
-              <w:rPr>
-                <w:lang w:val="en-GB"/>
-              </w:rPr>
-              <w:t xml:space="preserve">. </w:t>
-            </w:r>
-            <w:proofErr w:type="spellStart"/>
-            <w:r>
-              <w:rPr>
-                <w:lang w:val="en-GB"/>
-              </w:rPr>
-              <w:t>Geïnterviewed</w:t>
-            </w:r>
-            <w:proofErr w:type="spellEnd"/>
-            <w:r>
-              <w:rPr>
-                <w:lang w:val="en-GB"/>
-              </w:rPr>
-              <w:t xml:space="preserve"> op 12-5-2016.</w:t>
+                <w:lang w:val="nl-NL"/>
+              </w:rPr>
+              <w:t xml:space="preserve"> Hogenschoo</w:t>
+            </w:r>
+            <w:r>
+              <w:rPr>
+                <w:lang w:val="nl-NL"/>
+              </w:rPr>
+              <w:t>l Onderwijskundige. Geïnterview</w:t>
+            </w:r>
+            <w:r>
+              <w:rPr>
+                <w:lang w:val="nl-NL"/>
+              </w:rPr>
+              <w:t>d op 12-5-2016.</w:t>
             </w:r>
           </w:p>
         </w:tc>
@@ -3234,12 +3112,12 @@
           <w:p>
             <w:pPr>
               <w:rPr>
-                <w:lang w:val="en-GB"/>
+                <w:lang w:val="nl-NL"/>
               </w:rPr>
             </w:pPr>
             <w:r>
               <w:rPr>
-                <w:lang w:val="en-GB"/>
+                <w:lang w:val="nl-NL"/>
               </w:rPr>
               <w:t>BR_2.2</w:t>
             </w:r>
@@ -3253,89 +3131,54 @@
             <w:pPr>
               <w:pStyle w:val="NoSpacing"/>
               <w:rPr>
-                <w:lang w:val="en-GB"/>
+                <w:lang w:val="nl-NL"/>
               </w:rPr>
             </w:pPr>
             <w:r>
               <w:rPr>
-                <w:lang w:val="en-GB"/>
-              </w:rPr>
-              <w:t xml:space="preserve">Robin </w:t>
+                <w:lang w:val="nl-NL"/>
+              </w:rPr>
+              <w:t>Robin Agterberg</w:t>
+            </w:r>
+            <w:r>
+              <w:rPr>
+                <w:lang w:val="nl-NL"/>
+              </w:rPr>
+              <w:t xml:space="preserve"> – Expert </w:t>
             </w:r>
             <w:proofErr w:type="spellStart"/>
             <w:r>
               <w:rPr>
-                <w:lang w:val="en-GB"/>
-              </w:rPr>
-              <w:t>Agterberg</w:t>
+                <w:lang w:val="nl-NL"/>
+              </w:rPr>
+              <w:t>Fontys</w:t>
             </w:r>
             <w:proofErr w:type="spellEnd"/>
             <w:r>
               <w:rPr>
-                <w:lang w:val="en-GB"/>
-              </w:rPr>
-              <w:t xml:space="preserve"> – Expert </w:t>
-            </w:r>
-            <w:proofErr w:type="spellStart"/>
-            <w:r>
-              <w:rPr>
-                <w:lang w:val="en-GB"/>
-              </w:rPr>
-              <w:t>Fontys</w:t>
-            </w:r>
-            <w:proofErr w:type="spellEnd"/>
-            <w:r>
-              <w:rPr>
-                <w:lang w:val="en-GB"/>
-              </w:rPr>
-              <w:t xml:space="preserve"> </w:t>
-            </w:r>
-            <w:proofErr w:type="spellStart"/>
-            <w:r>
-              <w:rPr>
-                <w:lang w:val="en-GB"/>
-              </w:rPr>
-              <w:t>Hogenschool</w:t>
-            </w:r>
-            <w:proofErr w:type="spellEnd"/>
-            <w:r>
-              <w:rPr>
-                <w:lang w:val="en-GB"/>
-              </w:rPr>
-              <w:t xml:space="preserve"> </w:t>
-            </w:r>
-            <w:proofErr w:type="spellStart"/>
-            <w:r>
-              <w:rPr>
-                <w:lang w:val="en-GB"/>
-              </w:rPr>
-              <w:t>Onderwijskundige</w:t>
-            </w:r>
-            <w:proofErr w:type="spellEnd"/>
-            <w:r>
-              <w:rPr>
-                <w:lang w:val="en-GB"/>
-              </w:rPr>
-              <w:t xml:space="preserve">. </w:t>
-            </w:r>
-            <w:proofErr w:type="spellStart"/>
-            <w:r>
-              <w:rPr>
-                <w:lang w:val="en-GB"/>
-              </w:rPr>
-              <w:t>Geïnterviewed</w:t>
-            </w:r>
-            <w:proofErr w:type="spellEnd"/>
-            <w:r>
-              <w:rPr>
-                <w:lang w:val="en-GB"/>
-              </w:rPr>
-              <w:t xml:space="preserve"> op 12-5-2016.</w:t>
+                <w:lang w:val="nl-NL"/>
+              </w:rPr>
+              <w:t xml:space="preserve"> Hogenschoo</w:t>
+            </w:r>
+            <w:r>
+              <w:rPr>
+                <w:lang w:val="nl-NL"/>
+              </w:rPr>
+              <w:t>l Onderwijskundige. Geïnterview</w:t>
+            </w:r>
+            <w:r>
+              <w:rPr>
+                <w:lang w:val="nl-NL"/>
+              </w:rPr>
+              <w:t>d op 12-5-2016.</w:t>
             </w:r>
           </w:p>
         </w:tc>
       </w:tr>
       <w:tr>
+        <w:trPr>
+          <w:trHeight w:val="543"/>
+        </w:trPr>
         <w:tc>
           <w:tcPr>
             <w:tcW w:w="1019" w:type="dxa"/>
@@ -3343,12 +3186,12 @@
           <w:p>
             <w:pPr>
               <w:rPr>
-                <w:lang w:val="en-GB"/>
+                <w:lang w:val="nl-NL"/>
               </w:rPr>
             </w:pPr>
             <w:r>
               <w:rPr>
-                <w:lang w:val="en-GB"/>
+                <w:lang w:val="nl-NL"/>
               </w:rPr>
               <w:t>BR_3.1</w:t>
             </w:r>
@@ -3361,84 +3204,28 @@
           <w:p>
             <w:pPr>
               <w:rPr>
-                <w:lang w:val="en-GB"/>
+                <w:lang w:val="nl-NL"/>
               </w:rPr>
             </w:pPr>
             <w:r>
               <w:rPr>
-                <w:lang w:val="en-GB"/>
-              </w:rPr>
-              <w:t xml:space="preserve">Diverse </w:t>
+                <w:lang w:val="nl-NL"/>
+              </w:rPr>
+              <w:t xml:space="preserve">Diverse scholieren in Boxmeer van het </w:t>
             </w:r>
             <w:proofErr w:type="spellStart"/>
             <w:r>
               <w:rPr>
-                <w:lang w:val="en-GB"/>
-              </w:rPr>
-              <w:t>scholieren</w:t>
+                <w:lang w:val="nl-NL"/>
+              </w:rPr>
+              <w:t>Elzendaalcollege</w:t>
             </w:r>
             <w:proofErr w:type="spellEnd"/>
             <w:r>
               <w:rPr>
-                <w:lang w:val="en-GB"/>
-              </w:rPr>
-              <w:t xml:space="preserve"> in </w:t>
-            </w:r>
-            <w:proofErr w:type="spellStart"/>
-            <w:r>
-              <w:rPr>
-                <w:lang w:val="en-GB"/>
-              </w:rPr>
-              <w:t>Boxmeer</w:t>
-            </w:r>
-            <w:proofErr w:type="spellEnd"/>
-            <w:r>
-              <w:rPr>
-                <w:lang w:val="en-GB"/>
-              </w:rPr>
-              <w:t xml:space="preserve"> van het </w:t>
-            </w:r>
-            <w:proofErr w:type="spellStart"/>
-            <w:r>
-              <w:rPr>
-                <w:lang w:val="en-GB"/>
-              </w:rPr>
-              <w:t>Elzendaalcollege</w:t>
-            </w:r>
-            <w:proofErr w:type="spellEnd"/>
-            <w:r>
-              <w:rPr>
-                <w:lang w:val="en-GB"/>
-              </w:rPr>
-              <w:t xml:space="preserve"> en </w:t>
-            </w:r>
-            <w:proofErr w:type="spellStart"/>
-            <w:r>
-              <w:rPr>
-                <w:lang w:val="en-GB"/>
-              </w:rPr>
-              <w:t>Metameer</w:t>
-            </w:r>
-            <w:proofErr w:type="spellEnd"/>
-            <w:r>
-              <w:rPr>
-                <w:lang w:val="en-GB"/>
-              </w:rPr>
-              <w:t xml:space="preserve">. </w:t>
-            </w:r>
-            <w:proofErr w:type="spellStart"/>
-            <w:r>
-              <w:rPr>
-                <w:lang w:val="en-GB"/>
-              </w:rPr>
-              <w:t>Bevraagd</w:t>
-            </w:r>
-            <w:proofErr w:type="spellEnd"/>
-            <w:r>
-              <w:rPr>
-                <w:lang w:val="en-GB"/>
-              </w:rPr>
-              <w:t xml:space="preserve"> op: 20-4-2016</w:t>
+                <w:lang w:val="nl-NL"/>
+              </w:rPr>
+              <w:t xml:space="preserve"> en Metameer. Bevraagd op: 20-4-2016</w:t>
             </w:r>
           </w:p>
         </w:tc>
@@ -3454,7 +3241,7 @@
       <w:pPr>
         <w:pStyle w:val="Heading2"/>
       </w:pPr>
-      <w:bookmarkStart w:id="10" w:name="_Toc450834936"/>
+      <w:bookmarkStart w:id="10" w:name="_Toc450837578"/>
       <w:proofErr w:type="spellStart"/>
       <w:r>
         <w:lastRenderedPageBreak/>
@@ -3491,7 +3278,7 @@
       <w:pPr>
         <w:pStyle w:val="Heading3"/>
       </w:pPr>
-      <w:bookmarkStart w:id="11" w:name="_Toc450834937"/>
+      <w:bookmarkStart w:id="11" w:name="_Toc450837579"/>
       <w:r>
         <w:t>Aanleiding</w:t>
       </w:r>
@@ -3515,7 +3302,7 @@
       <w:pPr>
         <w:pStyle w:val="Heading3"/>
       </w:pPr>
-      <w:bookmarkStart w:id="12" w:name="_Toc450834938"/>
+      <w:bookmarkStart w:id="12" w:name="_Toc450837580"/>
       <w:r>
         <w:t>Context</w:t>
       </w:r>
@@ -3539,7 +3326,7 @@
       <w:pPr>
         <w:pStyle w:val="Heading3"/>
       </w:pPr>
-      <w:bookmarkStart w:id="13" w:name="_Toc450834939"/>
+      <w:bookmarkStart w:id="13" w:name="_Toc450837581"/>
       <w:r>
         <w:t>Vragen</w:t>
       </w:r>
@@ -3615,7 +3402,7 @@
       <w:pPr>
         <w:pStyle w:val="Heading3"/>
       </w:pPr>
-      <w:bookmarkStart w:id="14" w:name="_Toc450834940"/>
+      <w:bookmarkStart w:id="14" w:name="_Toc450837582"/>
       <w:r>
         <w:t>Strategie</w:t>
       </w:r>
@@ -3713,7 +3500,7 @@
       <w:pPr>
         <w:pStyle w:val="Heading3"/>
       </w:pPr>
-      <w:bookmarkStart w:id="15" w:name="_Toc450834941"/>
+      <w:bookmarkStart w:id="15" w:name="_Toc450837583"/>
       <w:r>
         <w:t>Hypothese</w:t>
       </w:r>
@@ -5783,7 +5570,7 @@
 </file>
 
 <file path=customXml/itemProps2.xml><?xml version="1.0" encoding="utf-8"?>
-<ds:datastoreItem xmlns:ds="http://schemas.openxmlformats.org/officeDocument/2006/customXml" ds:itemID="{47252919-249D-3F46-B91D-783FBC52A393}">
+<ds:datastoreItem xmlns:ds="http://schemas.openxmlformats.org/officeDocument/2006/customXml" ds:itemID="{1D28274B-4985-B84A-80AE-B04DA5A0114A}">
   <ds:schemaRefs>
     <ds:schemaRef ds:uri="http://schemas.openxmlformats.org/officeDocument/2006/bibliography"/>
   </ds:schemaRefs>

</xml_diff>

<commit_message>
Onderzoek JS - Updated ToC
</commit_message>
<xml_diff>
--- a/Onderzoek/Joris & Stan/OnderzoeksDocument.docx
+++ b/Onderzoek/Joris & Stan/OnderzoeksDocument.docx
@@ -17,7 +17,7 @@
           <w:r>
             <w:rPr>
               <w:noProof/>
-              <w:lang w:eastAsia="nl-NL"/>
+              <w:lang w:val="en-US"/>
             </w:rPr>
             <mc:AlternateContent>
               <mc:Choice Requires="wpg">
@@ -390,7 +390,7 @@
           <w:r>
             <w:rPr>
               <w:noProof/>
-              <w:lang w:eastAsia="nl-NL"/>
+              <w:lang w:val="en-US"/>
             </w:rPr>
             <mc:AlternateContent>
               <mc:Choice Requires="wps">
@@ -444,7 +444,7 @@
                             <w:txbxContent>
                               <w:p>
                                 <w:pPr>
-                                  <w:pStyle w:val="Geenafstand"/>
+                                  <w:pStyle w:val="NoSpacing"/>
                                   <w:rPr>
                                     <w:color w:val="7F7F7F" w:themeColor="text1" w:themeTint="80"/>
                                     <w:sz w:val="18"/>
@@ -574,7 +574,7 @@
           <w:r>
             <w:rPr>
               <w:noProof/>
-              <w:lang w:eastAsia="nl-NL"/>
+              <w:lang w:val="en-US"/>
             </w:rPr>
             <mc:AlternateContent>
               <mc:Choice Requires="wps">
@@ -653,7 +653,7 @@
                                 <w:sdtContent>
                                   <w:p>
                                     <w:pPr>
-                                      <w:pStyle w:val="Geenafstand"/>
+                                      <w:pStyle w:val="NoSpacing"/>
                                       <w:spacing w:before="40" w:after="40"/>
                                       <w:rPr>
                                         <w:caps/>
@@ -691,7 +691,7 @@
                                 <w:sdtContent>
                                   <w:p>
                                     <w:pPr>
-                                      <w:pStyle w:val="Geenafstand"/>
+                                      <w:pStyle w:val="NoSpacing"/>
                                       <w:spacing w:before="40" w:after="40"/>
                                       <w:rPr>
                                         <w:caps/>
@@ -821,7 +821,7 @@
           <w:r>
             <w:rPr>
               <w:noProof/>
-              <w:lang w:eastAsia="nl-NL"/>
+              <w:lang w:val="en-US"/>
             </w:rPr>
             <mc:AlternateContent>
               <mc:Choice Requires="wps">
@@ -907,7 +907,7 @@
                                 <w:sdtContent>
                                   <w:p>
                                     <w:pPr>
-                                      <w:pStyle w:val="Geenafstand"/>
+                                      <w:pStyle w:val="NoSpacing"/>
                                       <w:jc w:val="right"/>
                                       <w:rPr>
                                         <w:color w:val="FFFFFF" w:themeColor="background1"/>
@@ -1028,7 +1028,7 @@
       <w:sdtContent>
         <w:p>
           <w:pPr>
-            <w:pStyle w:val="Kopvaninhoudsopgave"/>
+            <w:pStyle w:val="TOCHeading"/>
             <w:rPr>
               <w:lang w:val="nl-NL"/>
             </w:rPr>
@@ -1037,12 +1037,20 @@
             <w:rPr>
               <w:lang w:val="nl-NL"/>
             </w:rPr>
-            <w:t>Inhoudsopgave</w:t>
+            <w:t>Inhoudsopg</w:t>
+          </w:r>
+          <w:bookmarkStart w:id="0" w:name="_GoBack"/>
+          <w:bookmarkEnd w:id="0"/>
+          <w:r>
+            <w:rPr>
+              <w:lang w:val="nl-NL"/>
+            </w:rPr>
+            <w:t>ave</w:t>
           </w:r>
         </w:p>
         <w:p>
           <w:pPr>
-            <w:pStyle w:val="Inhopg1"/>
+            <w:pStyle w:val="TOC1"/>
             <w:tabs>
               <w:tab w:val="right" w:leader="dot" w:pos="9062"/>
             </w:tabs>
@@ -1071,7 +1079,7 @@
             </w:rPr>
             <w:fldChar w:fldCharType="separate"/>
           </w:r>
-          <w:hyperlink w:anchor="_Toc450837569" w:history="1">
+          <w:hyperlink w:anchor="_Toc450846694" w:history="1">
             <w:r>
               <w:rPr>
                 <w:rStyle w:val="Hyperlink"/>
@@ -1098,7 +1106,7 @@
                 <w:noProof/>
                 <w:webHidden/>
               </w:rPr>
-              <w:instrText xml:space="preserve"> PAGEREF _Toc450837569 \h </w:instrText>
+              <w:instrText xml:space="preserve"> PAGEREF _Toc450846694 \h </w:instrText>
             </w:r>
             <w:r>
               <w:rPr>
@@ -1131,7 +1139,7 @@
         </w:p>
         <w:p>
           <w:pPr>
-            <w:pStyle w:val="Inhopg2"/>
+            <w:pStyle w:val="TOC2"/>
             <w:tabs>
               <w:tab w:val="right" w:leader="dot" w:pos="9062"/>
             </w:tabs>
@@ -1145,7 +1153,7 @@
               <w:lang w:val="en-US"/>
             </w:rPr>
           </w:pPr>
-          <w:hyperlink w:anchor="_Toc450837570" w:history="1">
+          <w:hyperlink w:anchor="_Toc450846695" w:history="1">
             <w:r>
               <w:rPr>
                 <w:rStyle w:val="Hyperlink"/>
@@ -1172,7 +1180,7 @@
                 <w:noProof/>
                 <w:webHidden/>
               </w:rPr>
-              <w:instrText xml:space="preserve"> PAGEREF _Toc450837570 \h </w:instrText>
+              <w:instrText xml:space="preserve"> PAGEREF _Toc450846695 \h </w:instrText>
             </w:r>
             <w:r>
               <w:rPr>
@@ -1205,7 +1213,7 @@
         </w:p>
         <w:p>
           <w:pPr>
-            <w:pStyle w:val="Inhopg2"/>
+            <w:pStyle w:val="TOC2"/>
             <w:tabs>
               <w:tab w:val="right" w:leader="dot" w:pos="9062"/>
             </w:tabs>
@@ -1219,7 +1227,7 @@
               <w:lang w:val="en-US"/>
             </w:rPr>
           </w:pPr>
-          <w:hyperlink w:anchor="_Toc450837571" w:history="1">
+          <w:hyperlink w:anchor="_Toc450846696" w:history="1">
             <w:r>
               <w:rPr>
                 <w:rStyle w:val="Hyperlink"/>
@@ -1246,7 +1254,7 @@
                 <w:noProof/>
                 <w:webHidden/>
               </w:rPr>
-              <w:instrText xml:space="preserve"> PAGEREF _Toc450837571 \h </w:instrText>
+              <w:instrText xml:space="preserve"> PAGEREF _Toc450846696 \h </w:instrText>
             </w:r>
             <w:r>
               <w:rPr>
@@ -1279,7 +1287,7 @@
         </w:p>
         <w:p>
           <w:pPr>
-            <w:pStyle w:val="Inhopg1"/>
+            <w:pStyle w:val="TOC1"/>
             <w:tabs>
               <w:tab w:val="left" w:pos="440"/>
               <w:tab w:val="right" w:leader="dot" w:pos="9062"/>
@@ -1292,7 +1300,7 @@
               <w:lang w:val="en-US"/>
             </w:rPr>
           </w:pPr>
-          <w:hyperlink w:anchor="_Toc450837572" w:history="1">
+          <w:hyperlink w:anchor="_Toc450846697" w:history="1">
             <w:r>
               <w:rPr>
                 <w:rStyle w:val="Hyperlink"/>
@@ -1336,7 +1344,7 @@
                 <w:noProof/>
                 <w:webHidden/>
               </w:rPr>
-              <w:instrText xml:space="preserve"> PAGEREF _Toc450837572 \h </w:instrText>
+              <w:instrText xml:space="preserve"> PAGEREF _Toc450846697 \h </w:instrText>
             </w:r>
             <w:r>
               <w:rPr>
@@ -1369,7 +1377,7 @@
         </w:p>
         <w:p>
           <w:pPr>
-            <w:pStyle w:val="Inhopg1"/>
+            <w:pStyle w:val="TOC1"/>
             <w:tabs>
               <w:tab w:val="left" w:pos="440"/>
               <w:tab w:val="right" w:leader="dot" w:pos="9062"/>
@@ -1382,7 +1390,7 @@
               <w:lang w:val="en-US"/>
             </w:rPr>
           </w:pPr>
-          <w:hyperlink w:anchor="_Toc450837573" w:history="1">
+          <w:hyperlink w:anchor="_Toc450846698" w:history="1">
             <w:r>
               <w:rPr>
                 <w:rStyle w:val="Hyperlink"/>
@@ -1426,7 +1434,7 @@
                 <w:noProof/>
                 <w:webHidden/>
               </w:rPr>
-              <w:instrText xml:space="preserve"> PAGEREF _Toc450837573 \h </w:instrText>
+              <w:instrText xml:space="preserve"> PAGEREF _Toc450846698 \h </w:instrText>
             </w:r>
             <w:r>
               <w:rPr>
@@ -1459,7 +1467,7 @@
         </w:p>
         <w:p>
           <w:pPr>
-            <w:pStyle w:val="Inhopg1"/>
+            <w:pStyle w:val="TOC1"/>
             <w:tabs>
               <w:tab w:val="left" w:pos="440"/>
               <w:tab w:val="right" w:leader="dot" w:pos="9062"/>
@@ -1472,7 +1480,7 @@
               <w:lang w:val="en-US"/>
             </w:rPr>
           </w:pPr>
-          <w:hyperlink w:anchor="_Toc450837574" w:history="1">
+          <w:hyperlink w:anchor="_Toc450846699" w:history="1">
             <w:r>
               <w:rPr>
                 <w:rStyle w:val="Hyperlink"/>
@@ -1516,7 +1524,7 @@
                 <w:noProof/>
                 <w:webHidden/>
               </w:rPr>
-              <w:instrText xml:space="preserve"> PAGEREF _Toc450837574 \h </w:instrText>
+              <w:instrText xml:space="preserve"> PAGEREF _Toc450846699 \h </w:instrText>
             </w:r>
             <w:r>
               <w:rPr>
@@ -1549,7 +1557,7 @@
         </w:p>
         <w:p>
           <w:pPr>
-            <w:pStyle w:val="Inhopg1"/>
+            <w:pStyle w:val="TOC1"/>
             <w:tabs>
               <w:tab w:val="right" w:leader="dot" w:pos="9062"/>
             </w:tabs>
@@ -1561,7 +1569,7 @@
               <w:lang w:val="en-US"/>
             </w:rPr>
           </w:pPr>
-          <w:hyperlink w:anchor="_Toc450837575" w:history="1">
+          <w:hyperlink w:anchor="_Toc450846700" w:history="1">
             <w:r>
               <w:rPr>
                 <w:rStyle w:val="Hyperlink"/>
@@ -1588,7 +1596,7 @@
                 <w:noProof/>
                 <w:webHidden/>
               </w:rPr>
-              <w:instrText xml:space="preserve"> PAGEREF _Toc450837575 \h </w:instrText>
+              <w:instrText xml:space="preserve"> PAGEREF _Toc450846700 \h </w:instrText>
             </w:r>
             <w:r>
               <w:rPr>
@@ -1621,7 +1629,7 @@
         </w:p>
         <w:p>
           <w:pPr>
-            <w:pStyle w:val="Inhopg1"/>
+            <w:pStyle w:val="TOC1"/>
             <w:tabs>
               <w:tab w:val="right" w:leader="dot" w:pos="9062"/>
             </w:tabs>
@@ -1633,7 +1641,7 @@
               <w:lang w:val="en-US"/>
             </w:rPr>
           </w:pPr>
-          <w:hyperlink w:anchor="_Toc450837576" w:history="1">
+          <w:hyperlink w:anchor="_Toc450846701" w:history="1">
             <w:r>
               <w:rPr>
                 <w:rStyle w:val="Hyperlink"/>
@@ -1660,7 +1668,7 @@
                 <w:noProof/>
                 <w:webHidden/>
               </w:rPr>
-              <w:instrText xml:space="preserve"> PAGEREF _Toc450837576 \h </w:instrText>
+              <w:instrText xml:space="preserve"> PAGEREF _Toc450846701 \h </w:instrText>
             </w:r>
             <w:r>
               <w:rPr>
@@ -1693,7 +1701,7 @@
         </w:p>
         <w:p>
           <w:pPr>
-            <w:pStyle w:val="Inhopg2"/>
+            <w:pStyle w:val="TOC2"/>
             <w:tabs>
               <w:tab w:val="right" w:leader="dot" w:pos="9062"/>
             </w:tabs>
@@ -1707,7 +1715,7 @@
               <w:lang w:val="en-US"/>
             </w:rPr>
           </w:pPr>
-          <w:hyperlink w:anchor="_Toc450837577" w:history="1">
+          <w:hyperlink w:anchor="_Toc450846702" w:history="1">
             <w:r>
               <w:rPr>
                 <w:rStyle w:val="Hyperlink"/>
@@ -1734,7 +1742,7 @@
                 <w:noProof/>
                 <w:webHidden/>
               </w:rPr>
-              <w:instrText xml:space="preserve"> PAGEREF _Toc450837577 \h </w:instrText>
+              <w:instrText xml:space="preserve"> PAGEREF _Toc450846702 \h </w:instrText>
             </w:r>
             <w:r>
               <w:rPr>
@@ -1767,7 +1775,7 @@
         </w:p>
         <w:p>
           <w:pPr>
-            <w:pStyle w:val="Inhopg2"/>
+            <w:pStyle w:val="TOC2"/>
             <w:tabs>
               <w:tab w:val="right" w:leader="dot" w:pos="9062"/>
             </w:tabs>
@@ -1781,7 +1789,7 @@
               <w:lang w:val="en-US"/>
             </w:rPr>
           </w:pPr>
-          <w:hyperlink w:anchor="_Toc450837578" w:history="1">
+          <w:hyperlink w:anchor="_Toc450846703" w:history="1">
             <w:r>
               <w:rPr>
                 <w:rStyle w:val="Hyperlink"/>
@@ -1808,7 +1816,7 @@
                 <w:noProof/>
                 <w:webHidden/>
               </w:rPr>
-              <w:instrText xml:space="preserve"> PAGEREF _Toc450837578 \h </w:instrText>
+              <w:instrText xml:space="preserve"> PAGEREF _Toc450846703 \h </w:instrText>
             </w:r>
             <w:r>
               <w:rPr>
@@ -1841,7 +1849,7 @@
         </w:p>
         <w:p>
           <w:pPr>
-            <w:pStyle w:val="Inhopg3"/>
+            <w:pStyle w:val="TOC3"/>
             <w:tabs>
               <w:tab w:val="right" w:leader="dot" w:pos="9062"/>
             </w:tabs>
@@ -1853,7 +1861,7 @@
               <w:lang w:val="en-US"/>
             </w:rPr>
           </w:pPr>
-          <w:hyperlink w:anchor="_Toc450837579" w:history="1">
+          <w:hyperlink w:anchor="_Toc450846704" w:history="1">
             <w:r>
               <w:rPr>
                 <w:rStyle w:val="Hyperlink"/>
@@ -1880,7 +1888,7 @@
                 <w:noProof/>
                 <w:webHidden/>
               </w:rPr>
-              <w:instrText xml:space="preserve"> PAGEREF _Toc450837579 \h </w:instrText>
+              <w:instrText xml:space="preserve"> PAGEREF _Toc450846704 \h </w:instrText>
             </w:r>
             <w:r>
               <w:rPr>
@@ -1913,7 +1921,7 @@
         </w:p>
         <w:p>
           <w:pPr>
-            <w:pStyle w:val="Inhopg3"/>
+            <w:pStyle w:val="TOC3"/>
             <w:tabs>
               <w:tab w:val="right" w:leader="dot" w:pos="9062"/>
             </w:tabs>
@@ -1925,7 +1933,7 @@
               <w:lang w:val="en-US"/>
             </w:rPr>
           </w:pPr>
-          <w:hyperlink w:anchor="_Toc450837580" w:history="1">
+          <w:hyperlink w:anchor="_Toc450846705" w:history="1">
             <w:r>
               <w:rPr>
                 <w:rStyle w:val="Hyperlink"/>
@@ -1952,7 +1960,7 @@
                 <w:noProof/>
                 <w:webHidden/>
               </w:rPr>
-              <w:instrText xml:space="preserve"> PAGEREF _Toc450837580 \h </w:instrText>
+              <w:instrText xml:space="preserve"> PAGEREF _Toc450846705 \h </w:instrText>
             </w:r>
             <w:r>
               <w:rPr>
@@ -1985,7 +1993,7 @@
         </w:p>
         <w:p>
           <w:pPr>
-            <w:pStyle w:val="Inhopg3"/>
+            <w:pStyle w:val="TOC3"/>
             <w:tabs>
               <w:tab w:val="right" w:leader="dot" w:pos="9062"/>
             </w:tabs>
@@ -1997,7 +2005,7 @@
               <w:lang w:val="en-US"/>
             </w:rPr>
           </w:pPr>
-          <w:hyperlink w:anchor="_Toc450837581" w:history="1">
+          <w:hyperlink w:anchor="_Toc450846706" w:history="1">
             <w:r>
               <w:rPr>
                 <w:rStyle w:val="Hyperlink"/>
@@ -2024,7 +2032,7 @@
                 <w:noProof/>
                 <w:webHidden/>
               </w:rPr>
-              <w:instrText xml:space="preserve"> PAGEREF _Toc450837581 \h </w:instrText>
+              <w:instrText xml:space="preserve"> PAGEREF _Toc450846706 \h </w:instrText>
             </w:r>
             <w:r>
               <w:rPr>
@@ -2057,7 +2065,7 @@
         </w:p>
         <w:p>
           <w:pPr>
-            <w:pStyle w:val="Inhopg3"/>
+            <w:pStyle w:val="TOC3"/>
             <w:tabs>
               <w:tab w:val="right" w:leader="dot" w:pos="9062"/>
             </w:tabs>
@@ -2069,7 +2077,7 @@
               <w:lang w:val="en-US"/>
             </w:rPr>
           </w:pPr>
-          <w:hyperlink w:anchor="_Toc450837582" w:history="1">
+          <w:hyperlink w:anchor="_Toc450846707" w:history="1">
             <w:r>
               <w:rPr>
                 <w:rStyle w:val="Hyperlink"/>
@@ -2096,7 +2104,7 @@
                 <w:noProof/>
                 <w:webHidden/>
               </w:rPr>
-              <w:instrText xml:space="preserve"> PAGEREF _Toc450837582 \h </w:instrText>
+              <w:instrText xml:space="preserve"> PAGEREF _Toc450846707 \h </w:instrText>
             </w:r>
             <w:r>
               <w:rPr>
@@ -2129,7 +2137,7 @@
         </w:p>
         <w:p>
           <w:pPr>
-            <w:pStyle w:val="Inhopg3"/>
+            <w:pStyle w:val="TOC3"/>
             <w:tabs>
               <w:tab w:val="right" w:leader="dot" w:pos="9062"/>
             </w:tabs>
@@ -2141,7 +2149,7 @@
               <w:lang w:val="en-US"/>
             </w:rPr>
           </w:pPr>
-          <w:hyperlink w:anchor="_Toc450837583" w:history="1">
+          <w:hyperlink w:anchor="_Toc450846708" w:history="1">
             <w:r>
               <w:rPr>
                 <w:rStyle w:val="Hyperlink"/>
@@ -2168,7 +2176,7 @@
                 <w:noProof/>
                 <w:webHidden/>
               </w:rPr>
-              <w:instrText xml:space="preserve"> PAGEREF _Toc450837583 \h </w:instrText>
+              <w:instrText xml:space="preserve"> PAGEREF _Toc450846708 \h </w:instrText>
             </w:r>
             <w:r>
               <w:rPr>
@@ -2189,6 +2197,80 @@
                 <w:webHidden/>
               </w:rPr>
               <w:t>10</w:t>
+            </w:r>
+            <w:r>
+              <w:rPr>
+                <w:noProof/>
+                <w:webHidden/>
+              </w:rPr>
+              <w:fldChar w:fldCharType="end"/>
+            </w:r>
+          </w:hyperlink>
+        </w:p>
+        <w:p>
+          <w:pPr>
+            <w:pStyle w:val="TOC2"/>
+            <w:tabs>
+              <w:tab w:val="right" w:leader="dot" w:pos="9062"/>
+            </w:tabs>
+            <w:rPr>
+              <w:rFonts w:eastAsiaTheme="minorEastAsia"/>
+              <w:b w:val="0"/>
+              <w:bCs w:val="0"/>
+              <w:noProof/>
+              <w:sz w:val="24"/>
+              <w:szCs w:val="24"/>
+              <w:lang w:val="en-US"/>
+            </w:rPr>
+          </w:pPr>
+          <w:hyperlink w:anchor="_Toc450846709" w:history="1">
+            <w:r>
+              <w:rPr>
+                <w:rStyle w:val="Hyperlink"/>
+                <w:noProof/>
+              </w:rPr>
+              <w:t>Verslag interview experts</w:t>
+            </w:r>
+            <w:r>
+              <w:rPr>
+                <w:noProof/>
+                <w:webHidden/>
+              </w:rPr>
+              <w:tab/>
+            </w:r>
+            <w:r>
+              <w:rPr>
+                <w:noProof/>
+                <w:webHidden/>
+              </w:rPr>
+              <w:fldChar w:fldCharType="begin"/>
+            </w:r>
+            <w:r>
+              <w:rPr>
+                <w:noProof/>
+                <w:webHidden/>
+              </w:rPr>
+              <w:instrText xml:space="preserve"> PAGEREF _Toc450846709 \h </w:instrText>
+            </w:r>
+            <w:r>
+              <w:rPr>
+                <w:noProof/>
+                <w:webHidden/>
+              </w:rPr>
+            </w:r>
+            <w:r>
+              <w:rPr>
+                <w:noProof/>
+                <w:webHidden/>
+              </w:rPr>
+              <w:fldChar w:fldCharType="separate"/>
+            </w:r>
+            <w:r>
+              <w:rPr>
+                <w:noProof/>
+                <w:webHidden/>
+              </w:rPr>
+              <w:t>11</w:t>
             </w:r>
             <w:r>
               <w:rPr>
@@ -2227,14 +2309,14 @@
     </w:p>
     <w:p>
       <w:pPr>
-        <w:pStyle w:val="Kop1"/>
-      </w:pPr>
-      <w:bookmarkStart w:id="0" w:name="_Toc450837569"/>
+        <w:pStyle w:val="Heading1"/>
+      </w:pPr>
+      <w:bookmarkStart w:id="1" w:name="_Toc450846694"/>
       <w:r>
         <w:lastRenderedPageBreak/>
         <w:t>Inleiding</w:t>
       </w:r>
-      <w:bookmarkEnd w:id="0"/>
+      <w:bookmarkEnd w:id="1"/>
     </w:p>
     <w:p>
       <w:r>
@@ -2255,13 +2337,13 @@
     </w:p>
     <w:p>
       <w:pPr>
-        <w:pStyle w:val="Kop2"/>
-      </w:pPr>
-      <w:bookmarkStart w:id="1" w:name="_Toc450837570"/>
+        <w:pStyle w:val="Heading2"/>
+      </w:pPr>
+      <w:bookmarkStart w:id="2" w:name="_Toc450846695"/>
       <w:r>
         <w:t>Hoofdvraag</w:t>
       </w:r>
-      <w:bookmarkEnd w:id="1"/>
+      <w:bookmarkEnd w:id="2"/>
     </w:p>
     <w:p>
       <w:r>
@@ -2270,17 +2352,17 @@
     </w:p>
     <w:p>
       <w:pPr>
-        <w:pStyle w:val="Kop2"/>
-      </w:pPr>
-      <w:bookmarkStart w:id="2" w:name="_Toc450837571"/>
+        <w:pStyle w:val="Heading2"/>
+      </w:pPr>
+      <w:bookmarkStart w:id="3" w:name="_Toc450846696"/>
       <w:r>
         <w:t>Deelvragen</w:t>
       </w:r>
-      <w:bookmarkEnd w:id="2"/>
-    </w:p>
-    <w:p>
-      <w:pPr>
-        <w:pStyle w:val="Lijstalinea"/>
+      <w:bookmarkEnd w:id="3"/>
+    </w:p>
+    <w:p>
+      <w:pPr>
+        <w:pStyle w:val="ListParagraph"/>
         <w:numPr>
           <w:ilvl w:val="0"/>
           <w:numId w:val="3"/>
@@ -2293,7 +2375,7 @@
     </w:p>
     <w:p>
       <w:pPr>
-        <w:pStyle w:val="Lijstalinea"/>
+        <w:pStyle w:val="ListParagraph"/>
         <w:numPr>
           <w:ilvl w:val="0"/>
           <w:numId w:val="3"/>
@@ -2306,7 +2388,7 @@
     </w:p>
     <w:p>
       <w:pPr>
-        <w:pStyle w:val="Lijstalinea"/>
+        <w:pStyle w:val="ListParagraph"/>
         <w:numPr>
           <w:ilvl w:val="0"/>
           <w:numId w:val="3"/>
@@ -2331,13 +2413,13 @@
     </w:p>
     <w:p>
       <w:pPr>
-        <w:pStyle w:val="Kop1"/>
+        <w:pStyle w:val="Heading1"/>
         <w:numPr>
           <w:ilvl w:val="0"/>
           <w:numId w:val="4"/>
         </w:numPr>
       </w:pPr>
-      <w:bookmarkStart w:id="3" w:name="_Toc450837572"/>
+      <w:bookmarkStart w:id="4" w:name="_Toc450846697"/>
       <w:r>
         <w:lastRenderedPageBreak/>
         <w:t>We</w:t>
@@ -2351,7 +2433,7 @@
       <w:r>
         <w:t>?</w:t>
       </w:r>
-      <w:bookmarkEnd w:id="3"/>
+      <w:bookmarkEnd w:id="4"/>
     </w:p>
     <w:p>
       <w:r>
@@ -2360,7 +2442,7 @@
     </w:p>
     <w:p>
       <w:pPr>
-        <w:pStyle w:val="Lijstalinea"/>
+        <w:pStyle w:val="ListParagraph"/>
         <w:numPr>
           <w:ilvl w:val="0"/>
           <w:numId w:val="2"/>
@@ -2372,7 +2454,7 @@
     </w:p>
     <w:p>
       <w:pPr>
-        <w:pStyle w:val="Lijstalinea"/>
+        <w:pStyle w:val="ListParagraph"/>
         <w:numPr>
           <w:ilvl w:val="0"/>
           <w:numId w:val="2"/>
@@ -2384,7 +2466,7 @@
     </w:p>
     <w:p>
       <w:pPr>
-        <w:pStyle w:val="Lijstalinea"/>
+        <w:pStyle w:val="ListParagraph"/>
         <w:numPr>
           <w:ilvl w:val="0"/>
           <w:numId w:val="2"/>
@@ -2399,7 +2481,7 @@
     </w:p>
     <w:p>
       <w:pPr>
-        <w:pStyle w:val="Lijstalinea"/>
+        <w:pStyle w:val="ListParagraph"/>
         <w:numPr>
           <w:ilvl w:val="0"/>
           <w:numId w:val="2"/>
@@ -2409,12 +2491,14 @@
         <w:t xml:space="preserve">Maak gebruik van een overhoorprogramma (bv. </w:t>
       </w:r>
       <w:hyperlink r:id="rId7" w:history="1">
+        <w:proofErr w:type="spellStart"/>
         <w:r>
           <w:rPr>
             <w:rStyle w:val="Hyperlink"/>
           </w:rPr>
           <w:t>Wrts</w:t>
         </w:r>
+        <w:proofErr w:type="spellEnd"/>
       </w:hyperlink>
       <w:r>
         <w:t>).</w:t>
@@ -2422,7 +2506,7 @@
     </w:p>
     <w:p>
       <w:pPr>
-        <w:pStyle w:val="Lijstalinea"/>
+        <w:pStyle w:val="ListParagraph"/>
         <w:numPr>
           <w:ilvl w:val="0"/>
           <w:numId w:val="2"/>
@@ -2434,7 +2518,7 @@
     </w:p>
     <w:p>
       <w:pPr>
-        <w:pStyle w:val="Lijstalinea"/>
+        <w:pStyle w:val="ListParagraph"/>
         <w:numPr>
           <w:ilvl w:val="0"/>
           <w:numId w:val="2"/>
@@ -2446,7 +2530,7 @@
     </w:p>
     <w:p>
       <w:pPr>
-        <w:pStyle w:val="Lijstalinea"/>
+        <w:pStyle w:val="ListParagraph"/>
         <w:numPr>
           <w:ilvl w:val="0"/>
           <w:numId w:val="2"/>
@@ -2458,7 +2542,7 @@
     </w:p>
     <w:p>
       <w:pPr>
-        <w:pStyle w:val="Lijstalinea"/>
+        <w:pStyle w:val="ListParagraph"/>
         <w:numPr>
           <w:ilvl w:val="0"/>
           <w:numId w:val="2"/>
@@ -2487,7 +2571,7 @@
     </w:p>
     <w:p>
       <w:pPr>
-        <w:pStyle w:val="Lijstalinea"/>
+        <w:pStyle w:val="ListParagraph"/>
         <w:numPr>
           <w:ilvl w:val="0"/>
           <w:numId w:val="2"/>
@@ -2504,7 +2588,7 @@
     </w:p>
     <w:p>
       <w:pPr>
-        <w:pStyle w:val="Lijstalinea"/>
+        <w:pStyle w:val="ListParagraph"/>
         <w:numPr>
           <w:ilvl w:val="0"/>
           <w:numId w:val="7"/>
@@ -2514,7 +2598,15 @@
         <w:t>Tijd (’</w:t>
       </w:r>
       <w:r>
-        <w:t>s Ochtends/’</w:t>
+        <w:t xml:space="preserve">s </w:t>
+      </w:r>
+      <w:proofErr w:type="spellStart"/>
+      <w:r>
+        <w:t>Ochtends</w:t>
+      </w:r>
+      <w:proofErr w:type="spellEnd"/>
+      <w:r>
+        <w:t>/’</w:t>
       </w:r>
       <w:r>
         <w:t>s Avonds)</w:t>
@@ -2522,7 +2614,7 @@
     </w:p>
     <w:p>
       <w:pPr>
-        <w:pStyle w:val="Lijstalinea"/>
+        <w:pStyle w:val="ListParagraph"/>
         <w:numPr>
           <w:ilvl w:val="0"/>
           <w:numId w:val="7"/>
@@ -2534,7 +2626,7 @@
     </w:p>
     <w:p>
       <w:pPr>
-        <w:pStyle w:val="Lijstalinea"/>
+        <w:pStyle w:val="ListParagraph"/>
         <w:numPr>
           <w:ilvl w:val="0"/>
           <w:numId w:val="7"/>
@@ -2549,7 +2641,7 @@
     </w:p>
     <w:p>
       <w:pPr>
-        <w:pStyle w:val="Lijstalinea"/>
+        <w:pStyle w:val="ListParagraph"/>
         <w:numPr>
           <w:ilvl w:val="0"/>
           <w:numId w:val="7"/>
@@ -2561,7 +2653,7 @@
     </w:p>
     <w:p>
       <w:pPr>
-        <w:pStyle w:val="Lijstalinea"/>
+        <w:pStyle w:val="ListParagraph"/>
         <w:numPr>
           <w:ilvl w:val="0"/>
           <w:numId w:val="7"/>
@@ -2573,7 +2665,7 @@
     </w:p>
     <w:p>
       <w:pPr>
-        <w:pStyle w:val="Lijstalinea"/>
+        <w:pStyle w:val="ListParagraph"/>
         <w:numPr>
           <w:ilvl w:val="0"/>
           <w:numId w:val="7"/>
@@ -2608,7 +2700,7 @@
     </w:p>
     <w:p>
       <w:pPr>
-        <w:pStyle w:val="Kop1"/>
+        <w:pStyle w:val="Heading1"/>
         <w:numPr>
           <w:ilvl w:val="0"/>
           <w:numId w:val="4"/>
@@ -2618,11 +2710,11 @@
         <w:lastRenderedPageBreak/>
         <w:t xml:space="preserve"> </w:t>
       </w:r>
-      <w:bookmarkStart w:id="4" w:name="_Toc450837573"/>
+      <w:bookmarkStart w:id="5" w:name="_Toc450846698"/>
       <w:r>
         <w:t>Werkt het principe om elke keer een klein beetje te leren in plaats van in één keer alles.</w:t>
       </w:r>
-      <w:bookmarkEnd w:id="4"/>
+      <w:bookmarkEnd w:id="5"/>
     </w:p>
     <w:p/>
     <w:p>
@@ -2653,7 +2745,15 @@
         <w:t xml:space="preserve"> </w:t>
       </w:r>
       <w:r>
-        <w:t>geraadpleegd. Deze experts zijn Britt Dingens en Robin Agterberg</w:t>
+        <w:t xml:space="preserve">geraadpleegd. Deze experts zijn Britt </w:t>
+      </w:r>
+      <w:proofErr w:type="spellStart"/>
+      <w:r>
+        <w:t>Dingens</w:t>
+      </w:r>
+      <w:proofErr w:type="spellEnd"/>
+      <w:r>
+        <w:t xml:space="preserve"> en Robin Agterberg</w:t>
       </w:r>
       <w:r>
         <w:t>.</w:t>
@@ -2662,7 +2762,15 @@
         <w:t xml:space="preserve"> </w:t>
       </w:r>
       <w:r>
-        <w:t>Zij zijn beide onderwijskundigen bij Fontys. Wij hebben hun vragen gesteld die ze beantwoord hebben.</w:t>
+        <w:t xml:space="preserve">Zij zijn beide onderwijskundigen bij </w:t>
+      </w:r>
+      <w:proofErr w:type="spellStart"/>
+      <w:r>
+        <w:t>Fontys</w:t>
+      </w:r>
+      <w:proofErr w:type="spellEnd"/>
+      <w:r>
+        <w:t>. Wij hebben hun vragen gesteld die ze beantwoord hebben.</w:t>
       </w:r>
     </w:p>
     <w:p>
@@ -2678,13 +2786,13 @@
     </w:p>
     <w:p>
       <w:pPr>
-        <w:pStyle w:val="Kop1"/>
+        <w:pStyle w:val="Heading1"/>
         <w:numPr>
           <w:ilvl w:val="0"/>
           <w:numId w:val="4"/>
         </w:numPr>
       </w:pPr>
-      <w:bookmarkStart w:id="5" w:name="_Toc450837574"/>
+      <w:bookmarkStart w:id="6" w:name="_Toc450846699"/>
       <w:r>
         <w:lastRenderedPageBreak/>
         <w:t xml:space="preserve">Het leren van zes woorden per keer is beter dan het in </w:t>
@@ -2692,7 +2800,7 @@
       <w:r>
         <w:t>één keer alle woorden leren</w:t>
       </w:r>
-      <w:bookmarkEnd w:id="5"/>
+      <w:bookmarkEnd w:id="6"/>
     </w:p>
     <w:p/>
     <w:p>
@@ -2700,7 +2808,15 @@
         <w:t>In de middag zijn wij</w:t>
       </w:r>
       <w:r>
-        <w:t xml:space="preserve"> in het centrum van Boxmeer scholieren gaan vragen wat ze vinden van de stelling. We kwamen scholieren tegen van Elzendaalcollege en Metameer.</w:t>
+        <w:t xml:space="preserve"> in het centrum van Boxmeer scholieren gaan vragen wat ze vinden van de stelling. We kwamen scholieren tegen van </w:t>
+      </w:r>
+      <w:proofErr w:type="spellStart"/>
+      <w:r>
+        <w:t>Elzendaalcollege</w:t>
+      </w:r>
+      <w:proofErr w:type="spellEnd"/>
+      <w:r>
+        <w:t xml:space="preserve"> en Metameer.</w:t>
       </w:r>
     </w:p>
     <w:p>
@@ -2819,14 +2935,14 @@
     </w:p>
     <w:p>
       <w:pPr>
-        <w:pStyle w:val="Kop1"/>
-      </w:pPr>
-      <w:bookmarkStart w:id="6" w:name="_Toc450837575"/>
+        <w:pStyle w:val="Heading1"/>
+      </w:pPr>
+      <w:bookmarkStart w:id="7" w:name="_Toc450846700"/>
       <w:r>
         <w:lastRenderedPageBreak/>
         <w:t>Wat is de beste manier om woorden te leren?</w:t>
       </w:r>
-      <w:bookmarkEnd w:id="6"/>
+      <w:bookmarkEnd w:id="7"/>
     </w:p>
     <w:p>
       <w:r>
@@ -2859,29 +2975,29 @@
     </w:p>
     <w:p>
       <w:pPr>
-        <w:pStyle w:val="Kop1"/>
-      </w:pPr>
-      <w:bookmarkStart w:id="7" w:name="_Toc450837576"/>
+        <w:pStyle w:val="Heading1"/>
+      </w:pPr>
+      <w:bookmarkStart w:id="8" w:name="_Toc450846701"/>
       <w:r>
         <w:lastRenderedPageBreak/>
         <w:t>Bijlage</w:t>
       </w:r>
-      <w:bookmarkEnd w:id="7"/>
-    </w:p>
-    <w:p>
-      <w:pPr>
-        <w:pStyle w:val="Kop2"/>
-      </w:pPr>
-      <w:bookmarkStart w:id="8" w:name="_Toc450837577"/>
+      <w:bookmarkEnd w:id="8"/>
+    </w:p>
+    <w:p>
+      <w:pPr>
+        <w:pStyle w:val="Heading2"/>
+      </w:pPr>
+      <w:bookmarkStart w:id="9" w:name="_Toc450846702"/>
       <w:r>
         <w:t>Bronnen</w:t>
       </w:r>
-      <w:bookmarkEnd w:id="8"/>
+      <w:bookmarkEnd w:id="9"/>
     </w:p>
     <w:p/>
     <w:tbl>
       <w:tblPr>
-        <w:tblStyle w:val="Tabelraster"/>
+        <w:tblStyle w:val="TableGrid"/>
         <w:tblW w:w="0" w:type="auto"/>
         <w:tblLook w:val="04A0" w:firstRow="1" w:lastRow="0" w:firstColumn="1" w:lastColumn="0" w:noHBand="0" w:noVBand="1"/>
       </w:tblPr>
@@ -2918,11 +3034,19 @@
                 <w:lang w:val="nl-NL"/>
               </w:rPr>
             </w:pPr>
+            <w:proofErr w:type="spellStart"/>
             <w:r>
               <w:rPr>
                 <w:lang w:val="nl-NL"/>
               </w:rPr>
-              <w:t>Digischool (geraadpleegd op: 8-5-2015). Woorden beter leren onthouden. Van:</w:t>
+              <w:t>Digischool</w:t>
+            </w:r>
+            <w:proofErr w:type="spellEnd"/>
+            <w:r>
+              <w:rPr>
+                <w:lang w:val="nl-NL"/>
+              </w:rPr>
+              <w:t xml:space="preserve"> (geraadpleegd op: 8-5-2015). Woorden beter leren onthouden. Van:</w:t>
             </w:r>
           </w:p>
           <w:p>
@@ -2972,11 +3096,19 @@
                 <w:lang w:val="nl-NL"/>
               </w:rPr>
             </w:pPr>
+            <w:proofErr w:type="spellStart"/>
             <w:r>
               <w:rPr>
                 <w:lang w:val="nl-NL"/>
               </w:rPr>
-              <w:t xml:space="preserve">Sneleentaalleren (geraadpleegd op: 9-5-2015). 7 ongewone experimenten. Van: </w:t>
+              <w:t>Sneleentaalleren</w:t>
+            </w:r>
+            <w:proofErr w:type="spellEnd"/>
+            <w:r>
+              <w:rPr>
+                <w:lang w:val="nl-NL"/>
+              </w:rPr>
+              <w:t xml:space="preserve"> (geraadpleegd op: 9-5-2015). 7 ongewone experimenten. Van: </w:t>
             </w:r>
           </w:p>
           <w:p>
@@ -3022,7 +3154,7 @@
           </w:tcPr>
           <w:p>
             <w:pPr>
-              <w:pStyle w:val="Geenafstand"/>
+              <w:pStyle w:val="NoSpacing"/>
               <w:rPr>
                 <w:lang w:val="nl-NL"/>
               </w:rPr>
@@ -3031,7 +3163,35 @@
               <w:rPr>
                 <w:lang w:val="nl-NL"/>
               </w:rPr>
-              <w:t>Britt Dingens – Expert Fontys Hogenschoo</w:t>
+              <w:t xml:space="preserve">Britt </w:t>
+            </w:r>
+            <w:proofErr w:type="spellStart"/>
+            <w:r>
+              <w:rPr>
+                <w:lang w:val="nl-NL"/>
+              </w:rPr>
+              <w:t>Dingens</w:t>
+            </w:r>
+            <w:proofErr w:type="spellEnd"/>
+            <w:r>
+              <w:rPr>
+                <w:lang w:val="nl-NL"/>
+              </w:rPr>
+              <w:t xml:space="preserve"> – Expert </w:t>
+            </w:r>
+            <w:proofErr w:type="spellStart"/>
+            <w:r>
+              <w:rPr>
+                <w:lang w:val="nl-NL"/>
+              </w:rPr>
+              <w:t>Fontys</w:t>
+            </w:r>
+            <w:proofErr w:type="spellEnd"/>
+            <w:r>
+              <w:rPr>
+                <w:lang w:val="nl-NL"/>
+              </w:rPr>
+              <w:t xml:space="preserve"> Hogenschoo</w:t>
             </w:r>
             <w:r>
               <w:rPr>
@@ -3073,7 +3233,7 @@
           </w:tcPr>
           <w:p>
             <w:pPr>
-              <w:pStyle w:val="Geenafstand"/>
+              <w:pStyle w:val="NoSpacing"/>
               <w:rPr>
                 <w:lang w:val="nl-NL"/>
               </w:rPr>
@@ -3082,7 +3242,21 @@
               <w:rPr>
                 <w:lang w:val="nl-NL"/>
               </w:rPr>
-              <w:t>Robin Agterberg – Expert Fontys Hogenschoo</w:t>
+              <w:t xml:space="preserve">Robin Agterberg – Expert </w:t>
+            </w:r>
+            <w:proofErr w:type="spellStart"/>
+            <w:r>
+              <w:rPr>
+                <w:lang w:val="nl-NL"/>
+              </w:rPr>
+              <w:t>Fontys</w:t>
+            </w:r>
+            <w:proofErr w:type="spellEnd"/>
+            <w:r>
+              <w:rPr>
+                <w:lang w:val="nl-NL"/>
+              </w:rPr>
+              <w:t xml:space="preserve"> Hogenschoo</w:t>
             </w:r>
             <w:r>
               <w:rPr>
@@ -3135,7 +3309,21 @@
               <w:rPr>
                 <w:lang w:val="nl-NL"/>
               </w:rPr>
-              <w:t>Diverse scholieren in Boxmeer van het Elzendaalcollege en Metameer. Bevraagd op: 20-4-2016</w:t>
+              <w:t xml:space="preserve">Diverse scholieren in Boxmeer van het </w:t>
+            </w:r>
+            <w:proofErr w:type="spellStart"/>
+            <w:r>
+              <w:rPr>
+                <w:lang w:val="nl-NL"/>
+              </w:rPr>
+              <w:t>Elzendaalcollege</w:t>
+            </w:r>
+            <w:proofErr w:type="spellEnd"/>
+            <w:r>
+              <w:rPr>
+                <w:lang w:val="nl-NL"/>
+              </w:rPr>
+              <w:t xml:space="preserve"> en Metameer. Bevraagd op: 20-4-2016</w:t>
             </w:r>
           </w:p>
         </w:tc>
@@ -3149,18 +3337,20 @@
     </w:p>
     <w:p>
       <w:pPr>
-        <w:pStyle w:val="Kop2"/>
-      </w:pPr>
-      <w:bookmarkStart w:id="9" w:name="_Toc450837578"/>
+        <w:pStyle w:val="Heading2"/>
+      </w:pPr>
+      <w:bookmarkStart w:id="10" w:name="_Toc450846703"/>
+      <w:proofErr w:type="spellStart"/>
       <w:r>
         <w:lastRenderedPageBreak/>
         <w:t>Onderzoeksconcept</w:t>
       </w:r>
-      <w:bookmarkEnd w:id="9"/>
-    </w:p>
-    <w:p>
-      <w:pPr>
-        <w:pStyle w:val="Titel"/>
+      <w:bookmarkEnd w:id="10"/>
+      <w:proofErr w:type="spellEnd"/>
+    </w:p>
+    <w:p>
+      <w:pPr>
+        <w:pStyle w:val="Title"/>
       </w:pPr>
       <w:r>
         <w:t>Onderzoek</w:t>
@@ -3168,57 +3358,81 @@
     </w:p>
     <w:p>
       <w:pPr>
-        <w:pStyle w:val="Ondertitel"/>
-      </w:pPr>
-      <w:r>
-        <w:t>Joris van de Wijgert &amp; Stan Wulms</w:t>
-      </w:r>
-    </w:p>
-    <w:p>
-      <w:pPr>
-        <w:pStyle w:val="Kop3"/>
-      </w:pPr>
-      <w:bookmarkStart w:id="10" w:name="_Toc450837579"/>
+        <w:pStyle w:val="Subtitle"/>
+      </w:pPr>
+      <w:r>
+        <w:t xml:space="preserve">Joris van de </w:t>
+      </w:r>
+      <w:proofErr w:type="spellStart"/>
+      <w:r>
+        <w:t>Wijgert</w:t>
+      </w:r>
+      <w:proofErr w:type="spellEnd"/>
+      <w:r>
+        <w:t xml:space="preserve"> &amp; Stan Wulms</w:t>
+      </w:r>
+    </w:p>
+    <w:p>
+      <w:pPr>
+        <w:pStyle w:val="Heading3"/>
+      </w:pPr>
+      <w:bookmarkStart w:id="11" w:name="_Toc450846704"/>
       <w:r>
         <w:t>Aanleiding</w:t>
       </w:r>
-      <w:bookmarkEnd w:id="10"/>
-    </w:p>
-    <w:p>
-      <w:r>
-        <w:t>Wij zijn met de proftaak bezig met een project gerelateerd aan middelbare scholen. In onze applicatie is het mogelijk om woorden te leren bij talen van de middelbare school. Dit als een soort vervanging van het huiswerk. Hierbij wordt Quantified student betrokken.</w:t>
+      <w:bookmarkEnd w:id="11"/>
+    </w:p>
+    <w:p>
+      <w:r>
+        <w:t xml:space="preserve">Wij zijn met de proftaak bezig met een project gerelateerd aan middelbare scholen. In onze applicatie is het mogelijk om woorden te leren bij talen van de middelbare school. Dit als een soort vervanging van het huiswerk. Hierbij wordt </w:t>
+      </w:r>
+      <w:proofErr w:type="spellStart"/>
+      <w:r>
+        <w:t>Quantified</w:t>
+      </w:r>
+      <w:proofErr w:type="spellEnd"/>
+      <w:r>
+        <w:t xml:space="preserve"> student betrokken.</w:t>
       </w:r>
     </w:p>
     <w:p/>
     <w:p>
       <w:pPr>
-        <w:pStyle w:val="Kop3"/>
-      </w:pPr>
-      <w:bookmarkStart w:id="11" w:name="_Toc450837580"/>
+        <w:pStyle w:val="Heading3"/>
+      </w:pPr>
+      <w:bookmarkStart w:id="12" w:name="_Toc450846705"/>
       <w:r>
         <w:t>Context</w:t>
       </w:r>
-      <w:bookmarkEnd w:id="11"/>
-    </w:p>
-    <w:p>
-      <w:r>
-        <w:t>Wij willen onderzoeken wat de beste manier voor scholieren is om taalvakken te leren en deze methode te implementeren in onze proftaak. Door het implementeren van deze methode willen wij ervoor zorgen dat veel scholieren de app zullen gaan gebruiken.</w:t>
+      <w:bookmarkEnd w:id="12"/>
+    </w:p>
+    <w:p>
+      <w:r>
+        <w:t xml:space="preserve">Wij willen onderzoeken wat de beste manier voor scholieren is om taalvakken te leren en deze methode te implementeren in onze proftaak. Door het implementeren van deze methode willen wij ervoor zorgen dat veel scholieren de </w:t>
+      </w:r>
+      <w:proofErr w:type="spellStart"/>
+      <w:r>
+        <w:t>app</w:t>
+      </w:r>
+      <w:proofErr w:type="spellEnd"/>
+      <w:r>
+        <w:t xml:space="preserve"> zullen gaan gebruiken.</w:t>
       </w:r>
     </w:p>
     <w:p/>
     <w:p>
       <w:pPr>
-        <w:pStyle w:val="Kop3"/>
-      </w:pPr>
-      <w:bookmarkStart w:id="12" w:name="_Toc450837581"/>
+        <w:pStyle w:val="Heading3"/>
+      </w:pPr>
+      <w:bookmarkStart w:id="13" w:name="_Toc450846706"/>
       <w:r>
         <w:t>Vragen</w:t>
       </w:r>
-      <w:bookmarkEnd w:id="12"/>
-    </w:p>
-    <w:p>
-      <w:pPr>
-        <w:pStyle w:val="Kop4"/>
+      <w:bookmarkEnd w:id="13"/>
+    </w:p>
+    <w:p>
+      <w:pPr>
+        <w:pStyle w:val="Heading4"/>
       </w:pPr>
       <w:r>
         <w:t>Hoofdvraag</w:t>
@@ -3231,12 +3445,12 @@
     </w:p>
     <w:p>
       <w:pPr>
-        <w:pStyle w:val="Kop2"/>
-      </w:pPr>
-    </w:p>
-    <w:p>
-      <w:pPr>
-        <w:pStyle w:val="Kop4"/>
+        <w:pStyle w:val="Heading2"/>
+      </w:pPr>
+    </w:p>
+    <w:p>
+      <w:pPr>
+        <w:pStyle w:val="Heading4"/>
       </w:pPr>
       <w:r>
         <w:t>Deelvragen</w:t>
@@ -3245,7 +3459,7 @@
     <w:p/>
     <w:p>
       <w:pPr>
-        <w:pStyle w:val="Lijstalinea"/>
+        <w:pStyle w:val="ListParagraph"/>
         <w:numPr>
           <w:ilvl w:val="0"/>
           <w:numId w:val="9"/>
@@ -3258,7 +3472,7 @@
     </w:p>
     <w:p>
       <w:pPr>
-        <w:pStyle w:val="Lijstalinea"/>
+        <w:pStyle w:val="ListParagraph"/>
         <w:numPr>
           <w:ilvl w:val="0"/>
           <w:numId w:val="9"/>
@@ -3271,7 +3485,7 @@
     </w:p>
     <w:p>
       <w:pPr>
-        <w:pStyle w:val="Lijstalinea"/>
+        <w:pStyle w:val="ListParagraph"/>
         <w:numPr>
           <w:ilvl w:val="0"/>
           <w:numId w:val="9"/>
@@ -3284,13 +3498,13 @@
     </w:p>
     <w:p>
       <w:pPr>
-        <w:pStyle w:val="Kop3"/>
-      </w:pPr>
-      <w:bookmarkStart w:id="13" w:name="_Toc450837582"/>
+        <w:pStyle w:val="Heading3"/>
+      </w:pPr>
+      <w:bookmarkStart w:id="14" w:name="_Toc450846707"/>
       <w:r>
         <w:t>Strategie</w:t>
       </w:r>
-      <w:bookmarkEnd w:id="13"/>
+      <w:bookmarkEnd w:id="14"/>
     </w:p>
     <w:p>
       <w:pPr>
@@ -3332,7 +3546,15 @@
     </w:p>
     <w:p>
       <w:r>
-        <w:t>Hierbij zullen wij een expert interviewen (een onderwijskundige) op Fontys.</w:t>
+        <w:t xml:space="preserve">Hierbij zullen wij een expert interviewen (een onderwijskundige) op </w:t>
+      </w:r>
+      <w:proofErr w:type="spellStart"/>
+      <w:r>
+        <w:t>Fontys</w:t>
+      </w:r>
+      <w:proofErr w:type="spellEnd"/>
+      <w:r>
+        <w:t>.</w:t>
       </w:r>
     </w:p>
     <w:p>
@@ -3374,17 +3596,25 @@
     </w:p>
     <w:p>
       <w:pPr>
-        <w:pStyle w:val="Kop3"/>
-      </w:pPr>
-      <w:bookmarkStart w:id="14" w:name="_Toc450837583"/>
+        <w:pStyle w:val="Heading3"/>
+      </w:pPr>
+      <w:bookmarkStart w:id="15" w:name="_Toc450846708"/>
       <w:r>
         <w:t>Hypothese</w:t>
       </w:r>
-      <w:bookmarkEnd w:id="14"/>
-    </w:p>
-    <w:p>
-      <w:r>
-        <w:t>Onze hypothese is het maken van een applicatie voor middelbare scholieren om talen te leren. Wij verwachten dat het beter is om enkele vragen regelmatig te oefenen in plaats van in één keer heel veel. Door het gebruik van de app hopen wij dat scholieren beter gaan presteren op school.</w:t>
+      <w:bookmarkEnd w:id="15"/>
+    </w:p>
+    <w:p>
+      <w:r>
+        <w:t xml:space="preserve">Onze hypothese is het maken van een applicatie voor middelbare scholieren om talen te leren. Wij verwachten dat het beter is om enkele vragen regelmatig te oefenen in plaats van in één keer heel veel. Door het gebruik van de </w:t>
+      </w:r>
+      <w:proofErr w:type="spellStart"/>
+      <w:r>
+        <w:t>app</w:t>
+      </w:r>
+      <w:proofErr w:type="spellEnd"/>
+      <w:r>
+        <w:t xml:space="preserve"> hopen wij dat scholieren beter gaan presteren op school.</w:t>
       </w:r>
     </w:p>
     <w:p>
@@ -3394,16 +3624,18 @@
     </w:p>
     <w:p>
       <w:pPr>
-        <w:pStyle w:val="Kop2"/>
-      </w:pPr>
+        <w:pStyle w:val="Heading2"/>
+      </w:pPr>
+      <w:bookmarkStart w:id="16" w:name="_Toc450846709"/>
       <w:r>
         <w:lastRenderedPageBreak/>
         <w:t>Verslag interview experts</w:t>
       </w:r>
-    </w:p>
-    <w:p>
-      <w:pPr>
-        <w:pStyle w:val="Geenafstand"/>
+      <w:bookmarkEnd w:id="16"/>
+    </w:p>
+    <w:p>
+      <w:pPr>
+        <w:pStyle w:val="NoSpacing"/>
         <w:rPr>
           <w:lang w:val="nl-NL"/>
         </w:rPr>
@@ -3431,12 +3663,18 @@
           <w:lang w:val="nl-NL"/>
         </w:rPr>
         <w:tab/>
-        <w:t>Wat zijn geode manieren om woorden te leren?</w:t>
-      </w:r>
-    </w:p>
-    <w:p>
-      <w:pPr>
-        <w:pStyle w:val="Geenafstand"/>
+        <w:t>Wat zijn goe</w:t>
+      </w:r>
+      <w:r>
+        <w:rPr>
+          <w:lang w:val="nl-NL"/>
+        </w:rPr>
+        <w:t>de manieren om woorden te leren?</w:t>
+      </w:r>
+    </w:p>
+    <w:p>
+      <w:pPr>
+        <w:pStyle w:val="NoSpacing"/>
         <w:ind w:left="1416" w:hanging="1416"/>
         <w:rPr>
           <w:lang w:val="nl-NL"/>
@@ -3459,12 +3697,26 @@
         <w:rPr>
           <w:lang w:val="nl-NL"/>
         </w:rPr>
-        <w:t>Verder kun je differentiëren door bijvoorbeeld door de eerste paar woorden te lezen en daarna alleen uit te spreken. Dyslecten hebben ook baat bij het spreken van woorden, omdat lezen wat moeilijker gaat.</w:t>
-      </w:r>
-    </w:p>
-    <w:p>
-      <w:pPr>
-        <w:pStyle w:val="Geenafstand"/>
+        <w:t xml:space="preserve">Verder kun je differentiëren door bijvoorbeeld door de eerste paar woorden te lezen en daarna alleen uit te spreken. </w:t>
+      </w:r>
+      <w:proofErr w:type="spellStart"/>
+      <w:r>
+        <w:rPr>
+          <w:lang w:val="nl-NL"/>
+        </w:rPr>
+        <w:t>Dyslecten</w:t>
+      </w:r>
+      <w:proofErr w:type="spellEnd"/>
+      <w:r>
+        <w:rPr>
+          <w:lang w:val="nl-NL"/>
+        </w:rPr>
+        <w:t xml:space="preserve"> hebben ook baat bij het spreken van woorden, omdat lezen wat moeilijker gaat.</w:t>
+      </w:r>
+    </w:p>
+    <w:p>
+      <w:pPr>
+        <w:pStyle w:val="NoSpacing"/>
         <w:ind w:left="1416" w:hanging="1416"/>
         <w:rPr>
           <w:lang w:val="nl-NL"/>
@@ -3473,7 +3725,7 @@
     </w:p>
     <w:p>
       <w:pPr>
-        <w:pStyle w:val="Geenafstand"/>
+        <w:pStyle w:val="NoSpacing"/>
         <w:ind w:left="1416" w:hanging="1416"/>
         <w:rPr>
           <w:lang w:val="nl-NL"/>
@@ -3495,7 +3747,7 @@
     </w:p>
     <w:p>
       <w:pPr>
-        <w:pStyle w:val="Geenafstand"/>
+        <w:pStyle w:val="NoSpacing"/>
         <w:ind w:left="1416" w:hanging="1416"/>
         <w:rPr>
           <w:lang w:val="nl-NL"/>
@@ -3512,12 +3764,38 @@
           <w:lang w:val="nl-NL"/>
         </w:rPr>
         <w:tab/>
-        <w:t>Dat ligt een beetje aan de persoon zelf, maar ook aan het doel. Op korte termijn is het handiger om alles in een keer te leren, wellicht is het handig om in de app de keuze over te laten aan de gebruiker. Het is verdeer ook goed om de woorden in de context te plaatsen; het woord in een zin plaatsen of er een plaatje bijzetten helpt goed om de vertaling te verduidelijken.</w:t>
-      </w:r>
-    </w:p>
-    <w:p>
-      <w:pPr>
-        <w:pStyle w:val="Geenafstand"/>
+        <w:t xml:space="preserve">Dat ligt een beetje aan de persoon zelf, maar ook aan het doel. Op korte termijn is het handiger om alles in een keer te leren, wellicht is het handig om in de </w:t>
+      </w:r>
+      <w:proofErr w:type="spellStart"/>
+      <w:r>
+        <w:rPr>
+          <w:lang w:val="nl-NL"/>
+        </w:rPr>
+        <w:t>app</w:t>
+      </w:r>
+      <w:proofErr w:type="spellEnd"/>
+      <w:r>
+        <w:rPr>
+          <w:lang w:val="nl-NL"/>
+        </w:rPr>
+        <w:t xml:space="preserve"> de keuze over te late</w:t>
+      </w:r>
+      <w:r>
+        <w:rPr>
+          <w:lang w:val="nl-NL"/>
+        </w:rPr>
+        <w:t>n aan de gebruiker. Het is verd</w:t>
+      </w:r>
+      <w:r>
+        <w:rPr>
+          <w:lang w:val="nl-NL"/>
+        </w:rPr>
+        <w:t>er ook goed om de woorden in de context te plaatsen; het woord in een zin plaatsen of er een plaatje bijzetten helpt goed om de vertaling te verduidelijken.</w:t>
+      </w:r>
+    </w:p>
+    <w:p>
+      <w:pPr>
+        <w:pStyle w:val="NoSpacing"/>
         <w:ind w:left="1416" w:hanging="1416"/>
         <w:rPr>
           <w:lang w:val="nl-NL"/>
@@ -3526,7 +3804,7 @@
     </w:p>
     <w:p>
       <w:pPr>
-        <w:pStyle w:val="Geenafstand"/>
+        <w:pStyle w:val="NoSpacing"/>
         <w:ind w:left="1416" w:hanging="1416"/>
         <w:rPr>
           <w:lang w:val="nl-NL"/>
@@ -3548,7 +3826,7 @@
     </w:p>
     <w:p>
       <w:pPr>
-        <w:pStyle w:val="Geenafstand"/>
+        <w:pStyle w:val="NoSpacing"/>
         <w:ind w:left="1416" w:hanging="1416"/>
         <w:rPr>
           <w:lang w:val="nl-NL"/>
@@ -3570,7 +3848,7 @@
     </w:p>
     <w:p>
       <w:pPr>
-        <w:pStyle w:val="Geenafstand"/>
+        <w:pStyle w:val="NoSpacing"/>
         <w:ind w:left="1416" w:hanging="1416"/>
         <w:rPr>
           <w:lang w:val="nl-NL"/>
@@ -3579,7 +3857,7 @@
     </w:p>
     <w:p>
       <w:pPr>
-        <w:pStyle w:val="Geenafstand"/>
+        <w:pStyle w:val="NoSpacing"/>
         <w:ind w:left="1416" w:hanging="1416"/>
         <w:rPr>
           <w:lang w:val="nl-NL"/>
@@ -3601,7 +3879,7 @@
     </w:p>
     <w:p>
       <w:pPr>
-        <w:pStyle w:val="Geenafstand"/>
+        <w:pStyle w:val="NoSpacing"/>
         <w:ind w:left="1416" w:hanging="1416"/>
         <w:rPr>
           <w:lang w:val="nl-NL"/>
@@ -3623,7 +3901,7 @@
     </w:p>
     <w:p>
       <w:pPr>
-        <w:pStyle w:val="Geenafstand"/>
+        <w:pStyle w:val="NoSpacing"/>
         <w:ind w:left="1416" w:hanging="1416"/>
         <w:rPr>
           <w:lang w:val="nl-NL"/>
@@ -3632,7 +3910,7 @@
     </w:p>
     <w:p>
       <w:pPr>
-        <w:pStyle w:val="Geenafstand"/>
+        <w:pStyle w:val="NoSpacing"/>
         <w:ind w:left="1416" w:hanging="1416"/>
         <w:rPr>
           <w:lang w:val="nl-NL"/>
@@ -3654,7 +3932,7 @@
     </w:p>
     <w:p>
       <w:pPr>
-        <w:pStyle w:val="Geenafstand"/>
+        <w:pStyle w:val="NoSpacing"/>
         <w:ind w:left="1416" w:hanging="1416"/>
         <w:rPr>
           <w:lang w:val="nl-NL"/>
@@ -3676,7 +3954,7 @@
     </w:p>
     <w:p>
       <w:pPr>
-        <w:pStyle w:val="Geenafstand"/>
+        <w:pStyle w:val="NoSpacing"/>
         <w:ind w:left="1416" w:hanging="1416"/>
         <w:rPr>
           <w:lang w:val="nl-NL"/>
@@ -3685,7 +3963,7 @@
     </w:p>
     <w:p>
       <w:pPr>
-        <w:pStyle w:val="Geenafstand"/>
+        <w:pStyle w:val="NoSpacing"/>
         <w:ind w:left="1416" w:hanging="1416"/>
         <w:rPr>
           <w:lang w:val="nl-NL"/>
@@ -3702,12 +3980,26 @@
           <w:lang w:val="nl-NL"/>
         </w:rPr>
         <w:tab/>
-        <w:t>Zou u leerlingen aanraden om de app te gebruiken?</w:t>
-      </w:r>
-    </w:p>
-    <w:p>
-      <w:pPr>
-        <w:pStyle w:val="Geenafstand"/>
+        <w:t xml:space="preserve">Zou u leerlingen aanraden om de </w:t>
+      </w:r>
+      <w:proofErr w:type="spellStart"/>
+      <w:r>
+        <w:rPr>
+          <w:lang w:val="nl-NL"/>
+        </w:rPr>
+        <w:t>app</w:t>
+      </w:r>
+      <w:proofErr w:type="spellEnd"/>
+      <w:r>
+        <w:rPr>
+          <w:lang w:val="nl-NL"/>
+        </w:rPr>
+        <w:t xml:space="preserve"> te gebruiken?</w:t>
+      </w:r>
+    </w:p>
+    <w:p>
+      <w:pPr>
+        <w:pStyle w:val="NoSpacing"/>
         <w:ind w:left="1416" w:hanging="1416"/>
         <w:rPr>
           <w:lang w:val="nl-NL"/>
@@ -3729,7 +4021,7 @@
     </w:p>
     <w:p>
       <w:pPr>
-        <w:pStyle w:val="Geenafstand"/>
+        <w:pStyle w:val="NoSpacing"/>
         <w:ind w:left="1416" w:hanging="1416"/>
         <w:rPr>
           <w:lang w:val="nl-NL"/>
@@ -3738,7 +4030,7 @@
     </w:p>
     <w:p>
       <w:pPr>
-        <w:pStyle w:val="Geenafstand"/>
+        <w:pStyle w:val="NoSpacing"/>
         <w:ind w:left="1416" w:hanging="1416"/>
         <w:rPr>
           <w:lang w:val="nl-NL"/>
@@ -3760,7 +4052,7 @@
     </w:p>
     <w:p>
       <w:pPr>
-        <w:pStyle w:val="Geenafstand"/>
+        <w:pStyle w:val="NoSpacing"/>
         <w:ind w:left="1416" w:hanging="1416"/>
         <w:rPr>
           <w:lang w:val="nl-NL"/>
@@ -3782,7 +4074,7 @@
     </w:p>
     <w:p>
       <w:pPr>
-        <w:pStyle w:val="Geenafstand"/>
+        <w:pStyle w:val="NoSpacing"/>
         <w:ind w:left="1416" w:hanging="1416"/>
         <w:rPr>
           <w:lang w:val="nl-NL"/>
@@ -3791,7 +4083,7 @@
     </w:p>
     <w:p>
       <w:pPr>
-        <w:pStyle w:val="Geenafstand"/>
+        <w:pStyle w:val="NoSpacing"/>
         <w:ind w:left="1416" w:hanging="1416"/>
         <w:rPr>
           <w:lang w:val="nl-NL"/>
@@ -3806,19 +4098,31 @@
     </w:p>
     <w:p>
       <w:pPr>
-        <w:pStyle w:val="Geenafstand"/>
+        <w:pStyle w:val="NoSpacing"/>
         <w:ind w:left="1416" w:hanging="1416"/>
         <w:rPr>
           <w:lang w:val="nl-NL"/>
         </w:rPr>
       </w:pPr>
-      <w:bookmarkStart w:id="15" w:name="_GoBack"/>
-      <w:bookmarkEnd w:id="15"/>
-      <w:r>
-        <w:rPr>
-          <w:lang w:val="nl-NL"/>
-        </w:rPr>
-        <w:t>bijvoorbeeld spraak</w:t>
+      <w:proofErr w:type="gramStart"/>
+      <w:r>
+        <w:rPr>
+          <w:lang w:val="nl-NL"/>
+        </w:rPr>
+        <w:t>bijvoorbeeld</w:t>
+      </w:r>
+      <w:proofErr w:type="gramEnd"/>
+      <w:r>
+        <w:rPr>
+          <w:lang w:val="nl-NL"/>
+        </w:rPr>
+        <w:t xml:space="preserve"> spraak</w:t>
+      </w:r>
+      <w:r>
+        <w:rPr>
+          <w:lang w:val="nl-NL"/>
+        </w:rPr>
+        <w:t>.</w:t>
       </w:r>
     </w:p>
     <w:sectPr>
@@ -5172,15 +5476,15 @@
     <w:lsdException w:name="List Table 6 Colorful Accent 6" w:uiPriority="51"/>
     <w:lsdException w:name="List Table 7 Colorful Accent 6" w:uiPriority="52"/>
   </w:latentStyles>
-  <w:style w:type="paragraph" w:default="1" w:styleId="Standaard">
+  <w:style w:type="paragraph" w:default="1" w:styleId="Normal">
     <w:name w:val="Normal"/>
     <w:qFormat/>
   </w:style>
-  <w:style w:type="paragraph" w:styleId="Kop1">
+  <w:style w:type="paragraph" w:styleId="Heading1">
     <w:name w:val="heading 1"/>
-    <w:basedOn w:val="Standaard"/>
-    <w:next w:val="Standaard"/>
-    <w:link w:val="Kop1Teken"/>
+    <w:basedOn w:val="Normal"/>
+    <w:next w:val="Normal"/>
+    <w:link w:val="Heading1Char"/>
     <w:uiPriority w:val="9"/>
     <w:qFormat/>
     <w:rsid w:val="00C8042D"/>
@@ -5197,11 +5501,11 @@
       <w:szCs w:val="32"/>
     </w:rPr>
   </w:style>
-  <w:style w:type="paragraph" w:styleId="Kop2">
+  <w:style w:type="paragraph" w:styleId="Heading2">
     <w:name w:val="heading 2"/>
-    <w:basedOn w:val="Standaard"/>
-    <w:next w:val="Standaard"/>
-    <w:link w:val="Kop2Teken"/>
+    <w:basedOn w:val="Normal"/>
+    <w:next w:val="Normal"/>
+    <w:link w:val="Heading2Char"/>
     <w:uiPriority w:val="9"/>
     <w:unhideWhenUsed/>
     <w:qFormat/>
@@ -5219,11 +5523,11 @@
       <w:szCs w:val="26"/>
     </w:rPr>
   </w:style>
-  <w:style w:type="paragraph" w:styleId="Kop3">
+  <w:style w:type="paragraph" w:styleId="Heading3">
     <w:name w:val="heading 3"/>
-    <w:basedOn w:val="Standaard"/>
-    <w:next w:val="Standaard"/>
-    <w:link w:val="Kop3Teken"/>
+    <w:basedOn w:val="Normal"/>
+    <w:next w:val="Normal"/>
+    <w:link w:val="Heading3Char"/>
     <w:uiPriority w:val="9"/>
     <w:unhideWhenUsed/>
     <w:qFormat/>
@@ -5241,11 +5545,11 @@
       <w:szCs w:val="24"/>
     </w:rPr>
   </w:style>
-  <w:style w:type="paragraph" w:styleId="Kop4">
+  <w:style w:type="paragraph" w:styleId="Heading4">
     <w:name w:val="heading 4"/>
-    <w:basedOn w:val="Standaard"/>
-    <w:next w:val="Standaard"/>
-    <w:link w:val="Kop4Teken"/>
+    <w:basedOn w:val="Normal"/>
+    <w:next w:val="Normal"/>
+    <w:link w:val="Heading4Char"/>
     <w:uiPriority w:val="9"/>
     <w:unhideWhenUsed/>
     <w:qFormat/>
@@ -5263,13 +5567,13 @@
       <w:color w:val="2E74B5" w:themeColor="accent1" w:themeShade="BF"/>
     </w:rPr>
   </w:style>
-  <w:style w:type="character" w:default="1" w:styleId="Standaardalinea-lettertype">
+  <w:style w:type="character" w:default="1" w:styleId="DefaultParagraphFont">
     <w:name w:val="Default Paragraph Font"/>
     <w:uiPriority w:val="1"/>
     <w:semiHidden/>
     <w:unhideWhenUsed/>
   </w:style>
-  <w:style w:type="table" w:default="1" w:styleId="Standaardtabel">
+  <w:style w:type="table" w:default="1" w:styleId="TableNormal">
     <w:name w:val="Normal Table"/>
     <w:uiPriority w:val="99"/>
     <w:semiHidden/>
@@ -5284,17 +5588,17 @@
       </w:tblCellMar>
     </w:tblPr>
   </w:style>
-  <w:style w:type="numbering" w:default="1" w:styleId="Geenlijst">
+  <w:style w:type="numbering" w:default="1" w:styleId="NoList">
     <w:name w:val="No List"/>
     <w:uiPriority w:val="99"/>
     <w:semiHidden/>
     <w:unhideWhenUsed/>
   </w:style>
-  <w:style w:type="paragraph" w:styleId="Titel">
+  <w:style w:type="paragraph" w:styleId="Title">
     <w:name w:val="Title"/>
-    <w:basedOn w:val="Standaard"/>
-    <w:next w:val="Standaard"/>
-    <w:link w:val="TitelTeken"/>
+    <w:basedOn w:val="Normal"/>
+    <w:next w:val="Normal"/>
+    <w:link w:val="TitleChar"/>
     <w:uiPriority w:val="10"/>
     <w:qFormat/>
     <w:rsid w:val="00201316"/>
@@ -5310,10 +5614,10 @@
       <w:szCs w:val="56"/>
     </w:rPr>
   </w:style>
-  <w:style w:type="character" w:customStyle="1" w:styleId="TitelTeken">
-    <w:name w:val="Titel Teken"/>
-    <w:basedOn w:val="Standaardalinea-lettertype"/>
-    <w:link w:val="Titel"/>
+  <w:style w:type="character" w:customStyle="1" w:styleId="TitleChar">
+    <w:name w:val="Title Char"/>
+    <w:basedOn w:val="DefaultParagraphFont"/>
+    <w:link w:val="Title"/>
     <w:uiPriority w:val="10"/>
     <w:rsid w:val="00201316"/>
     <w:rPr>
@@ -5324,11 +5628,11 @@
       <w:szCs w:val="56"/>
     </w:rPr>
   </w:style>
-  <w:style w:type="paragraph" w:styleId="Ondertitel">
+  <w:style w:type="paragraph" w:styleId="Subtitle">
     <w:name w:val="Subtitle"/>
-    <w:basedOn w:val="Standaard"/>
-    <w:next w:val="Standaard"/>
-    <w:link w:val="OndertitelTeken"/>
+    <w:basedOn w:val="Normal"/>
+    <w:next w:val="Normal"/>
+    <w:link w:val="SubtitleChar"/>
     <w:uiPriority w:val="11"/>
     <w:qFormat/>
     <w:rsid w:val="00201316"/>
@@ -5343,10 +5647,10 @@
       <w:spacing w:val="15"/>
     </w:rPr>
   </w:style>
-  <w:style w:type="character" w:customStyle="1" w:styleId="OndertitelTeken">
-    <w:name w:val="Ondertitel Teken"/>
-    <w:basedOn w:val="Standaardalinea-lettertype"/>
-    <w:link w:val="Ondertitel"/>
+  <w:style w:type="character" w:customStyle="1" w:styleId="SubtitleChar">
+    <w:name w:val="Subtitle Char"/>
+    <w:basedOn w:val="DefaultParagraphFont"/>
+    <w:link w:val="Subtitle"/>
     <w:uiPriority w:val="11"/>
     <w:rsid w:val="00201316"/>
     <w:rPr>
@@ -5355,10 +5659,10 @@
       <w:spacing w:val="15"/>
     </w:rPr>
   </w:style>
-  <w:style w:type="character" w:customStyle="1" w:styleId="Kop2Teken">
-    <w:name w:val="Kop 2 Teken"/>
-    <w:basedOn w:val="Standaardalinea-lettertype"/>
-    <w:link w:val="Kop2"/>
+  <w:style w:type="character" w:customStyle="1" w:styleId="Heading2Char">
+    <w:name w:val="Heading 2 Char"/>
+    <w:basedOn w:val="DefaultParagraphFont"/>
+    <w:link w:val="Heading2"/>
     <w:uiPriority w:val="9"/>
     <w:rsid w:val="00201316"/>
     <w:rPr>
@@ -5368,9 +5672,9 @@
       <w:szCs w:val="26"/>
     </w:rPr>
   </w:style>
-  <w:style w:type="paragraph" w:styleId="Lijstalinea">
+  <w:style w:type="paragraph" w:styleId="ListParagraph">
     <w:name w:val="List Paragraph"/>
-    <w:basedOn w:val="Standaard"/>
+    <w:basedOn w:val="Normal"/>
     <w:uiPriority w:val="34"/>
     <w:qFormat/>
     <w:rsid w:val="00201316"/>
@@ -5381,7 +5685,7 @@
   </w:style>
   <w:style w:type="character" w:styleId="Hyperlink">
     <w:name w:val="Hyperlink"/>
-    <w:basedOn w:val="Standaardalinea-lettertype"/>
+    <w:basedOn w:val="DefaultParagraphFont"/>
     <w:uiPriority w:val="99"/>
     <w:unhideWhenUsed/>
     <w:rsid w:val="00B555AD"/>
@@ -5390,10 +5694,10 @@
       <w:u w:val="single"/>
     </w:rPr>
   </w:style>
-  <w:style w:type="character" w:customStyle="1" w:styleId="Kop1Teken">
-    <w:name w:val="Kop 1 Teken"/>
-    <w:basedOn w:val="Standaardalinea-lettertype"/>
-    <w:link w:val="Kop1"/>
+  <w:style w:type="character" w:customStyle="1" w:styleId="Heading1Char">
+    <w:name w:val="Heading 1 Char"/>
+    <w:basedOn w:val="DefaultParagraphFont"/>
+    <w:link w:val="Heading1"/>
     <w:uiPriority w:val="9"/>
     <w:rsid w:val="00C8042D"/>
     <w:rPr>
@@ -5403,9 +5707,9 @@
       <w:szCs w:val="32"/>
     </w:rPr>
   </w:style>
-  <w:style w:type="paragraph" w:styleId="Geenafstand">
+  <w:style w:type="paragraph" w:styleId="NoSpacing">
     <w:name w:val="No Spacing"/>
-    <w:link w:val="GeenafstandTeken"/>
+    <w:link w:val="NoSpacingChar"/>
     <w:uiPriority w:val="1"/>
     <w:qFormat/>
     <w:rsid w:val="004F7594"/>
@@ -5418,9 +5722,9 @@
       <w:lang w:val="en-US"/>
     </w:rPr>
   </w:style>
-  <w:style w:type="table" w:styleId="Tabelraster">
+  <w:style w:type="table" w:styleId="TableGrid">
     <w:name w:val="Table Grid"/>
-    <w:basedOn w:val="Standaardtabel"/>
+    <w:basedOn w:val="TableNormal"/>
     <w:uiPriority w:val="39"/>
     <w:rsid w:val="004F7594"/>
     <w:pPr>
@@ -5449,9 +5753,9 @@
       </w:tblCellMar>
     </w:tblPr>
   </w:style>
-  <w:style w:type="character" w:styleId="GevolgdeHyperlink">
+  <w:style w:type="character" w:styleId="FollowedHyperlink">
     <w:name w:val="FollowedHyperlink"/>
-    <w:basedOn w:val="Standaardalinea-lettertype"/>
+    <w:basedOn w:val="DefaultParagraphFont"/>
     <w:uiPriority w:val="99"/>
     <w:semiHidden/>
     <w:unhideWhenUsed/>
@@ -5461,10 +5765,10 @@
       <w:u w:val="single"/>
     </w:rPr>
   </w:style>
-  <w:style w:type="character" w:customStyle="1" w:styleId="GeenafstandTeken">
-    <w:name w:val="Geen afstand Teken"/>
-    <w:basedOn w:val="Standaardalinea-lettertype"/>
-    <w:link w:val="Geenafstand"/>
+  <w:style w:type="character" w:customStyle="1" w:styleId="NoSpacingChar">
+    <w:name w:val="No Spacing Char"/>
+    <w:basedOn w:val="DefaultParagraphFont"/>
+    <w:link w:val="NoSpacing"/>
     <w:uiPriority w:val="1"/>
     <w:rsid w:val="00962DD8"/>
     <w:rPr>
@@ -5473,10 +5777,10 @@
       <w:lang w:val="en-US"/>
     </w:rPr>
   </w:style>
-  <w:style w:type="paragraph" w:styleId="Kopvaninhoudsopgave">
+  <w:style w:type="paragraph" w:styleId="TOCHeading">
     <w:name w:val="TOC Heading"/>
-    <w:basedOn w:val="Kop1"/>
-    <w:next w:val="Standaard"/>
+    <w:basedOn w:val="Heading1"/>
+    <w:next w:val="Normal"/>
     <w:uiPriority w:val="39"/>
     <w:unhideWhenUsed/>
     <w:qFormat/>
@@ -5493,10 +5797,10 @@
       <w:lang w:val="en-US"/>
     </w:rPr>
   </w:style>
-  <w:style w:type="paragraph" w:styleId="Inhopg1">
+  <w:style w:type="paragraph" w:styleId="TOC1">
     <w:name w:val="toc 1"/>
-    <w:basedOn w:val="Standaard"/>
-    <w:next w:val="Standaard"/>
+    <w:basedOn w:val="Normal"/>
+    <w:next w:val="Normal"/>
     <w:autoRedefine/>
     <w:uiPriority w:val="39"/>
     <w:unhideWhenUsed/>
@@ -5511,10 +5815,10 @@
       <w:szCs w:val="24"/>
     </w:rPr>
   </w:style>
-  <w:style w:type="paragraph" w:styleId="Inhopg2">
+  <w:style w:type="paragraph" w:styleId="TOC2">
     <w:name w:val="toc 2"/>
-    <w:basedOn w:val="Standaard"/>
-    <w:next w:val="Standaard"/>
+    <w:basedOn w:val="Normal"/>
+    <w:next w:val="Normal"/>
     <w:autoRedefine/>
     <w:uiPriority w:val="39"/>
     <w:unhideWhenUsed/>
@@ -5528,10 +5832,10 @@
       <w:bCs/>
     </w:rPr>
   </w:style>
-  <w:style w:type="paragraph" w:styleId="Inhopg3">
+  <w:style w:type="paragraph" w:styleId="TOC3">
     <w:name w:val="toc 3"/>
-    <w:basedOn w:val="Standaard"/>
-    <w:next w:val="Standaard"/>
+    <w:basedOn w:val="Normal"/>
+    <w:next w:val="Normal"/>
     <w:autoRedefine/>
     <w:uiPriority w:val="39"/>
     <w:unhideWhenUsed/>
@@ -5541,10 +5845,10 @@
       <w:ind w:left="440"/>
     </w:pPr>
   </w:style>
-  <w:style w:type="paragraph" w:styleId="Inhopg4">
+  <w:style w:type="paragraph" w:styleId="TOC4">
     <w:name w:val="toc 4"/>
-    <w:basedOn w:val="Standaard"/>
-    <w:next w:val="Standaard"/>
+    <w:basedOn w:val="Normal"/>
+    <w:next w:val="Normal"/>
     <w:autoRedefine/>
     <w:uiPriority w:val="39"/>
     <w:semiHidden/>
@@ -5559,10 +5863,10 @@
       <w:szCs w:val="20"/>
     </w:rPr>
   </w:style>
-  <w:style w:type="paragraph" w:styleId="Inhopg5">
+  <w:style w:type="paragraph" w:styleId="TOC5">
     <w:name w:val="toc 5"/>
-    <w:basedOn w:val="Standaard"/>
-    <w:next w:val="Standaard"/>
+    <w:basedOn w:val="Normal"/>
+    <w:next w:val="Normal"/>
     <w:autoRedefine/>
     <w:uiPriority w:val="39"/>
     <w:semiHidden/>
@@ -5577,10 +5881,10 @@
       <w:szCs w:val="20"/>
     </w:rPr>
   </w:style>
-  <w:style w:type="paragraph" w:styleId="Inhopg6">
+  <w:style w:type="paragraph" w:styleId="TOC6">
     <w:name w:val="toc 6"/>
-    <w:basedOn w:val="Standaard"/>
-    <w:next w:val="Standaard"/>
+    <w:basedOn w:val="Normal"/>
+    <w:next w:val="Normal"/>
     <w:autoRedefine/>
     <w:uiPriority w:val="39"/>
     <w:semiHidden/>
@@ -5595,10 +5899,10 @@
       <w:szCs w:val="20"/>
     </w:rPr>
   </w:style>
-  <w:style w:type="paragraph" w:styleId="Inhopg7">
+  <w:style w:type="paragraph" w:styleId="TOC7">
     <w:name w:val="toc 7"/>
-    <w:basedOn w:val="Standaard"/>
-    <w:next w:val="Standaard"/>
+    <w:basedOn w:val="Normal"/>
+    <w:next w:val="Normal"/>
     <w:autoRedefine/>
     <w:uiPriority w:val="39"/>
     <w:semiHidden/>
@@ -5613,10 +5917,10 @@
       <w:szCs w:val="20"/>
     </w:rPr>
   </w:style>
-  <w:style w:type="paragraph" w:styleId="Inhopg8">
+  <w:style w:type="paragraph" w:styleId="TOC8">
     <w:name w:val="toc 8"/>
-    <w:basedOn w:val="Standaard"/>
-    <w:next w:val="Standaard"/>
+    <w:basedOn w:val="Normal"/>
+    <w:next w:val="Normal"/>
     <w:autoRedefine/>
     <w:uiPriority w:val="39"/>
     <w:semiHidden/>
@@ -5631,10 +5935,10 @@
       <w:szCs w:val="20"/>
     </w:rPr>
   </w:style>
-  <w:style w:type="paragraph" w:styleId="Inhopg9">
+  <w:style w:type="paragraph" w:styleId="TOC9">
     <w:name w:val="toc 9"/>
-    <w:basedOn w:val="Standaard"/>
-    <w:next w:val="Standaard"/>
+    <w:basedOn w:val="Normal"/>
+    <w:next w:val="Normal"/>
     <w:autoRedefine/>
     <w:uiPriority w:val="39"/>
     <w:semiHidden/>
@@ -5649,10 +5953,10 @@
       <w:szCs w:val="20"/>
     </w:rPr>
   </w:style>
-  <w:style w:type="character" w:customStyle="1" w:styleId="Kop3Teken">
-    <w:name w:val="Kop 3 Teken"/>
-    <w:basedOn w:val="Standaardalinea-lettertype"/>
-    <w:link w:val="Kop3"/>
+  <w:style w:type="character" w:customStyle="1" w:styleId="Heading3Char">
+    <w:name w:val="Heading 3 Char"/>
+    <w:basedOn w:val="DefaultParagraphFont"/>
+    <w:link w:val="Heading3"/>
     <w:uiPriority w:val="9"/>
     <w:rsid w:val="003D7DA9"/>
     <w:rPr>
@@ -5662,10 +5966,10 @@
       <w:szCs w:val="24"/>
     </w:rPr>
   </w:style>
-  <w:style w:type="character" w:customStyle="1" w:styleId="Kop4Teken">
-    <w:name w:val="Kop 4 Teken"/>
-    <w:basedOn w:val="Standaardalinea-lettertype"/>
-    <w:link w:val="Kop4"/>
+  <w:style w:type="character" w:customStyle="1" w:styleId="Heading4Char">
+    <w:name w:val="Heading 4 Char"/>
+    <w:basedOn w:val="DefaultParagraphFont"/>
+    <w:link w:val="Heading4"/>
     <w:uiPriority w:val="9"/>
     <w:rsid w:val="003D7DA9"/>
     <w:rPr>
@@ -5963,7 +6267,7 @@
 </file>
 
 <file path=customXml/itemProps2.xml><?xml version="1.0" encoding="utf-8"?>
-<ds:datastoreItem xmlns:ds="http://schemas.openxmlformats.org/officeDocument/2006/customXml" ds:itemID="{8A5E0F93-22F8-9F4D-B78B-E5D780CA9B68}">
+<ds:datastoreItem xmlns:ds="http://schemas.openxmlformats.org/officeDocument/2006/customXml" ds:itemID="{1E689652-AA8A-E140-8A0D-BB179988017E}">
   <ds:schemaRefs>
     <ds:schemaRef ds:uri="http://schemas.openxmlformats.org/officeDocument/2006/bibliography"/>
   </ds:schemaRefs>

</xml_diff>

<commit_message>
Onderzoek JS - Fixed typo
</commit_message>
<xml_diff>
--- a/Onderzoek/Joris & Stan/OnderzoeksDocument.docx
+++ b/Onderzoek/Joris & Stan/OnderzoeksDocument.docx
@@ -31,7 +31,6 @@
           <w:r>
             <w:rPr>
               <w:noProof/>
-              <w:lang w:val="nl-NL"/>
             </w:rPr>
             <mc:AlternateContent>
               <mc:Choice Requires="wpg">
@@ -468,7 +467,6 @@
           <w:r>
             <w:rPr>
               <w:noProof/>
-              <w:lang w:val="nl-NL"/>
             </w:rPr>
             <mc:AlternateContent>
               <mc:Choice Requires="wps">
@@ -652,7 +650,6 @@
           <w:r>
             <w:rPr>
               <w:noProof/>
-              <w:lang w:val="nl-NL"/>
             </w:rPr>
             <mc:AlternateContent>
               <mc:Choice Requires="wps">
@@ -899,7 +896,6 @@
           <w:r>
             <w:rPr>
               <w:noProof/>
-              <w:lang w:val="nl-NL"/>
             </w:rPr>
             <mc:AlternateContent>
               <mc:Choice Requires="wps">
@@ -1123,8 +1119,6 @@
             </w:rPr>
             <w:t>Inhoudsopgave</w:t>
           </w:r>
-          <w:bookmarkStart w:id="0" w:name="_GoBack"/>
-          <w:bookmarkEnd w:id="0"/>
         </w:p>
         <w:p>
           <w:pPr>
@@ -2113,11 +2107,85 @@
       <w:pPr>
         <w:pStyle w:val="Heading1"/>
       </w:pPr>
-      <w:bookmarkStart w:id="1" w:name="_Toc450910830"/>
+      <w:bookmarkStart w:id="0" w:name="_Toc450910830"/>
       <w:r>
         <w:lastRenderedPageBreak/>
         <w:t>Aanleiding</w:t>
       </w:r>
+      <w:bookmarkEnd w:id="0"/>
+    </w:p>
+    <w:p>
+      <w:pPr>
+        <w:rPr>
+          <w:rFonts w:asciiTheme="minorHAnsi" w:hAnsiTheme="minorHAnsi"/>
+          <w:lang w:val="nl-NL"/>
+        </w:rPr>
+      </w:pPr>
+      <w:r>
+        <w:rPr>
+          <w:rFonts w:asciiTheme="minorHAnsi" w:hAnsiTheme="minorHAnsi"/>
+          <w:lang w:val="nl-NL"/>
+        </w:rPr>
+        <w:t>Wij gaan een applicatie ontwikkelen waarbij scholieren van de bovenbouw van een middelbare school woorden kunnen leren van een vreemde taal. Om te weten te komen wat de beste manier is om woorden van een vreemde taal te leren gaan wij dit onderzoek uitvoeren. Hierbij gaan wij expert</w:t>
+      </w:r>
+      <w:r>
+        <w:rPr>
+          <w:rFonts w:asciiTheme="minorHAnsi" w:hAnsiTheme="minorHAnsi"/>
+          <w:lang w:val="nl-NL"/>
+        </w:rPr>
+        <w:t>s</w:t>
+      </w:r>
+      <w:r>
+        <w:rPr>
+          <w:rFonts w:asciiTheme="minorHAnsi" w:hAnsiTheme="minorHAnsi"/>
+          <w:lang w:val="nl-NL"/>
+        </w:rPr>
+        <w:t xml:space="preserve"> vragen stellen, genaamd Britt Dingens</w:t>
+      </w:r>
+      <w:r>
+        <w:rPr>
+          <w:rFonts w:asciiTheme="minorHAnsi" w:hAnsiTheme="minorHAnsi"/>
+          <w:lang w:val="nl-NL"/>
+        </w:rPr>
+        <w:t xml:space="preserve"> en Robin Agterberg</w:t>
+      </w:r>
+      <w:r>
+        <w:rPr>
+          <w:rFonts w:asciiTheme="minorHAnsi" w:hAnsiTheme="minorHAnsi"/>
+          <w:lang w:val="nl-NL"/>
+        </w:rPr>
+        <w:t>, omdat wij van mening zijn dat zij als onderwijskundige</w:t>
+      </w:r>
+      <w:r>
+        <w:rPr>
+          <w:rFonts w:asciiTheme="minorHAnsi" w:hAnsiTheme="minorHAnsi"/>
+          <w:lang w:val="nl-NL"/>
+        </w:rPr>
+        <w:t>n</w:t>
+      </w:r>
+      <w:r>
+        <w:rPr>
+          <w:rFonts w:asciiTheme="minorHAnsi" w:hAnsiTheme="minorHAnsi"/>
+          <w:lang w:val="nl-NL"/>
+        </w:rPr>
+        <w:t xml:space="preserve"> de kennis heeft om de door ons opgestelde vragen te beantwoorden.</w:t>
+      </w:r>
+    </w:p>
+    <w:p>
+      <w:pPr>
+        <w:rPr>
+          <w:lang w:val="nl-NL"/>
+        </w:rPr>
+      </w:pPr>
+    </w:p>
+    <w:p>
+      <w:pPr>
+        <w:pStyle w:val="Heading1"/>
+      </w:pPr>
+      <w:bookmarkStart w:id="1" w:name="_Toc450910831"/>
+      <w:r>
+        <w:t>Inleiding</w:t>
+      </w:r>
       <w:bookmarkEnd w:id="1"/>
     </w:p>
     <w:p>
@@ -2132,65 +2200,49 @@
           <w:rFonts w:asciiTheme="minorHAnsi" w:hAnsiTheme="minorHAnsi"/>
           <w:lang w:val="nl-NL"/>
         </w:rPr>
-        <w:t>Wij gaan een applicatie ontwikkelen waarbij scholieren van de bovenbouw van een middelbare school woorden kunnen leren van een vreemde taal. Om te weten te komen wat de beste manier is om woorden van een vreemde taal te leren gaan wij dit onderzoek uitvoeren. Hierbij gaan wij expert</w:t>
-      </w:r>
-      <w:r>
-        <w:rPr>
-          <w:rFonts w:asciiTheme="minorHAnsi" w:hAnsiTheme="minorHAnsi"/>
-          <w:lang w:val="nl-NL"/>
-        </w:rPr>
-        <w:t>s</w:t>
-      </w:r>
-      <w:r>
-        <w:rPr>
-          <w:rFonts w:asciiTheme="minorHAnsi" w:hAnsiTheme="minorHAnsi"/>
-          <w:lang w:val="nl-NL"/>
-        </w:rPr>
-        <w:t xml:space="preserve"> vragen stellen, genaamd Britt Dingens</w:t>
-      </w:r>
-      <w:r>
-        <w:rPr>
-          <w:rFonts w:asciiTheme="minorHAnsi" w:hAnsiTheme="minorHAnsi"/>
-          <w:lang w:val="nl-NL"/>
-        </w:rPr>
-        <w:t xml:space="preserve"> en Robin Agterberg</w:t>
-      </w:r>
-      <w:r>
-        <w:rPr>
-          <w:rFonts w:asciiTheme="minorHAnsi" w:hAnsiTheme="minorHAnsi"/>
-          <w:lang w:val="nl-NL"/>
-        </w:rPr>
-        <w:t>, omdat wij van mening zijn dat zij als onderwijskundige</w:t>
-      </w:r>
-      <w:r>
-        <w:rPr>
-          <w:rFonts w:asciiTheme="minorHAnsi" w:hAnsiTheme="minorHAnsi"/>
-          <w:lang w:val="nl-NL"/>
-        </w:rPr>
-        <w:t>n</w:t>
-      </w:r>
-      <w:r>
-        <w:rPr>
-          <w:rFonts w:asciiTheme="minorHAnsi" w:hAnsiTheme="minorHAnsi"/>
-          <w:lang w:val="nl-NL"/>
-        </w:rPr>
-        <w:t xml:space="preserve"> de kennis heeft om de door ons opgestelde vragen te beantwoorden.</w:t>
-      </w:r>
-    </w:p>
-    <w:p>
-      <w:pPr>
-        <w:rPr>
-          <w:lang w:val="nl-NL"/>
-        </w:rPr>
-      </w:pPr>
-    </w:p>
-    <w:p>
-      <w:pPr>
-        <w:pStyle w:val="Heading1"/>
-      </w:pPr>
-      <w:bookmarkStart w:id="2" w:name="_Toc450910831"/>
-      <w:r>
-        <w:t>Inleiding</w:t>
+        <w:t>Dit onderzoek wordt gedaan om te weten te komen wat de voor- en nadelen zijn van het geven van een klein aantal woorden aan studenten om te leren. Voor dit onderzoek zijn er experts geïnterviewd om vanuit een professionele hoek te kijken naar het probleem. Als bijlage bij dit document is ook de onderzoeksopzet meegenomen</w:t>
+      </w:r>
+      <w:r>
+        <w:rPr>
+          <w:rFonts w:asciiTheme="minorHAnsi" w:hAnsiTheme="minorHAnsi"/>
+          <w:lang w:val="nl-NL"/>
+        </w:rPr>
+        <w:t>, waarin onder anderen een uitleg over het concept staat</w:t>
+      </w:r>
+      <w:r>
+        <w:rPr>
+          <w:rFonts w:asciiTheme="minorHAnsi" w:hAnsiTheme="minorHAnsi"/>
+          <w:lang w:val="nl-NL"/>
+        </w:rPr>
+        <w:t xml:space="preserve">. Voor dit onderzoek </w:t>
+      </w:r>
+      <w:r>
+        <w:rPr>
+          <w:rFonts w:asciiTheme="minorHAnsi" w:hAnsiTheme="minorHAnsi"/>
+          <w:lang w:val="nl-NL"/>
+        </w:rPr>
+        <w:t>zijn</w:t>
+      </w:r>
+      <w:r>
+        <w:rPr>
+          <w:rFonts w:asciiTheme="minorHAnsi" w:hAnsiTheme="minorHAnsi"/>
+          <w:lang w:val="nl-NL"/>
+        </w:rPr>
+        <w:t xml:space="preserve"> er een hoofdvraag en drie deelvragen opgesteld namelijk:</w:t>
+      </w:r>
+    </w:p>
+    <w:p>
+      <w:pPr>
+        <w:pStyle w:val="Heading2"/>
+      </w:pPr>
+    </w:p>
+    <w:p>
+      <w:pPr>
+        <w:pStyle w:val="Heading2"/>
+      </w:pPr>
+      <w:bookmarkStart w:id="2" w:name="_Toc450910832"/>
+      <w:r>
+        <w:t>Hoofdvraag</w:t>
       </w:r>
       <w:bookmarkEnd w:id="2"/>
     </w:p>
@@ -2206,104 +2258,46 @@
           <w:rFonts w:asciiTheme="minorHAnsi" w:hAnsiTheme="minorHAnsi"/>
           <w:lang w:val="nl-NL"/>
         </w:rPr>
-        <w:t>Dit onderzoek wordt gedaan om te weten te komen wat de voor- en nadelen zijn van het geven van een klein aantal woorden aan studenten om te leren. Voor dit onderzoek zijn er experts geïnterviewd om vanuit een professionele hoek te kijken naar het probleem. Als bijlage bij dit document is ook de onderzoeksopzet meegenomen</w:t>
-      </w:r>
-      <w:r>
-        <w:rPr>
-          <w:rFonts w:asciiTheme="minorHAnsi" w:hAnsiTheme="minorHAnsi"/>
-          <w:lang w:val="nl-NL"/>
-        </w:rPr>
-        <w:t>, waarin onder anderen een uitleg over het concept staat</w:t>
-      </w:r>
-      <w:r>
-        <w:rPr>
-          <w:rFonts w:asciiTheme="minorHAnsi" w:hAnsiTheme="minorHAnsi"/>
-          <w:lang w:val="nl-NL"/>
-        </w:rPr>
-        <w:t xml:space="preserve">. Voor dit onderzoek </w:t>
-      </w:r>
-      <w:r>
-        <w:rPr>
-          <w:rFonts w:asciiTheme="minorHAnsi" w:hAnsiTheme="minorHAnsi"/>
-          <w:lang w:val="nl-NL"/>
-        </w:rPr>
-        <w:t>zijn</w:t>
-      </w:r>
-      <w:r>
-        <w:rPr>
-          <w:rFonts w:asciiTheme="minorHAnsi" w:hAnsiTheme="minorHAnsi"/>
-          <w:lang w:val="nl-NL"/>
-        </w:rPr>
-        <w:t xml:space="preserve"> er een hoofdvraag en drie deelvragen opgesteld namelijk:</w:t>
+        <w:t xml:space="preserve">Wat is de beste manier </w:t>
+      </w:r>
+      <w:r>
+        <w:rPr>
+          <w:rFonts w:asciiTheme="minorHAnsi" w:hAnsiTheme="minorHAnsi"/>
+          <w:lang w:val="nl-NL"/>
+        </w:rPr>
+        <w:t xml:space="preserve">voor middelbare scholieren in de bovenbouw </w:t>
+      </w:r>
+      <w:r>
+        <w:rPr>
+          <w:rFonts w:asciiTheme="minorHAnsi" w:hAnsiTheme="minorHAnsi"/>
+          <w:lang w:val="nl-NL"/>
+        </w:rPr>
+        <w:t>om woorden te leren</w:t>
+      </w:r>
+      <w:r>
+        <w:rPr>
+          <w:rFonts w:asciiTheme="minorHAnsi" w:hAnsiTheme="minorHAnsi"/>
+          <w:lang w:val="nl-NL"/>
+        </w:rPr>
+        <w:t xml:space="preserve"> van een vreemde taal</w:t>
+      </w:r>
+      <w:r>
+        <w:rPr>
+          <w:rFonts w:asciiTheme="minorHAnsi" w:hAnsiTheme="minorHAnsi"/>
+          <w:lang w:val="nl-NL"/>
+        </w:rPr>
+        <w:t>?</w:t>
       </w:r>
     </w:p>
     <w:p>
       <w:pPr>
         <w:pStyle w:val="Heading2"/>
       </w:pPr>
-    </w:p>
-    <w:p>
-      <w:pPr>
-        <w:pStyle w:val="Heading2"/>
-      </w:pPr>
-      <w:bookmarkStart w:id="3" w:name="_Toc450910832"/>
-      <w:r>
-        <w:t>Hoofdvraag</w:t>
+      <w:bookmarkStart w:id="3" w:name="_Toc450910833"/>
+      <w:r>
+        <w:t>Deelvragen</w:t>
       </w:r>
       <w:bookmarkEnd w:id="3"/>
-    </w:p>
-    <w:p>
-      <w:pPr>
-        <w:rPr>
-          <w:rFonts w:asciiTheme="minorHAnsi" w:hAnsiTheme="minorHAnsi"/>
-          <w:lang w:val="nl-NL"/>
-        </w:rPr>
-      </w:pPr>
-      <w:r>
-        <w:rPr>
-          <w:rFonts w:asciiTheme="minorHAnsi" w:hAnsiTheme="minorHAnsi"/>
-          <w:lang w:val="nl-NL"/>
-        </w:rPr>
-        <w:t xml:space="preserve">Wat is de beste manier </w:t>
-      </w:r>
-      <w:r>
-        <w:rPr>
-          <w:rFonts w:asciiTheme="minorHAnsi" w:hAnsiTheme="minorHAnsi"/>
-          <w:lang w:val="nl-NL"/>
-        </w:rPr>
-        <w:t xml:space="preserve">voor middelbare scholieren in de bovenbouw </w:t>
-      </w:r>
-      <w:r>
-        <w:rPr>
-          <w:rFonts w:asciiTheme="minorHAnsi" w:hAnsiTheme="minorHAnsi"/>
-          <w:lang w:val="nl-NL"/>
-        </w:rPr>
-        <w:t>om woorden te leren</w:t>
-      </w:r>
-      <w:r>
-        <w:rPr>
-          <w:rFonts w:asciiTheme="minorHAnsi" w:hAnsiTheme="minorHAnsi"/>
-          <w:lang w:val="nl-NL"/>
-        </w:rPr>
-        <w:t xml:space="preserve"> van een vreemde taal</w:t>
-      </w:r>
-      <w:r>
-        <w:rPr>
-          <w:rFonts w:asciiTheme="minorHAnsi" w:hAnsiTheme="minorHAnsi"/>
-          <w:lang w:val="nl-NL"/>
-        </w:rPr>
-        <w:t>?</w:t>
-      </w:r>
-    </w:p>
-    <w:p>
-      <w:pPr>
-        <w:pStyle w:val="Heading2"/>
-      </w:pPr>
-      <w:bookmarkStart w:id="4" w:name="_Toc450910833"/>
-      <w:r>
-        <w:t>Deelvragen</w:t>
-      </w:r>
-      <w:bookmarkEnd w:id="4"/>
     </w:p>
     <w:p>
       <w:pPr>
@@ -2432,12 +2426,12 @@
       <w:pPr>
         <w:pStyle w:val="Heading1"/>
       </w:pPr>
-      <w:bookmarkStart w:id="5" w:name="_Toc450910834"/>
+      <w:bookmarkStart w:id="4" w:name="_Toc450910834"/>
       <w:r>
         <w:lastRenderedPageBreak/>
         <w:t>Strategieën</w:t>
       </w:r>
-      <w:bookmarkEnd w:id="5"/>
+      <w:bookmarkEnd w:id="4"/>
     </w:p>
     <w:p>
       <w:pPr>
@@ -2582,7 +2576,7 @@
           <w:numId w:val="4"/>
         </w:numPr>
       </w:pPr>
-      <w:bookmarkStart w:id="6" w:name="_Toc450910835"/>
+      <w:bookmarkStart w:id="5" w:name="_Toc450910835"/>
       <w:r>
         <w:lastRenderedPageBreak/>
         <w:t>We</w:t>
@@ -2599,7 +2593,7 @@
       <w:r>
         <w:t>?</w:t>
       </w:r>
-      <w:bookmarkEnd w:id="6"/>
+      <w:bookmarkEnd w:id="5"/>
     </w:p>
     <w:p>
       <w:pPr>
@@ -2904,23 +2898,7 @@
           <w:rFonts w:asciiTheme="minorHAnsi" w:hAnsiTheme="minorHAnsi"/>
           <w:lang w:val="nl-NL"/>
         </w:rPr>
-        <w:t xml:space="preserve">Volgens </w:t>
-      </w:r>
-      <w:proofErr w:type="gramStart"/>
-      <w:r>
-        <w:rPr>
-          <w:rFonts w:asciiTheme="minorHAnsi" w:hAnsiTheme="minorHAnsi"/>
-          <w:lang w:val="nl-NL"/>
-        </w:rPr>
-        <w:t>sneleentaalleren(</w:t>
-      </w:r>
-      <w:proofErr w:type="gramEnd"/>
-      <w:r>
-        <w:rPr>
-          <w:rFonts w:asciiTheme="minorHAnsi" w:hAnsiTheme="minorHAnsi"/>
-          <w:lang w:val="nl-NL"/>
-        </w:rPr>
-        <w:t>2013) stimuleert water je hersenen waardoor je je beter kunt concentreren.</w:t>
+        <w:t>Volgens sneleentaalleren(2013) stimuleert water je hersenen waardoor je je beter kunt concentreren.</w:t>
       </w:r>
     </w:p>
     <w:p>
@@ -2953,51 +2931,35 @@
         <w:lastRenderedPageBreak/>
         <w:t xml:space="preserve"> </w:t>
       </w:r>
-      <w:bookmarkStart w:id="7" w:name="_Toc450910836"/>
+      <w:bookmarkStart w:id="6" w:name="_Toc450910836"/>
       <w:r>
         <w:t>Werkt het principe om elke keer een klein beetje te leren in plaats van in één keer alles</w:t>
       </w:r>
       <w:r>
         <w:t>?</w:t>
       </w:r>
-      <w:bookmarkEnd w:id="7"/>
-    </w:p>
-    <w:p>
-      <w:pPr>
-        <w:rPr>
-          <w:lang w:val="nl-NL"/>
-        </w:rPr>
-      </w:pPr>
-    </w:p>
-    <w:p>
-      <w:pPr>
-        <w:rPr>
-          <w:rFonts w:asciiTheme="minorHAnsi" w:hAnsiTheme="minorHAnsi"/>
-          <w:lang w:val="nl-NL"/>
-        </w:rPr>
-      </w:pPr>
-      <w:r>
-        <w:rPr>
-          <w:rFonts w:asciiTheme="minorHAnsi" w:hAnsiTheme="minorHAnsi"/>
-          <w:lang w:val="nl-NL"/>
-        </w:rPr>
-        <w:t xml:space="preserve">Volgens </w:t>
-      </w:r>
-      <w:proofErr w:type="gramStart"/>
-      <w:r>
-        <w:rPr>
-          <w:rFonts w:asciiTheme="minorHAnsi" w:hAnsiTheme="minorHAnsi"/>
-          <w:lang w:val="nl-NL"/>
-        </w:rPr>
-        <w:t>sneleentaalleren(</w:t>
-      </w:r>
-      <w:proofErr w:type="gramEnd"/>
-      <w:r>
-        <w:rPr>
-          <w:rFonts w:asciiTheme="minorHAnsi" w:hAnsiTheme="minorHAnsi"/>
-          <w:lang w:val="nl-NL"/>
-        </w:rPr>
-        <w:t>2013) heeft i</w:t>
+      <w:bookmarkEnd w:id="6"/>
+    </w:p>
+    <w:p>
+      <w:pPr>
+        <w:rPr>
+          <w:lang w:val="nl-NL"/>
+        </w:rPr>
+      </w:pPr>
+    </w:p>
+    <w:p>
+      <w:pPr>
+        <w:rPr>
+          <w:rFonts w:asciiTheme="minorHAnsi" w:hAnsiTheme="minorHAnsi"/>
+          <w:lang w:val="nl-NL"/>
+        </w:rPr>
+      </w:pPr>
+      <w:r>
+        <w:rPr>
+          <w:rFonts w:asciiTheme="minorHAnsi" w:hAnsiTheme="minorHAnsi"/>
+          <w:lang w:val="nl-NL"/>
+        </w:rPr>
+        <w:t>Volgens sneleentaalleren(2013) heeft i</w:t>
       </w:r>
       <w:r>
         <w:rPr>
@@ -3189,7 +3151,7 @@
           <w:numId w:val="4"/>
         </w:numPr>
       </w:pPr>
-      <w:bookmarkStart w:id="8" w:name="_Toc450910837"/>
+      <w:bookmarkStart w:id="7" w:name="_Toc450910837"/>
       <w:r>
         <w:lastRenderedPageBreak/>
         <w:t>Wat vinden scholieren van de stelling: “</w:t>
@@ -3203,7 +3165,7 @@
       <w:r>
         <w:t>”?</w:t>
       </w:r>
-      <w:bookmarkEnd w:id="8"/>
+      <w:bookmarkEnd w:id="7"/>
     </w:p>
     <w:p>
       <w:pPr>
@@ -3615,34 +3577,43 @@
       <w:pPr>
         <w:pStyle w:val="Heading1"/>
       </w:pPr>
-      <w:bookmarkStart w:id="9" w:name="_Toc450910838"/>
+      <w:bookmarkStart w:id="8" w:name="_Toc450910838"/>
       <w:r>
         <w:lastRenderedPageBreak/>
         <w:t>Wat is de beste manier voor middelbare scholieren in de bovenbouw om woorden te leren van een vreemde taal?</w:t>
       </w:r>
+      <w:bookmarkEnd w:id="8"/>
+    </w:p>
+    <w:p>
+      <w:pPr>
+        <w:rPr>
+          <w:lang w:val="nl-NL"/>
+        </w:rPr>
+      </w:pPr>
+    </w:p>
+    <w:p>
+      <w:pPr>
+        <w:rPr>
+          <w:rFonts w:asciiTheme="minorHAnsi" w:hAnsiTheme="minorHAnsi"/>
+          <w:lang w:val="nl-NL"/>
+        </w:rPr>
+      </w:pPr>
+      <w:r>
+        <w:rPr>
+          <w:rFonts w:asciiTheme="minorHAnsi" w:hAnsiTheme="minorHAnsi"/>
+          <w:lang w:val="nl-NL"/>
+        </w:rPr>
+        <w:t>Zoals de experts aangeven is iedere student anders. Elke student leert op zijn eigen manier. Hierdoor zijn er vele manieren om woorden uit een vreemde taal te leren. Er zijn ook een aantal factoren die j</w:t>
+      </w:r>
+      <w:r>
+        <w:rPr>
+          <w:rFonts w:asciiTheme="minorHAnsi" w:hAnsiTheme="minorHAnsi"/>
+          <w:lang w:val="nl-NL"/>
+        </w:rPr>
+        <w:t>e beïnvloeden tijdens het leren, zoals het drinken van water.</w:t>
+      </w:r>
+      <w:bookmarkStart w:id="9" w:name="_GoBack"/>
       <w:bookmarkEnd w:id="9"/>
-    </w:p>
-    <w:p>
-      <w:pPr>
-        <w:rPr>
-          <w:lang w:val="nl-NL"/>
-        </w:rPr>
-      </w:pPr>
-    </w:p>
-    <w:p>
-      <w:pPr>
-        <w:rPr>
-          <w:rFonts w:asciiTheme="minorHAnsi" w:hAnsiTheme="minorHAnsi"/>
-          <w:lang w:val="nl-NL"/>
-        </w:rPr>
-      </w:pPr>
-      <w:r>
-        <w:rPr>
-          <w:rFonts w:asciiTheme="minorHAnsi" w:hAnsiTheme="minorHAnsi"/>
-          <w:lang w:val="nl-NL"/>
-        </w:rPr>
-        <w:t>Zoals de experts aangeven is iedere student anders. Elke student leert op zijn eigen manier. Hierdoor zijn er vele manieren om woorden uit een vreemde taal te leren. Er zijn ook een aantal factoren die je beïnvloeden tijdens het leren.</w:t>
-      </w:r>
     </w:p>
     <w:p>
       <w:pPr>
@@ -3830,31 +3801,7 @@
                 <w:shd w:val="clear" w:color="auto" w:fill="FFE7AF"/>
                 <w:lang w:val="nl-NL"/>
               </w:rPr>
-              <w:t>Engels. (</w:t>
-            </w:r>
-            <w:proofErr w:type="gramStart"/>
-            <w:r>
-              <w:rPr>
-                <w:rFonts w:ascii="Helvetica" w:eastAsia="Times New Roman" w:hAnsi="Helvetica"/>
-                <w:b/>
-                <w:bCs/>
-                <w:color w:val="333333"/>
-                <w:shd w:val="clear" w:color="auto" w:fill="FFE7AF"/>
-                <w:lang w:val="nl-NL"/>
-              </w:rPr>
-              <w:t>n.d.</w:t>
-            </w:r>
-            <w:proofErr w:type="gramEnd"/>
-            <w:r>
-              <w:rPr>
-                <w:rFonts w:ascii="Helvetica" w:eastAsia="Times New Roman" w:hAnsi="Helvetica"/>
-                <w:b/>
-                <w:bCs/>
-                <w:color w:val="333333"/>
-                <w:shd w:val="clear" w:color="auto" w:fill="FFE7AF"/>
-                <w:lang w:val="nl-NL"/>
-              </w:rPr>
-              <w:t>). Retrieved May 13, 2016, from http://wp.digischool.nl/engels/oefenen/woordenschat/woorden-beter-leren-onthouden-tips/</w:t>
+              <w:t>Engels. (n.d.). Retrieved May 13, 2016, from http://wp.digischool.nl/engels/oefenen/woordenschat/woorden-beter-leren-onthouden-tips/</w:t>
             </w:r>
           </w:p>
         </w:tc>
@@ -3986,31 +3933,7 @@
                 <w:shd w:val="clear" w:color="auto" w:fill="FFE7AF"/>
                 <w:lang w:val="nl-NL"/>
               </w:rPr>
-              <w:t xml:space="preserve">Dingens, B., &amp; Agterberg, R. (2016, May 12). </w:t>
-            </w:r>
-            <w:proofErr w:type="gramStart"/>
-            <w:r>
-              <w:rPr>
-                <w:rFonts w:ascii="Helvetica" w:eastAsia="Times New Roman" w:hAnsi="Helvetica"/>
-                <w:b/>
-                <w:bCs/>
-                <w:color w:val="333333"/>
-                <w:shd w:val="clear" w:color="auto" w:fill="FFE7AF"/>
-                <w:lang w:val="nl-NL"/>
-              </w:rPr>
-              <w:t>Expert interview</w:t>
-            </w:r>
-            <w:proofErr w:type="gramEnd"/>
-            <w:r>
-              <w:rPr>
-                <w:rFonts w:ascii="Helvetica" w:eastAsia="Times New Roman" w:hAnsi="Helvetica"/>
-                <w:b/>
-                <w:bCs/>
-                <w:color w:val="333333"/>
-                <w:shd w:val="clear" w:color="auto" w:fill="FFE7AF"/>
-                <w:lang w:val="nl-NL"/>
-              </w:rPr>
-              <w:t xml:space="preserve"> Onderwijskundigen [Personal interview].</w:t>
+              <w:t>Dingens, B., &amp; Agterberg, R. (2016, May 12). Expert interview Onderwijskundigen [Personal interview].</w:t>
             </w:r>
           </w:p>
           <w:p>
@@ -4537,19 +4460,11 @@
           <w:lang w:val="nl-NL"/>
         </w:rPr>
       </w:pPr>
-      <w:proofErr w:type="gramStart"/>
-      <w:r>
-        <w:rPr>
-          <w:lang w:val="nl-NL"/>
-        </w:rPr>
-        <w:t>bijvoorbeeld</w:t>
-      </w:r>
-      <w:proofErr w:type="gramEnd"/>
-      <w:r>
-        <w:rPr>
-          <w:lang w:val="nl-NL"/>
-        </w:rPr>
-        <w:t xml:space="preserve"> spraak</w:t>
+      <w:r>
+        <w:rPr>
+          <w:lang w:val="nl-NL"/>
+        </w:rPr>
+        <w:t>bijvoorbeeld spraak</w:t>
       </w:r>
       <w:r>
         <w:rPr>
@@ -4661,7 +4576,7 @@
         <w:rStyle w:val="PageNumber"/>
         <w:noProof/>
       </w:rPr>
-      <w:t>2</w:t>
+      <w:t>8</w:t>
     </w:r>
     <w:r>
       <w:rPr>
@@ -6938,7 +6853,7 @@
 </file>
 
 <file path=customXml/itemProps2.xml><?xml version="1.0" encoding="utf-8"?>
-<ds:datastoreItem xmlns:ds="http://schemas.openxmlformats.org/officeDocument/2006/customXml" ds:itemID="{0D050DED-84C5-E74E-9422-C9634F027FE4}">
+<ds:datastoreItem xmlns:ds="http://schemas.openxmlformats.org/officeDocument/2006/customXml" ds:itemID="{1983714A-F940-F34F-8FF7-40B9B71E65B0}">
   <ds:schemaRefs>
     <ds:schemaRef ds:uri="http://schemas.openxmlformats.org/officeDocument/2006/bibliography"/>
   </ds:schemaRefs>

</xml_diff>